<commit_message>
update thêm task 5.1
</commit_message>
<xml_diff>
--- a/23521325_ReportLab1.docx
+++ b/23521325_ReportLab1.docx
@@ -1278,10 +1278,7 @@
         <w:pStyle w:val="Heading2"/>
       </w:pPr>
       <w:r>
-        <w:t xml:space="preserve">Task </w:t>
-      </w:r>
-      <w:r>
-        <w:t>1. Kickoff: Crack the code</w:t>
+        <w:t>Task 1. Kickoff: Crack the code</w:t>
       </w:r>
     </w:p>
     <w:p>
@@ -1308,13 +1305,7 @@
         <w:rPr>
           <w:rFonts w:ascii="Times New Roman" w:hAnsi="Times New Roman"/>
         </w:rPr>
-        <w:t xml:space="preserve"> </w:t>
-      </w:r>
-      <w:r>
-        <w:rPr>
-          <w:rFonts w:ascii="Times New Roman" w:hAnsi="Times New Roman"/>
-        </w:rPr>
-        <w:t xml:space="preserve">Let’s begin with a straightforward task that does not use any cipher algorithm. Try to solve the following codes: </w:t>
+        <w:t xml:space="preserve"> Let’s begin with a straightforward task that does not use any cipher algorithm. Try to solve the following codes: </w:t>
       </w:r>
     </w:p>
     <w:p>
@@ -1359,7 +1350,7 @@
                     <pic:cNvPicPr/>
                   </pic:nvPicPr>
                   <pic:blipFill>
-                    <a:blip r:embed="rId5"/>
+                    <a:blip r:embed="rId7"/>
                     <a:stretch>
                       <a:fillRect/>
                     </a:stretch>
@@ -1628,6 +1619,9 @@
         <w:pStyle w:val="nh"/>
       </w:pPr>
       <w:r>
+        <w:rPr>
+          <w:noProof/>
+        </w:rPr>
         <w:lastRenderedPageBreak/>
         <w:drawing>
           <wp:inline distT="0" distB="0" distL="0" distR="0" wp14:anchorId="26A5F49D" wp14:editId="47A5FBE2">
@@ -1645,7 +1639,7 @@
                     <pic:cNvPicPr/>
                   </pic:nvPicPr>
                   <pic:blipFill>
-                    <a:blip r:embed="rId6"/>
+                    <a:blip r:embed="rId8"/>
                     <a:stretch>
                       <a:fillRect/>
                     </a:stretch>
@@ -1719,7 +1713,19 @@
         </w:numPr>
       </w:pPr>
       <w:r>
-        <w:t>Input – “A” : lấy ra thứ tự của input trong bảng chữ cái.</w:t>
+        <w:t xml:space="preserve">Input – </w:t>
+      </w:r>
+      <w:r>
+        <w:t>‘</w:t>
+      </w:r>
+      <w:r>
+        <w:t>A</w:t>
+      </w:r>
+      <w:r>
+        <w:t>’</w:t>
+      </w:r>
+      <w:r>
+        <w:t xml:space="preserve"> : lấy ra thứ tự của input trong bảng chữ cái.</w:t>
       </w:r>
     </w:p>
     <w:p>
@@ -1740,7 +1746,25 @@
         <w:t xml:space="preserve"> shift</w:t>
       </w:r>
       <w:r>
-        <w:t xml:space="preserve"> : dịch chuyển input về trước 1 khoảng shift.</w:t>
+        <w:t xml:space="preserve"> : dịch chuyển input về trước 1 khoảng shift</w:t>
+      </w:r>
+      <w:r>
+        <w:t xml:space="preserve"> hay lấy khoảng cách từ ‘A’ tới chữ cái mới</w:t>
+      </w:r>
+      <w:r>
+        <w:t xml:space="preserve"> khi</w:t>
+      </w:r>
+      <w:r>
+        <w:t xml:space="preserve"> </w:t>
+      </w:r>
+      <w:r>
+        <w:t>chuẩn bị</w:t>
+      </w:r>
+      <w:r>
+        <w:t xml:space="preserve"> dịch chuyển</w:t>
+      </w:r>
+      <w:r>
+        <w:t>.</w:t>
       </w:r>
     </w:p>
     <w:p>
@@ -1767,6 +1791,7 @@
         </w:numPr>
       </w:pPr>
       <w:r>
+        <w:lastRenderedPageBreak/>
         <w:t>% 26 : lấy dư để số luôn nằm trong khoảng [0, 25].</w:t>
       </w:r>
     </w:p>
@@ -1779,7 +1804,6 @@
         </w:numPr>
       </w:pPr>
       <w:r>
-        <w:lastRenderedPageBreak/>
         <w:t>‘A’ + : để chuyển từ chỉ số qua lại ký tự chữ cái</w:t>
       </w:r>
       <w:r>
@@ -1899,6 +1923,9 @@
         <w:pStyle w:val="nh"/>
       </w:pPr>
       <w:r>
+        <w:rPr>
+          <w:noProof/>
+        </w:rPr>
         <w:drawing>
           <wp:inline distT="0" distB="0" distL="0" distR="0" wp14:anchorId="6DED4122" wp14:editId="7397D023">
             <wp:extent cx="6115050" cy="1946275"/>
@@ -1915,7 +1942,7 @@
                     <pic:cNvPicPr/>
                   </pic:nvPicPr>
                   <pic:blipFill>
-                    <a:blip r:embed="rId7"/>
+                    <a:blip r:embed="rId9"/>
                     <a:stretch>
                       <a:fillRect/>
                     </a:stretch>
@@ -1950,6 +1977,9 @@
         <w:pStyle w:val="nh"/>
       </w:pPr>
       <w:r>
+        <w:rPr>
+          <w:noProof/>
+        </w:rPr>
         <w:drawing>
           <wp:inline distT="0" distB="0" distL="0" distR="0" wp14:anchorId="7AF772AD" wp14:editId="5FD306D9">
             <wp:extent cx="6115050" cy="3038475"/>
@@ -1966,7 +1996,7 @@
                     <pic:cNvPicPr/>
                   </pic:nvPicPr>
                   <pic:blipFill>
-                    <a:blip r:embed="rId8"/>
+                    <a:blip r:embed="rId10"/>
                     <a:stretch>
                       <a:fillRect/>
                     </a:stretch>
@@ -1998,7 +2028,6 @@
         <w:pStyle w:val="Vnbn"/>
       </w:pPr>
       <w:r>
-        <w:lastRenderedPageBreak/>
         <w:t>Kết quả sau khi tìm kiếm tại key = 19:</w:t>
       </w:r>
     </w:p>
@@ -2007,6 +2036,9 @@
         <w:pStyle w:val="nh"/>
       </w:pPr>
       <w:r>
+        <w:rPr>
+          <w:noProof/>
+        </w:rPr>
         <w:drawing>
           <wp:inline distT="0" distB="0" distL="0" distR="0" wp14:anchorId="3C4DA120" wp14:editId="627F4A61">
             <wp:extent cx="6115050" cy="2914015"/>
@@ -2023,7 +2055,7 @@
                     <pic:cNvPicPr/>
                   </pic:nvPicPr>
                   <pic:blipFill>
-                    <a:blip r:embed="rId9"/>
+                    <a:blip r:embed="rId11"/>
                     <a:stretch>
                       <a:fillRect/>
                     </a:stretch>
@@ -2049,10 +2081,542 @@
         <w:pStyle w:val="Vnbn"/>
       </w:pPr>
     </w:p>
+    <w:p>
+      <w:pPr>
+        <w:pStyle w:val="Heading2"/>
+      </w:pPr>
+      <w:r>
+        <w:t>5. Polyalphabetic ciphers – Vigenère</w:t>
+      </w:r>
+    </w:p>
+    <w:p>
+      <w:pPr>
+        <w:pStyle w:val="Vnbn"/>
+      </w:pPr>
+      <w:r>
+        <w:rPr>
+          <w:b/>
+          <w:bCs/>
+          <w:sz w:val="32"/>
+          <w:szCs w:val="32"/>
+        </w:rPr>
+        <w:t>Task 5.1</w:t>
+      </w:r>
+      <w:r>
+        <w:rPr>
+          <w:sz w:val="32"/>
+          <w:szCs w:val="32"/>
+        </w:rPr>
+        <w:t xml:space="preserve"> </w:t>
+      </w:r>
+      <w:r>
+        <w:t>In this task, your job is to write an application using your chosen programming language to encrypt and decrypt a message using Vigenère cipher.</w:t>
+      </w:r>
+    </w:p>
+    <w:p>
+      <w:pPr>
+        <w:pStyle w:val="Vnbn"/>
+      </w:pPr>
+      <w:r>
+        <w:t>Test your program with a message of at least 100 words and compare the result with other cryptography tools (like Cryptool 2) to verify.</w:t>
+      </w:r>
+    </w:p>
+    <w:p>
+      <w:pPr>
+        <w:pStyle w:val="Vnbn"/>
+        <w:rPr>
+          <w:b/>
+          <w:bCs/>
+          <w:sz w:val="32"/>
+          <w:szCs w:val="32"/>
+        </w:rPr>
+      </w:pPr>
+      <w:r>
+        <w:rPr>
+          <w:b/>
+          <w:bCs/>
+          <w:sz w:val="32"/>
+          <w:szCs w:val="32"/>
+        </w:rPr>
+        <w:t>Giải:</w:t>
+      </w:r>
+    </w:p>
+    <w:p>
+      <w:pPr>
+        <w:pStyle w:val="nh"/>
+      </w:pPr>
+    </w:p>
+    <w:p>
+      <w:pPr>
+        <w:pStyle w:val="nh"/>
+      </w:pPr>
+      <w:r>
+        <w:lastRenderedPageBreak/>
+        <w:drawing>
+          <wp:inline distT="0" distB="0" distL="0" distR="0" wp14:anchorId="62678C28" wp14:editId="6A94C52D">
+            <wp:extent cx="5075360" cy="5425910"/>
+            <wp:effectExtent l="0" t="0" r="0" b="3810"/>
+            <wp:docPr id="1123421174" name="Picture 1" descr="A screenshot of a computer program&#10;&#10;AI-generated content may be incorrect."/>
+            <wp:cNvGraphicFramePr>
+              <a:graphicFrameLocks xmlns:a="http://schemas.openxmlformats.org/drawingml/2006/main" noChangeAspect="1"/>
+            </wp:cNvGraphicFramePr>
+            <a:graphic xmlns:a="http://schemas.openxmlformats.org/drawingml/2006/main">
+              <a:graphicData uri="http://schemas.openxmlformats.org/drawingml/2006/picture">
+                <pic:pic xmlns:pic="http://schemas.openxmlformats.org/drawingml/2006/picture">
+                  <pic:nvPicPr>
+                    <pic:cNvPr id="1123421174" name="Picture 1" descr="A screenshot of a computer program&#10;&#10;AI-generated content may be incorrect."/>
+                    <pic:cNvPicPr/>
+                  </pic:nvPicPr>
+                  <pic:blipFill>
+                    <a:blip r:embed="rId12"/>
+                    <a:stretch>
+                      <a:fillRect/>
+                    </a:stretch>
+                  </pic:blipFill>
+                  <pic:spPr>
+                    <a:xfrm>
+                      <a:off x="0" y="0"/>
+                      <a:ext cx="5075360" cy="5425910"/>
+                    </a:xfrm>
+                    <a:prstGeom prst="rect">
+                      <a:avLst/>
+                    </a:prstGeom>
+                  </pic:spPr>
+                </pic:pic>
+              </a:graphicData>
+            </a:graphic>
+          </wp:inline>
+        </w:drawing>
+      </w:r>
+    </w:p>
+    <w:p>
+      <w:pPr>
+        <w:pStyle w:val="nh"/>
+      </w:pPr>
+      <w:r>
+        <w:lastRenderedPageBreak/>
+        <w:drawing>
+          <wp:inline distT="0" distB="0" distL="0" distR="0" wp14:anchorId="78A92585" wp14:editId="0E798673">
+            <wp:extent cx="4115157" cy="5425910"/>
+            <wp:effectExtent l="0" t="0" r="0" b="3810"/>
+            <wp:docPr id="1142487594" name="Picture 1" descr="A screen shot of a computer program&#10;&#10;AI-generated content may be incorrect."/>
+            <wp:cNvGraphicFramePr>
+              <a:graphicFrameLocks xmlns:a="http://schemas.openxmlformats.org/drawingml/2006/main" noChangeAspect="1"/>
+            </wp:cNvGraphicFramePr>
+            <a:graphic xmlns:a="http://schemas.openxmlformats.org/drawingml/2006/main">
+              <a:graphicData uri="http://schemas.openxmlformats.org/drawingml/2006/picture">
+                <pic:pic xmlns:pic="http://schemas.openxmlformats.org/drawingml/2006/picture">
+                  <pic:nvPicPr>
+                    <pic:cNvPr id="1142487594" name="Picture 1" descr="A screen shot of a computer program&#10;&#10;AI-generated content may be incorrect."/>
+                    <pic:cNvPicPr/>
+                  </pic:nvPicPr>
+                  <pic:blipFill>
+                    <a:blip r:embed="rId13"/>
+                    <a:stretch>
+                      <a:fillRect/>
+                    </a:stretch>
+                  </pic:blipFill>
+                  <pic:spPr>
+                    <a:xfrm>
+                      <a:off x="0" y="0"/>
+                      <a:ext cx="4115157" cy="5425910"/>
+                    </a:xfrm>
+                    <a:prstGeom prst="rect">
+                      <a:avLst/>
+                    </a:prstGeom>
+                  </pic:spPr>
+                </pic:pic>
+              </a:graphicData>
+            </a:graphic>
+          </wp:inline>
+        </w:drawing>
+      </w:r>
+    </w:p>
+    <w:p>
+      <w:pPr>
+        <w:pStyle w:val="nh"/>
+      </w:pPr>
+    </w:p>
+    <w:p>
+      <w:pPr>
+        <w:pStyle w:val="Vnbn"/>
+        <w:rPr>
+          <w:b/>
+          <w:bCs/>
+        </w:rPr>
+      </w:pPr>
+      <w:r>
+        <w:rPr>
+          <w:b/>
+          <w:bCs/>
+        </w:rPr>
+        <w:t>Giải thích code:</w:t>
+      </w:r>
+    </w:p>
+    <w:p>
+      <w:pPr>
+        <w:pStyle w:val="Vnbn"/>
+        <w:numPr>
+          <w:ilvl w:val="0"/>
+          <w:numId w:val="6"/>
+        </w:numPr>
+      </w:pPr>
+      <w:r>
+        <w:t xml:space="preserve">Hàm </w:t>
+      </w:r>
+      <w:r>
+        <w:t>EnCrytion và DeCrytion</w:t>
+      </w:r>
+      <w:r>
+        <w:t xml:space="preserve"> </w:t>
+      </w:r>
+      <w:r>
+        <w:t>được</w:t>
+      </w:r>
+      <w:r>
+        <w:t xml:space="preserve"> dùng để</w:t>
+      </w:r>
+      <w:r>
+        <w:t xml:space="preserve"> mã hóa và</w:t>
+      </w:r>
+      <w:r>
+        <w:t xml:space="preserve"> giải mã ký tự</w:t>
+      </w:r>
+      <w:r>
+        <w:t xml:space="preserve"> ứng dụng theo thuật toán </w:t>
+      </w:r>
+      <w:r>
+        <w:t>Vigenère cipher</w:t>
+      </w:r>
+      <w:r>
+        <w:t>.</w:t>
+      </w:r>
+    </w:p>
+    <w:p>
+      <w:pPr>
+        <w:pStyle w:val="Vnbn"/>
+        <w:numPr>
+          <w:ilvl w:val="0"/>
+          <w:numId w:val="6"/>
+        </w:numPr>
+      </w:pPr>
+      <w:r>
+        <w:t>Đầu tiên kiểm tra ký tự có viết hoa hay không viết hoa, còn không thì sẽ là các ký tự đặc biệt.</w:t>
+      </w:r>
+    </w:p>
+    <w:p>
+      <w:pPr>
+        <w:pStyle w:val="Vnbn"/>
+        <w:numPr>
+          <w:ilvl w:val="0"/>
+          <w:numId w:val="6"/>
+        </w:numPr>
+      </w:pPr>
+      <w:r>
+        <w:t xml:space="preserve">'A' + (input </w:t>
+      </w:r>
+      <w:r>
+        <w:t>–</w:t>
+      </w:r>
+      <w:r>
+        <w:t xml:space="preserve"> </w:t>
+      </w:r>
+      <w:r>
+        <w:t>‘</w:t>
+      </w:r>
+      <w:r>
+        <w:t>A</w:t>
+      </w:r>
+      <w:r>
+        <w:t>’</w:t>
+      </w:r>
+      <w:r>
+        <w:t xml:space="preserve"> </w:t>
+      </w:r>
+      <w:r>
+        <w:t>+</w:t>
+      </w:r>
+      <w:r>
+        <w:t xml:space="preserve"> </w:t>
+      </w:r>
+      <w:r>
+        <w:t xml:space="preserve">(key – ‘A’) </w:t>
+      </w:r>
+      <w:r>
+        <w:t>+ 26) % 26</w:t>
+      </w:r>
+    </w:p>
+    <w:p>
+      <w:pPr>
+        <w:pStyle w:val="Vnbn"/>
+        <w:numPr>
+          <w:ilvl w:val="0"/>
+          <w:numId w:val="7"/>
+        </w:numPr>
+      </w:pPr>
+      <w:r>
+        <w:t xml:space="preserve">Input – </w:t>
+      </w:r>
+      <w:r>
+        <w:t>‘</w:t>
+      </w:r>
+      <w:r>
+        <w:t>A</w:t>
+      </w:r>
+      <w:r>
+        <w:t>’</w:t>
+      </w:r>
+      <w:r>
+        <w:t xml:space="preserve"> : lấy ra thứ tự của input trong bảng chữ cái.</w:t>
+      </w:r>
+    </w:p>
+    <w:p>
+      <w:pPr>
+        <w:pStyle w:val="Vnbn"/>
+        <w:numPr>
+          <w:ilvl w:val="0"/>
+          <w:numId w:val="7"/>
+        </w:numPr>
+      </w:pPr>
+      <w:r>
+        <w:t>Key – ‘A’</w:t>
+      </w:r>
+      <w:r>
+        <w:t xml:space="preserve"> : </w:t>
+      </w:r>
+      <w:r>
+        <w:t xml:space="preserve">lấy ra thứ tự của </w:t>
+      </w:r>
+      <w:r>
+        <w:t>key</w:t>
+      </w:r>
+      <w:r>
+        <w:t xml:space="preserve"> trong bảng chữ cái.</w:t>
+      </w:r>
+    </w:p>
+    <w:p>
+      <w:pPr>
+        <w:pStyle w:val="Vnbn"/>
+        <w:numPr>
+          <w:ilvl w:val="0"/>
+          <w:numId w:val="7"/>
+        </w:numPr>
+      </w:pPr>
+      <w:r>
+        <w:t xml:space="preserve">input - 'A' </w:t>
+      </w:r>
+      <w:r>
+        <w:t>+ (</w:t>
+      </w:r>
+      <w:r>
+        <w:t>key – ‘A’</w:t>
+      </w:r>
+      <w:r>
+        <w:t xml:space="preserve">) </w:t>
+      </w:r>
+      <w:r>
+        <w:t>: dịch chuyển input về trước 1 khoảng shift</w:t>
+      </w:r>
+      <w:r>
+        <w:t xml:space="preserve"> hay lấy khoảng cách từ ‘A’ tới chữ cái mới </w:t>
+      </w:r>
+      <w:r>
+        <w:t>khi</w:t>
+      </w:r>
+      <w:r>
+        <w:t xml:space="preserve"> chuẩn bị dịch chuyển</w:t>
+      </w:r>
+      <w:r>
+        <w:t>.</w:t>
+      </w:r>
+    </w:p>
+    <w:p>
+      <w:pPr>
+        <w:pStyle w:val="Vnbn"/>
+        <w:numPr>
+          <w:ilvl w:val="0"/>
+          <w:numId w:val="7"/>
+        </w:numPr>
+      </w:pPr>
+      <w:r>
+        <w:t xml:space="preserve">input - 'A' </w:t>
+      </w:r>
+      <w:r>
+        <w:t xml:space="preserve">+ (key – ‘A’) </w:t>
+      </w:r>
+      <w:r>
+        <w:t>+ 26</w:t>
+      </w:r>
+      <w:r>
+        <w:t xml:space="preserve"> : cộng thêm 26 để kết quả luôn dương.</w:t>
+      </w:r>
+    </w:p>
+    <w:p>
+      <w:pPr>
+        <w:pStyle w:val="Vnbn"/>
+        <w:numPr>
+          <w:ilvl w:val="0"/>
+          <w:numId w:val="7"/>
+        </w:numPr>
+      </w:pPr>
+      <w:r>
+        <w:lastRenderedPageBreak/>
+        <w:t>% 26 : lấy dư để số luôn nằm trong khoảng [0, 25].</w:t>
+      </w:r>
+    </w:p>
+    <w:p>
+      <w:pPr>
+        <w:pStyle w:val="Vnbn"/>
+        <w:numPr>
+          <w:ilvl w:val="0"/>
+          <w:numId w:val="7"/>
+        </w:numPr>
+      </w:pPr>
+      <w:r>
+        <w:t>‘A’ + : để chuyển từ chỉ số qua lại ký tự chữ cái.</w:t>
+      </w:r>
+    </w:p>
+    <w:p>
+      <w:pPr>
+        <w:pStyle w:val="Vnbn"/>
+        <w:numPr>
+          <w:ilvl w:val="0"/>
+          <w:numId w:val="10"/>
+        </w:numPr>
+      </w:pPr>
+      <w:r>
+        <w:t>Tương tự cho DeCrytion.</w:t>
+      </w:r>
+    </w:p>
+    <w:p>
+      <w:pPr>
+        <w:pStyle w:val="Vnbn"/>
+        <w:numPr>
+          <w:ilvl w:val="0"/>
+          <w:numId w:val="10"/>
+        </w:numPr>
+      </w:pPr>
+      <w:r>
+        <w:t xml:space="preserve">Dòng </w:t>
+      </w:r>
+      <w:r>
+        <w:t>41</w:t>
+      </w:r>
+      <w:r>
+        <w:t>: nhập Plaintext</w:t>
+      </w:r>
+    </w:p>
+    <w:p>
+      <w:pPr>
+        <w:pStyle w:val="Vnbn"/>
+        <w:numPr>
+          <w:ilvl w:val="0"/>
+          <w:numId w:val="10"/>
+        </w:numPr>
+      </w:pPr>
+      <w:r>
+        <w:t xml:space="preserve">Dòng </w:t>
+      </w:r>
+      <w:r>
+        <w:t>43</w:t>
+      </w:r>
+      <w:r>
+        <w:t>: nhập Key</w:t>
+      </w:r>
+    </w:p>
+    <w:p>
+      <w:pPr>
+        <w:pStyle w:val="Vnbn"/>
+        <w:numPr>
+          <w:ilvl w:val="0"/>
+          <w:numId w:val="10"/>
+        </w:numPr>
+      </w:pPr>
+      <w:r>
+        <w:t>Đầu tiên mã hóa Plaintext ra Ciphertext sau đó lại giải mã ra lại Ciphertext để kiểm chứng thuật toán.</w:t>
+      </w:r>
+    </w:p>
+    <w:p>
+      <w:pPr>
+        <w:pStyle w:val="Vnbn"/>
+        <w:numPr>
+          <w:ilvl w:val="0"/>
+          <w:numId w:val="10"/>
+        </w:numPr>
+      </w:pPr>
+      <w:r>
+        <w:t xml:space="preserve">Duyệt từng phần tử của chuỗi, với mỗi ký tư tương ứng sẽ có ký tự key tương ứng nhằm mã hóa theo thuật toán </w:t>
+      </w:r>
+      <w:r>
+        <w:t>Vigenère cipher</w:t>
+      </w:r>
+      <w:r>
+        <w:t>.</w:t>
+      </w:r>
+    </w:p>
+    <w:p>
+      <w:pPr>
+        <w:pStyle w:val="Vnbn"/>
+        <w:ind w:left="720" w:firstLine="0"/>
+        <w:rPr>
+          <w:b/>
+          <w:bCs/>
+        </w:rPr>
+      </w:pPr>
+      <w:r>
+        <w:rPr>
+          <w:b/>
+          <w:bCs/>
+        </w:rPr>
+        <w:t>Quá trình chạy chương trình:</w:t>
+      </w:r>
+    </w:p>
+    <w:p>
+      <w:pPr>
+        <w:pStyle w:val="nh"/>
+      </w:pPr>
+      <w:r>
+        <w:drawing>
+          <wp:inline distT="0" distB="0" distL="0" distR="0" wp14:anchorId="73DC9FDA" wp14:editId="385E62AB">
+            <wp:extent cx="4953429" cy="883997"/>
+            <wp:effectExtent l="0" t="0" r="0" b="0"/>
+            <wp:docPr id="1419421095" name="Picture 1" descr="A black background with white text&#10;&#10;AI-generated content may be incorrect."/>
+            <wp:cNvGraphicFramePr>
+              <a:graphicFrameLocks xmlns:a="http://schemas.openxmlformats.org/drawingml/2006/main" noChangeAspect="1"/>
+            </wp:cNvGraphicFramePr>
+            <a:graphic xmlns:a="http://schemas.openxmlformats.org/drawingml/2006/main">
+              <a:graphicData uri="http://schemas.openxmlformats.org/drawingml/2006/picture">
+                <pic:pic xmlns:pic="http://schemas.openxmlformats.org/drawingml/2006/picture">
+                  <pic:nvPicPr>
+                    <pic:cNvPr id="1419421095" name="Picture 1" descr="A black background with white text&#10;&#10;AI-generated content may be incorrect."/>
+                    <pic:cNvPicPr/>
+                  </pic:nvPicPr>
+                  <pic:blipFill>
+                    <a:blip r:embed="rId14"/>
+                    <a:stretch>
+                      <a:fillRect/>
+                    </a:stretch>
+                  </pic:blipFill>
+                  <pic:spPr>
+                    <a:xfrm>
+                      <a:off x="0" y="0"/>
+                      <a:ext cx="4953429" cy="883997"/>
+                    </a:xfrm>
+                    <a:prstGeom prst="rect">
+                      <a:avLst/>
+                    </a:prstGeom>
+                  </pic:spPr>
+                </pic:pic>
+              </a:graphicData>
+            </a:graphic>
+          </wp:inline>
+        </w:drawing>
+      </w:r>
+    </w:p>
     <w:sectPr>
-      <w:headerReference w:type="default" r:id="rId10"/>
-      <w:footerReference w:type="default" r:id="rId11"/>
-      <w:headerReference w:type="first" r:id="rId12"/>
+      <w:headerReference w:type="default" r:id="rId15"/>
+      <w:footerReference w:type="default" r:id="rId16"/>
+      <w:headerReference w:type="first" r:id="rId17"/>
       <w:pgSz w:w="11907" w:h="16839" w:code="9"/>
       <w:pgMar w:top="1260" w:right="837" w:bottom="1350" w:left="1440" w:header="540" w:footer="135" w:gutter="0"/>
       <w:cols w:space="720"/>
@@ -2061,6 +2625,25 @@
     </w:sectPr>
   </w:body>
 </w:document>
+</file>
+
+<file path=word/endnotes.xml><?xml version="1.0" encoding="utf-8"?>
+<w:endnotes xmlns:wpc="http://schemas.microsoft.com/office/word/2010/wordprocessingCanvas" xmlns:cx="http://schemas.microsoft.com/office/drawing/2014/chartex" xmlns:cx1="http://schemas.microsoft.com/office/drawing/2015/9/8/chartex" xmlns:cx2="http://schemas.microsoft.com/office/drawing/2015/10/21/chartex" xmlns:cx3="http://schemas.microsoft.com/office/drawing/2016/5/9/chartex" xmlns:cx4="http://schemas.microsoft.com/office/drawing/2016/5/10/chartex" xmlns:cx5="http://schemas.microsoft.com/office/drawing/2016/5/11/chartex" xmlns:cx6="http://schemas.microsoft.com/office/drawing/2016/5/12/chartex" xmlns:cx7="http://schemas.microsoft.com/office/drawing/2016/5/13/chartex" xmlns:cx8="http://schemas.microsoft.com/office/drawing/2016/5/14/chartex" xmlns:mc="http://schemas.openxmlformats.org/markup-compatibility/2006" xmlns:aink="http://schemas.microsoft.com/office/drawing/2016/ink" xmlns:am3d="http://schemas.microsoft.com/office/drawing/2017/model3d" xmlns:o="urn:schemas-microsoft-com:office:office" xmlns:oel="http://schemas.microsoft.com/office/2019/extlst" xmlns:r="http://schemas.openxmlformats.org/officeDocument/2006/relationships" xmlns:m="http://schemas.openxmlformats.org/officeDocument/2006/math" xmlns:v="urn:schemas-microsoft-com:vml" xmlns:wp14="http://schemas.microsoft.com/office/word/2010/wordprocessingDrawing" xmlns:wp="http://schemas.openxmlformats.org/drawingml/2006/wordprocessingDrawing" xmlns:w10="urn:schemas-microsoft-com:office:word" xmlns:w="http://schemas.openxmlformats.org/wordprocessingml/2006/main" xmlns:w14="http://schemas.microsoft.com/office/word/2010/wordml" xmlns:w15="http://schemas.microsoft.com/office/word/2012/wordml" xmlns:w16cex="http://schemas.microsoft.com/office/word/2018/wordml/cex" xmlns:w16cid="http://schemas.microsoft.com/office/word/2016/wordml/cid" xmlns:w16="http://schemas.microsoft.com/office/word/2018/wordml" xmlns:w16du="http://schemas.microsoft.com/office/word/2023/wordml/word16du" xmlns:w16sdtdh="http://schemas.microsoft.com/office/word/2020/wordml/sdtdatahash" xmlns:w16sdtfl="http://schemas.microsoft.com/office/word/2024/wordml/sdtformatlock" xmlns:w16se="http://schemas.microsoft.com/office/word/2015/wordml/symex" xmlns:wpg="http://schemas.microsoft.com/office/word/2010/wordprocessingGroup" xmlns:wpi="http://schemas.microsoft.com/office/word/2010/wordprocessingInk" xmlns:wne="http://schemas.microsoft.com/office/word/2006/wordml" xmlns:wps="http://schemas.microsoft.com/office/word/2010/wordprocessingShape" mc:Ignorable="w14 w15 w16se w16cid w16 w16cex w16sdtdh w16sdtfl w16du wp14">
+  <w:endnote w:type="separator" w:id="-1">
+    <w:p>
+      <w:r>
+        <w:separator/>
+      </w:r>
+    </w:p>
+  </w:endnote>
+  <w:endnote w:type="continuationSeparator" w:id="0">
+    <w:p>
+      <w:r>
+        <w:continuationSeparator/>
+      </w:r>
+    </w:p>
+  </w:endnote>
+</w:endnotes>
 </file>
 
 <file path=word/footer1.xml><?xml version="1.0" encoding="utf-8"?>
@@ -2117,6 +2700,25 @@
     </w:pPr>
   </w:p>
 </w:ftr>
+</file>
+
+<file path=word/footnotes.xml><?xml version="1.0" encoding="utf-8"?>
+<w:footnotes xmlns:wpc="http://schemas.microsoft.com/office/word/2010/wordprocessingCanvas" xmlns:cx="http://schemas.microsoft.com/office/drawing/2014/chartex" xmlns:cx1="http://schemas.microsoft.com/office/drawing/2015/9/8/chartex" xmlns:cx2="http://schemas.microsoft.com/office/drawing/2015/10/21/chartex" xmlns:cx3="http://schemas.microsoft.com/office/drawing/2016/5/9/chartex" xmlns:cx4="http://schemas.microsoft.com/office/drawing/2016/5/10/chartex" xmlns:cx5="http://schemas.microsoft.com/office/drawing/2016/5/11/chartex" xmlns:cx6="http://schemas.microsoft.com/office/drawing/2016/5/12/chartex" xmlns:cx7="http://schemas.microsoft.com/office/drawing/2016/5/13/chartex" xmlns:cx8="http://schemas.microsoft.com/office/drawing/2016/5/14/chartex" xmlns:mc="http://schemas.openxmlformats.org/markup-compatibility/2006" xmlns:aink="http://schemas.microsoft.com/office/drawing/2016/ink" xmlns:am3d="http://schemas.microsoft.com/office/drawing/2017/model3d" xmlns:o="urn:schemas-microsoft-com:office:office" xmlns:oel="http://schemas.microsoft.com/office/2019/extlst" xmlns:r="http://schemas.openxmlformats.org/officeDocument/2006/relationships" xmlns:m="http://schemas.openxmlformats.org/officeDocument/2006/math" xmlns:v="urn:schemas-microsoft-com:vml" xmlns:wp14="http://schemas.microsoft.com/office/word/2010/wordprocessingDrawing" xmlns:wp="http://schemas.openxmlformats.org/drawingml/2006/wordprocessingDrawing" xmlns:w10="urn:schemas-microsoft-com:office:word" xmlns:w="http://schemas.openxmlformats.org/wordprocessingml/2006/main" xmlns:w14="http://schemas.microsoft.com/office/word/2010/wordml" xmlns:w15="http://schemas.microsoft.com/office/word/2012/wordml" xmlns:w16cex="http://schemas.microsoft.com/office/word/2018/wordml/cex" xmlns:w16cid="http://schemas.microsoft.com/office/word/2016/wordml/cid" xmlns:w16="http://schemas.microsoft.com/office/word/2018/wordml" xmlns:w16du="http://schemas.microsoft.com/office/word/2023/wordml/word16du" xmlns:w16sdtdh="http://schemas.microsoft.com/office/word/2020/wordml/sdtdatahash" xmlns:w16sdtfl="http://schemas.microsoft.com/office/word/2024/wordml/sdtformatlock" xmlns:w16se="http://schemas.microsoft.com/office/word/2015/wordml/symex" xmlns:wpg="http://schemas.microsoft.com/office/word/2010/wordprocessingGroup" xmlns:wpi="http://schemas.microsoft.com/office/word/2010/wordprocessingInk" xmlns:wne="http://schemas.microsoft.com/office/word/2006/wordml" xmlns:wps="http://schemas.microsoft.com/office/word/2010/wordprocessingShape" mc:Ignorable="w14 w15 w16se w16cid w16 w16cex w16sdtdh w16sdtfl w16du wp14">
+  <w:footnote w:type="separator" w:id="-1">
+    <w:p>
+      <w:r>
+        <w:separator/>
+      </w:r>
+    </w:p>
+  </w:footnote>
+  <w:footnote w:type="continuationSeparator" w:id="0">
+    <w:p>
+      <w:r>
+        <w:continuationSeparator/>
+      </w:r>
+    </w:p>
+  </w:footnote>
+</w:footnotes>
 </file>
 
 <file path=word/header1.xml><?xml version="1.0" encoding="utf-8"?>
@@ -5321,6 +5923,232 @@
     </w:lvl>
   </w:abstractNum>
   <w:abstractNum w:abstractNumId="4" w15:restartNumberingAfterBreak="0">
+    <w:nsid w:val="37835CC6"/>
+    <w:multiLevelType w:val="hybridMultilevel"/>
+    <w:tmpl w:val="CBDA2742"/>
+    <w:lvl w:ilvl="0" w:tplc="99C47F90">
+      <w:start w:val="1"/>
+      <w:numFmt w:val="bullet"/>
+      <w:lvlText w:val="-"/>
+      <w:lvlJc w:val="left"/>
+      <w:pPr>
+        <w:ind w:left="1080" w:hanging="360"/>
+      </w:pPr>
+      <w:rPr>
+        <w:rFonts w:ascii="Work Sans" w:hAnsi="Work Sans" w:hint="default"/>
+      </w:rPr>
+    </w:lvl>
+    <w:lvl w:ilvl="1" w:tplc="04090003" w:tentative="1">
+      <w:start w:val="1"/>
+      <w:numFmt w:val="bullet"/>
+      <w:lvlText w:val="o"/>
+      <w:lvlJc w:val="left"/>
+      <w:pPr>
+        <w:ind w:left="1800" w:hanging="360"/>
+      </w:pPr>
+      <w:rPr>
+        <w:rFonts w:ascii="Courier New" w:hAnsi="Courier New" w:cs="Courier New" w:hint="default"/>
+      </w:rPr>
+    </w:lvl>
+    <w:lvl w:ilvl="2" w:tplc="04090005" w:tentative="1">
+      <w:start w:val="1"/>
+      <w:numFmt w:val="bullet"/>
+      <w:lvlText w:val=""/>
+      <w:lvlJc w:val="left"/>
+      <w:pPr>
+        <w:ind w:left="2520" w:hanging="360"/>
+      </w:pPr>
+      <w:rPr>
+        <w:rFonts w:ascii="Wingdings" w:hAnsi="Wingdings" w:hint="default"/>
+      </w:rPr>
+    </w:lvl>
+    <w:lvl w:ilvl="3" w:tplc="04090001" w:tentative="1">
+      <w:start w:val="1"/>
+      <w:numFmt w:val="bullet"/>
+      <w:lvlText w:val=""/>
+      <w:lvlJc w:val="left"/>
+      <w:pPr>
+        <w:ind w:left="3240" w:hanging="360"/>
+      </w:pPr>
+      <w:rPr>
+        <w:rFonts w:ascii="Symbol" w:hAnsi="Symbol" w:hint="default"/>
+      </w:rPr>
+    </w:lvl>
+    <w:lvl w:ilvl="4" w:tplc="04090003" w:tentative="1">
+      <w:start w:val="1"/>
+      <w:numFmt w:val="bullet"/>
+      <w:lvlText w:val="o"/>
+      <w:lvlJc w:val="left"/>
+      <w:pPr>
+        <w:ind w:left="3960" w:hanging="360"/>
+      </w:pPr>
+      <w:rPr>
+        <w:rFonts w:ascii="Courier New" w:hAnsi="Courier New" w:cs="Courier New" w:hint="default"/>
+      </w:rPr>
+    </w:lvl>
+    <w:lvl w:ilvl="5" w:tplc="04090005" w:tentative="1">
+      <w:start w:val="1"/>
+      <w:numFmt w:val="bullet"/>
+      <w:lvlText w:val=""/>
+      <w:lvlJc w:val="left"/>
+      <w:pPr>
+        <w:ind w:left="4680" w:hanging="360"/>
+      </w:pPr>
+      <w:rPr>
+        <w:rFonts w:ascii="Wingdings" w:hAnsi="Wingdings" w:hint="default"/>
+      </w:rPr>
+    </w:lvl>
+    <w:lvl w:ilvl="6" w:tplc="04090001" w:tentative="1">
+      <w:start w:val="1"/>
+      <w:numFmt w:val="bullet"/>
+      <w:lvlText w:val=""/>
+      <w:lvlJc w:val="left"/>
+      <w:pPr>
+        <w:ind w:left="5400" w:hanging="360"/>
+      </w:pPr>
+      <w:rPr>
+        <w:rFonts w:ascii="Symbol" w:hAnsi="Symbol" w:hint="default"/>
+      </w:rPr>
+    </w:lvl>
+    <w:lvl w:ilvl="7" w:tplc="04090003" w:tentative="1">
+      <w:start w:val="1"/>
+      <w:numFmt w:val="bullet"/>
+      <w:lvlText w:val="o"/>
+      <w:lvlJc w:val="left"/>
+      <w:pPr>
+        <w:ind w:left="6120" w:hanging="360"/>
+      </w:pPr>
+      <w:rPr>
+        <w:rFonts w:ascii="Courier New" w:hAnsi="Courier New" w:cs="Courier New" w:hint="default"/>
+      </w:rPr>
+    </w:lvl>
+    <w:lvl w:ilvl="8" w:tplc="04090005" w:tentative="1">
+      <w:start w:val="1"/>
+      <w:numFmt w:val="bullet"/>
+      <w:lvlText w:val=""/>
+      <w:lvlJc w:val="left"/>
+      <w:pPr>
+        <w:ind w:left="6840" w:hanging="360"/>
+      </w:pPr>
+      <w:rPr>
+        <w:rFonts w:ascii="Wingdings" w:hAnsi="Wingdings" w:hint="default"/>
+      </w:rPr>
+    </w:lvl>
+  </w:abstractNum>
+  <w:abstractNum w:abstractNumId="5" w15:restartNumberingAfterBreak="0">
+    <w:nsid w:val="57454809"/>
+    <w:multiLevelType w:val="hybridMultilevel"/>
+    <w:tmpl w:val="A93E5A08"/>
+    <w:lvl w:ilvl="0" w:tplc="99C47F90">
+      <w:start w:val="1"/>
+      <w:numFmt w:val="bullet"/>
+      <w:lvlText w:val="-"/>
+      <w:lvlJc w:val="left"/>
+      <w:pPr>
+        <w:ind w:left="1800" w:hanging="360"/>
+      </w:pPr>
+      <w:rPr>
+        <w:rFonts w:ascii="Work Sans" w:hAnsi="Work Sans" w:hint="default"/>
+      </w:rPr>
+    </w:lvl>
+    <w:lvl w:ilvl="1" w:tplc="04090003" w:tentative="1">
+      <w:start w:val="1"/>
+      <w:numFmt w:val="bullet"/>
+      <w:lvlText w:val="o"/>
+      <w:lvlJc w:val="left"/>
+      <w:pPr>
+        <w:ind w:left="2520" w:hanging="360"/>
+      </w:pPr>
+      <w:rPr>
+        <w:rFonts w:ascii="Courier New" w:hAnsi="Courier New" w:cs="Courier New" w:hint="default"/>
+      </w:rPr>
+    </w:lvl>
+    <w:lvl w:ilvl="2" w:tplc="04090005" w:tentative="1">
+      <w:start w:val="1"/>
+      <w:numFmt w:val="bullet"/>
+      <w:lvlText w:val=""/>
+      <w:lvlJc w:val="left"/>
+      <w:pPr>
+        <w:ind w:left="3240" w:hanging="360"/>
+      </w:pPr>
+      <w:rPr>
+        <w:rFonts w:ascii="Wingdings" w:hAnsi="Wingdings" w:hint="default"/>
+      </w:rPr>
+    </w:lvl>
+    <w:lvl w:ilvl="3" w:tplc="04090001" w:tentative="1">
+      <w:start w:val="1"/>
+      <w:numFmt w:val="bullet"/>
+      <w:lvlText w:val=""/>
+      <w:lvlJc w:val="left"/>
+      <w:pPr>
+        <w:ind w:left="3960" w:hanging="360"/>
+      </w:pPr>
+      <w:rPr>
+        <w:rFonts w:ascii="Symbol" w:hAnsi="Symbol" w:hint="default"/>
+      </w:rPr>
+    </w:lvl>
+    <w:lvl w:ilvl="4" w:tplc="04090003" w:tentative="1">
+      <w:start w:val="1"/>
+      <w:numFmt w:val="bullet"/>
+      <w:lvlText w:val="o"/>
+      <w:lvlJc w:val="left"/>
+      <w:pPr>
+        <w:ind w:left="4680" w:hanging="360"/>
+      </w:pPr>
+      <w:rPr>
+        <w:rFonts w:ascii="Courier New" w:hAnsi="Courier New" w:cs="Courier New" w:hint="default"/>
+      </w:rPr>
+    </w:lvl>
+    <w:lvl w:ilvl="5" w:tplc="04090005" w:tentative="1">
+      <w:start w:val="1"/>
+      <w:numFmt w:val="bullet"/>
+      <w:lvlText w:val=""/>
+      <w:lvlJc w:val="left"/>
+      <w:pPr>
+        <w:ind w:left="5400" w:hanging="360"/>
+      </w:pPr>
+      <w:rPr>
+        <w:rFonts w:ascii="Wingdings" w:hAnsi="Wingdings" w:hint="default"/>
+      </w:rPr>
+    </w:lvl>
+    <w:lvl w:ilvl="6" w:tplc="04090001" w:tentative="1">
+      <w:start w:val="1"/>
+      <w:numFmt w:val="bullet"/>
+      <w:lvlText w:val=""/>
+      <w:lvlJc w:val="left"/>
+      <w:pPr>
+        <w:ind w:left="6120" w:hanging="360"/>
+      </w:pPr>
+      <w:rPr>
+        <w:rFonts w:ascii="Symbol" w:hAnsi="Symbol" w:hint="default"/>
+      </w:rPr>
+    </w:lvl>
+    <w:lvl w:ilvl="7" w:tplc="04090003" w:tentative="1">
+      <w:start w:val="1"/>
+      <w:numFmt w:val="bullet"/>
+      <w:lvlText w:val="o"/>
+      <w:lvlJc w:val="left"/>
+      <w:pPr>
+        <w:ind w:left="6840" w:hanging="360"/>
+      </w:pPr>
+      <w:rPr>
+        <w:rFonts w:ascii="Courier New" w:hAnsi="Courier New" w:cs="Courier New" w:hint="default"/>
+      </w:rPr>
+    </w:lvl>
+    <w:lvl w:ilvl="8" w:tplc="04090005" w:tentative="1">
+      <w:start w:val="1"/>
+      <w:numFmt w:val="bullet"/>
+      <w:lvlText w:val=""/>
+      <w:lvlJc w:val="left"/>
+      <w:pPr>
+        <w:ind w:left="7560" w:hanging="360"/>
+      </w:pPr>
+      <w:rPr>
+        <w:rFonts w:ascii="Wingdings" w:hAnsi="Wingdings" w:hint="default"/>
+      </w:rPr>
+    </w:lvl>
+  </w:abstractNum>
+  <w:abstractNum w:abstractNumId="6" w15:restartNumberingAfterBreak="0">
     <w:nsid w:val="5C050230"/>
     <w:multiLevelType w:val="hybridMultilevel"/>
     <w:tmpl w:val="9830E8F8"/>
@@ -5433,7 +6261,7 @@
       </w:rPr>
     </w:lvl>
   </w:abstractNum>
-  <w:abstractNum w:abstractNumId="5" w15:restartNumberingAfterBreak="0">
+  <w:abstractNum w:abstractNumId="7" w15:restartNumberingAfterBreak="0">
     <w:nsid w:val="6B130AEA"/>
     <w:multiLevelType w:val="hybridMultilevel"/>
     <w:tmpl w:val="0D14136E"/>
@@ -5522,7 +6350,7 @@
       </w:pPr>
     </w:lvl>
   </w:abstractNum>
-  <w:abstractNum w:abstractNumId="6" w15:restartNumberingAfterBreak="0">
+  <w:abstractNum w:abstractNumId="8" w15:restartNumberingAfterBreak="0">
     <w:nsid w:val="6CD73294"/>
     <w:multiLevelType w:val="hybridMultilevel"/>
     <w:tmpl w:val="456CA39A"/>
@@ -5611,7 +6439,7 @@
       </w:pPr>
     </w:lvl>
   </w:abstractNum>
-  <w:abstractNum w:abstractNumId="7" w15:restartNumberingAfterBreak="0">
+  <w:abstractNum w:abstractNumId="9" w15:restartNumberingAfterBreak="0">
     <w:nsid w:val="77653F2C"/>
     <w:multiLevelType w:val="hybridMultilevel"/>
     <w:tmpl w:val="5A9CAE28"/>
@@ -5725,28 +6553,34 @@
     </w:lvl>
   </w:abstractNum>
   <w:num w:numId="1" w16cid:durableId="1832671373">
-    <w:abstractNumId w:val="5"/>
+    <w:abstractNumId w:val="7"/>
   </w:num>
   <w:num w:numId="2" w16cid:durableId="899943341">
-    <w:abstractNumId w:val="6"/>
+    <w:abstractNumId w:val="8"/>
   </w:num>
   <w:num w:numId="3" w16cid:durableId="105006783">
     <w:abstractNumId w:val="2"/>
   </w:num>
   <w:num w:numId="4" w16cid:durableId="1613129394">
-    <w:abstractNumId w:val="4"/>
+    <w:abstractNumId w:val="6"/>
   </w:num>
   <w:num w:numId="5" w16cid:durableId="139928925">
     <w:abstractNumId w:val="3"/>
   </w:num>
   <w:num w:numId="6" w16cid:durableId="1435512434">
-    <w:abstractNumId w:val="7"/>
+    <w:abstractNumId w:val="9"/>
   </w:num>
   <w:num w:numId="7" w16cid:durableId="54091509">
     <w:abstractNumId w:val="1"/>
   </w:num>
   <w:num w:numId="8" w16cid:durableId="1304191365">
     <w:abstractNumId w:val="0"/>
+  </w:num>
+  <w:num w:numId="9" w16cid:durableId="2125422546">
+    <w:abstractNumId w:val="5"/>
+  </w:num>
+  <w:num w:numId="10" w16cid:durableId="1094399827">
+    <w:abstractNumId w:val="4"/>
   </w:num>
 </w:numbering>
 </file>
@@ -6370,6 +7204,7 @@
   <w:style w:type="character" w:default="1" w:styleId="DefaultParagraphFont">
     <w:name w:val="Default Paragraph Font"/>
     <w:uiPriority w:val="1"/>
+    <w:semiHidden/>
     <w:unhideWhenUsed/>
   </w:style>
   <w:style w:type="table" w:default="1" w:styleId="TableNormal">

</xml_diff>

<commit_message>
hoàn thành task 2.1, task 4.1, task 4.2 và task 5.1 và cập nhật thêm source code các task
</commit_message>
<xml_diff>
--- a/23521325_ReportLab1.docx
+++ b/23521325_ReportLab1.docx
@@ -342,7 +342,7 @@
             </w14:solidFill>
           </w14:textFill>
         </w:rPr>
-        <w:t>X</w:t>
+        <w:t>1</w:t>
       </w:r>
     </w:p>
     <w:p>
@@ -400,7 +400,7 @@
           <w:sz w:val="48"/>
           <w:szCs w:val="48"/>
         </w:rPr>
-        <w:t>X</w:t>
+        <w:t>1</w:t>
       </w:r>
     </w:p>
     <w:p>
@@ -425,7 +425,27 @@
           <w:sz w:val="80"/>
           <w:szCs w:val="80"/>
         </w:rPr>
-        <w:t xml:space="preserve"> &lt;Tên Lab&gt;</w:t>
+        <w:t xml:space="preserve"> &lt;</w:t>
+      </w:r>
+      <w:r>
+        <w:rPr>
+          <w:rFonts w:ascii="Times New Roman" w:hAnsi="Times New Roman"/>
+          <w:b/>
+          <w:color w:val="501549" w:themeColor="accent5" w:themeShade="80"/>
+          <w:sz w:val="80"/>
+          <w:szCs w:val="80"/>
+        </w:rPr>
+        <w:t>Classical Cryptography</w:t>
+      </w:r>
+      <w:r>
+        <w:rPr>
+          <w:rFonts w:ascii="Times New Roman" w:hAnsi="Times New Roman"/>
+          <w:b/>
+          <w:color w:val="501549" w:themeColor="accent5" w:themeShade="80"/>
+          <w:sz w:val="80"/>
+          <w:szCs w:val="80"/>
+        </w:rPr>
+        <w:t>&gt;</w:t>
       </w:r>
     </w:p>
     <w:bookmarkEnd w:id="0"/>
@@ -1624,10 +1644,10 @@
         </w:rPr>
         <w:lastRenderedPageBreak/>
         <w:drawing>
-          <wp:inline distT="0" distB="0" distL="0" distR="0" wp14:anchorId="26A5F49D" wp14:editId="47A5FBE2">
-            <wp:extent cx="5143946" cy="5791702"/>
-            <wp:effectExtent l="0" t="0" r="0" b="0"/>
-            <wp:docPr id="75458339" name="Picture 1"/>
+          <wp:inline distT="0" distB="0" distL="0" distR="0" wp14:anchorId="13C47208" wp14:editId="43F31FF2">
+            <wp:extent cx="4900085" cy="5540220"/>
+            <wp:effectExtent l="0" t="0" r="0" b="3810"/>
+            <wp:docPr id="1248128080" name="Picture 1" descr="A screenshot of a computer program&#10;&#10;AI-generated content may be incorrect."/>
             <wp:cNvGraphicFramePr>
               <a:graphicFrameLocks xmlns:a="http://schemas.openxmlformats.org/drawingml/2006/main" noChangeAspect="1"/>
             </wp:cNvGraphicFramePr>
@@ -1635,7 +1655,7 @@
               <a:graphicData uri="http://schemas.openxmlformats.org/drawingml/2006/picture">
                 <pic:pic xmlns:pic="http://schemas.openxmlformats.org/drawingml/2006/picture">
                   <pic:nvPicPr>
-                    <pic:cNvPr id="75458339" name=""/>
+                    <pic:cNvPr id="1248128080" name="Picture 1" descr="A screenshot of a computer program&#10;&#10;AI-generated content may be incorrect."/>
                     <pic:cNvPicPr/>
                   </pic:nvPicPr>
                   <pic:blipFill>
@@ -1647,7 +1667,7 @@
                   <pic:spPr>
                     <a:xfrm>
                       <a:off x="0" y="0"/>
-                      <a:ext cx="5143946" cy="5791702"/>
+                      <a:ext cx="4900085" cy="5540220"/>
                     </a:xfrm>
                     <a:prstGeom prst="rect">
                       <a:avLst/>
@@ -1662,6 +1682,52 @@
     </w:p>
     <w:p>
       <w:pPr>
+        <w:pStyle w:val="nh"/>
+      </w:pPr>
+      <w:r>
+        <w:rPr>
+          <w:noProof/>
+        </w:rPr>
+        <w:lastRenderedPageBreak/>
+        <w:drawing>
+          <wp:inline distT="0" distB="0" distL="0" distR="0" wp14:anchorId="035A0358" wp14:editId="20793DCD">
+            <wp:extent cx="4503810" cy="5806943"/>
+            <wp:effectExtent l="0" t="0" r="0" b="3810"/>
+            <wp:docPr id="978774484" name="Picture 1" descr="A screen shot of a computer program&#10;&#10;AI-generated content may be incorrect."/>
+            <wp:cNvGraphicFramePr>
+              <a:graphicFrameLocks xmlns:a="http://schemas.openxmlformats.org/drawingml/2006/main" noChangeAspect="1"/>
+            </wp:cNvGraphicFramePr>
+            <a:graphic xmlns:a="http://schemas.openxmlformats.org/drawingml/2006/main">
+              <a:graphicData uri="http://schemas.openxmlformats.org/drawingml/2006/picture">
+                <pic:pic xmlns:pic="http://schemas.openxmlformats.org/drawingml/2006/picture">
+                  <pic:nvPicPr>
+                    <pic:cNvPr id="978774484" name="Picture 1" descr="A screen shot of a computer program&#10;&#10;AI-generated content may be incorrect."/>
+                    <pic:cNvPicPr/>
+                  </pic:nvPicPr>
+                  <pic:blipFill>
+                    <a:blip r:embed="rId9"/>
+                    <a:stretch>
+                      <a:fillRect/>
+                    </a:stretch>
+                  </pic:blipFill>
+                  <pic:spPr>
+                    <a:xfrm>
+                      <a:off x="0" y="0"/>
+                      <a:ext cx="4503810" cy="5806943"/>
+                    </a:xfrm>
+                    <a:prstGeom prst="rect">
+                      <a:avLst/>
+                    </a:prstGeom>
+                  </pic:spPr>
+                </pic:pic>
+              </a:graphicData>
+            </a:graphic>
+          </wp:inline>
+        </w:drawing>
+      </w:r>
+    </w:p>
+    <w:p>
+      <w:pPr>
         <w:pStyle w:val="Vnbn"/>
       </w:pPr>
       <w:r>
@@ -1677,7 +1743,19 @@
         </w:numPr>
       </w:pPr>
       <w:r>
-        <w:t>Hàm shiftChar ban đầu được dùng để mã hóa ký tự nhưng sau khi thay đổi thì đã dùng để giải mã ký tự.</w:t>
+        <w:t xml:space="preserve">Hàm </w:t>
+      </w:r>
+      <w:r>
+        <w:t>EnCrytion</w:t>
+      </w:r>
+      <w:r>
+        <w:t xml:space="preserve"> được dùng để mã hóa ký tự </w:t>
+      </w:r>
+      <w:r>
+        <w:t>và hàm DeCrytion được dùng để giải mã ký tự theo thuật toán Caeser Cipher</w:t>
+      </w:r>
+      <w:r>
+        <w:t>.</w:t>
       </w:r>
     </w:p>
     <w:p>
@@ -1689,19 +1767,22 @@
         </w:numPr>
       </w:pPr>
       <w:r>
-        <w:t>Đầu tiên kiểm tra ký tự có viết hoa hay không viết hoa, còn không thì sẽ là các ký tự đặc biệt.</w:t>
-      </w:r>
-    </w:p>
-    <w:p>
-      <w:pPr>
-        <w:pStyle w:val="Vnbn"/>
-        <w:numPr>
-          <w:ilvl w:val="0"/>
-          <w:numId w:val="6"/>
-        </w:numPr>
-      </w:pPr>
-      <w:r>
-        <w:t>'A' + (input - 'A' - shift + 26) % 26</w:t>
+        <w:t>Đầu tiên kiểm tra ký tự có viết hoa hay không viết hoa, còn không thì sẽ là các ký tự đặc biệt</w:t>
+      </w:r>
+      <w:r>
+        <w:t xml:space="preserve">, sau đó trả về 1 ký tự theo biểu thức sau: </w:t>
+      </w:r>
+      <w:r>
+        <w:t xml:space="preserve">'A' + (input - 'A' - </w:t>
+      </w:r>
+      <w:r>
+        <w:t>key</w:t>
+      </w:r>
+      <w:r>
+        <w:t xml:space="preserve"> + 26) % 26</w:t>
+      </w:r>
+      <w:r>
+        <w:t>.</w:t>
       </w:r>
     </w:p>
     <w:p>
@@ -1743,10 +1824,16 @@
         <w:t>–</w:t>
       </w:r>
       <w:r>
-        <w:t xml:space="preserve"> shift</w:t>
-      </w:r>
-      <w:r>
-        <w:t xml:space="preserve"> : dịch chuyển input về trước 1 khoảng shift</w:t>
+        <w:t xml:space="preserve"> </w:t>
+      </w:r>
+      <w:r>
+        <w:t>key</w:t>
+      </w:r>
+      <w:r>
+        <w:t xml:space="preserve"> : dịch chuyển input về trước 1 khoảng </w:t>
+      </w:r>
+      <w:r>
+        <w:t>key</w:t>
       </w:r>
       <w:r>
         <w:t xml:space="preserve"> hay lấy khoảng cách từ ‘A’ tới chữ cái mới</w:t>
@@ -1776,7 +1863,13 @@
         </w:numPr>
       </w:pPr>
       <w:r>
-        <w:t>input - 'A' - shift + 26</w:t>
+        <w:t xml:space="preserve">input - 'A' - </w:t>
+      </w:r>
+      <w:r>
+        <w:t>key</w:t>
+      </w:r>
+      <w:r>
+        <w:t xml:space="preserve"> + 26</w:t>
       </w:r>
       <w:r>
         <w:t xml:space="preserve"> : cộng thêm 26 để kết quả luôn dương.</w:t>
@@ -1815,11 +1908,11 @@
         <w:pStyle w:val="Vnbn"/>
         <w:numPr>
           <w:ilvl w:val="0"/>
-          <w:numId w:val="8"/>
+          <w:numId w:val="11"/>
         </w:numPr>
       </w:pPr>
       <w:r>
-        <w:t>Dòng 20: Nhập vào 1 chuỗi cần mã hóa (c)</w:t>
+        <w:t>Tương tự cho các biểu thức khác.</w:t>
       </w:r>
     </w:p>
     <w:p>
@@ -1831,7 +1924,16 @@
         </w:numPr>
       </w:pPr>
       <w:r>
-        <w:t>Dòng 21: lấy độ dài chuỗi.</w:t>
+        <w:t xml:space="preserve">Dòng </w:t>
+      </w:r>
+      <w:r>
+        <w:t>39</w:t>
+      </w:r>
+      <w:r>
+        <w:t xml:space="preserve">: Nhập vào 1 chuỗi </w:t>
+      </w:r>
+      <w:r>
+        <w:t>văn bản (s).</w:t>
       </w:r>
     </w:p>
     <w:p>
@@ -1843,7 +1945,19 @@
         </w:numPr>
       </w:pPr>
       <w:r>
-        <w:t>Dòng 22: copy chuỗi mã hóa để lấy độ dài cho chuỗi giải mã (p).</w:t>
+        <w:t xml:space="preserve">Dòng </w:t>
+      </w:r>
+      <w:r>
+        <w:t>40</w:t>
+      </w:r>
+      <w:r>
+        <w:t xml:space="preserve">: </w:t>
+      </w:r>
+      <w:r>
+        <w:t>L</w:t>
+      </w:r>
+      <w:r>
+        <w:t>ấy độ dài chuỗi.</w:t>
       </w:r>
     </w:p>
     <w:p>
@@ -1855,7 +1969,7 @@
         </w:numPr>
       </w:pPr>
       <w:r>
-        <w:t>Duyệt từng ký tự trong chuỗi để giải mã từng ký tự.</w:t>
+        <w:t>Dòng 42 – 47: Người dùng chọn phương thức mã hóa (Encryt) hoặc giải mã (Decryt).</w:t>
       </w:r>
     </w:p>
     <w:p>
@@ -1867,13 +1981,7 @@
         </w:numPr>
       </w:pPr>
       <w:r>
-        <w:t xml:space="preserve">Duyệt </w:t>
-      </w:r>
-      <w:r>
-        <w:t xml:space="preserve">key từ 1 – 25 để tìm kiếm kết quả theo công thức </w:t>
-      </w:r>
-      <w:r>
-        <w:t>p = (c – key) mod 26</w:t>
+        <w:t>Dòng 49 – 59: Nhập key, sau đó duyệt và mã hóa tuần tự từng ký tự của chuỗi văn bản theo key vừa nhập để cho ra chuỗi mã hóa (Ciphertext).</w:t>
       </w:r>
     </w:p>
     <w:p>
@@ -1885,7 +1993,10 @@
         </w:numPr>
       </w:pPr>
       <w:r>
-        <w:t>Sau đó kiểm tra từng kết quả với mỗi key</w:t>
+        <w:t xml:space="preserve">Dòng 61 – 72: </w:t>
+      </w:r>
+      <w:r>
+        <w:t>Để giải mã thì duyệt qua từng key (1 - 25) với chuỗi văn bản, với từng key thì duyệt tuần tự từng ký tự để giải mã và cho ra chuỗi giải mã (Plaintext). Từ đây kiểm tra từng đáp án để tìm ra đáp án chính xác.</w:t>
       </w:r>
     </w:p>
     <w:p>
@@ -1927,7 +2038,7 @@
           <w:noProof/>
         </w:rPr>
         <w:drawing>
-          <wp:inline distT="0" distB="0" distL="0" distR="0" wp14:anchorId="6DED4122" wp14:editId="7397D023">
+          <wp:inline distT="0" distB="0" distL="0" distR="0" wp14:anchorId="6DED4122" wp14:editId="2E564C72">
             <wp:extent cx="6115050" cy="1946275"/>
             <wp:effectExtent l="0" t="0" r="0" b="0"/>
             <wp:docPr id="1153660800" name="Picture 1"/>
@@ -1942,7 +2053,7 @@
                     <pic:cNvPicPr/>
                   </pic:nvPicPr>
                   <pic:blipFill>
-                    <a:blip r:embed="rId9"/>
+                    <a:blip r:embed="rId10"/>
                     <a:stretch>
                       <a:fillRect/>
                     </a:stretch>
@@ -1969,22 +2080,17 @@
         <w:ind w:left="720" w:firstLine="0"/>
       </w:pPr>
       <w:r>
-        <w:t>Tìm kiếm kết quả với mỗi key từ 1 – 25:</w:t>
-      </w:r>
-    </w:p>
-    <w:p>
-      <w:pPr>
-        <w:pStyle w:val="nh"/>
-      </w:pPr>
+        <w:t xml:space="preserve">Chọn giải mã (Decryt) và tìm kiếm kết quả đúng với từng key (1 - 25) được duyệt: </w:t>
+      </w:r>
       <w:r>
         <w:rPr>
           <w:noProof/>
         </w:rPr>
         <w:drawing>
-          <wp:inline distT="0" distB="0" distL="0" distR="0" wp14:anchorId="7AF772AD" wp14:editId="5FD306D9">
-            <wp:extent cx="6115050" cy="3038475"/>
-            <wp:effectExtent l="0" t="0" r="0" b="9525"/>
-            <wp:docPr id="996323258" name="Picture 1"/>
+          <wp:inline distT="0" distB="0" distL="0" distR="0" wp14:anchorId="3E8E7A77" wp14:editId="7AFCFF6B">
+            <wp:extent cx="2682472" cy="205758"/>
+            <wp:effectExtent l="0" t="0" r="3810" b="3810"/>
+            <wp:docPr id="1771036449" name="Picture 1"/>
             <wp:cNvGraphicFramePr>
               <a:graphicFrameLocks xmlns:a="http://schemas.openxmlformats.org/drawingml/2006/main" noChangeAspect="1"/>
             </wp:cNvGraphicFramePr>
@@ -1992,66 +2098,7 @@
               <a:graphicData uri="http://schemas.openxmlformats.org/drawingml/2006/picture">
                 <pic:pic xmlns:pic="http://schemas.openxmlformats.org/drawingml/2006/picture">
                   <pic:nvPicPr>
-                    <pic:cNvPr id="996323258" name=""/>
-                    <pic:cNvPicPr/>
-                  </pic:nvPicPr>
-                  <pic:blipFill>
-                    <a:blip r:embed="rId10"/>
-                    <a:stretch>
-                      <a:fillRect/>
-                    </a:stretch>
-                  </pic:blipFill>
-                  <pic:spPr>
-                    <a:xfrm>
-                      <a:off x="0" y="0"/>
-                      <a:ext cx="6115050" cy="3038475"/>
-                    </a:xfrm>
-                    <a:prstGeom prst="rect">
-                      <a:avLst/>
-                    </a:prstGeom>
-                  </pic:spPr>
-                </pic:pic>
-              </a:graphicData>
-            </a:graphic>
-          </wp:inline>
-        </w:drawing>
-      </w:r>
-    </w:p>
-    <w:p>
-      <w:pPr>
-        <w:pStyle w:val="Vnbn"/>
-        <w:ind w:left="720" w:firstLine="0"/>
-      </w:pPr>
-    </w:p>
-    <w:p>
-      <w:pPr>
-        <w:pStyle w:val="Vnbn"/>
-      </w:pPr>
-      <w:r>
-        <w:t>Kết quả sau khi tìm kiếm tại key = 19:</w:t>
-      </w:r>
-    </w:p>
-    <w:p>
-      <w:pPr>
-        <w:pStyle w:val="nh"/>
-      </w:pPr>
-      <w:r>
-        <w:rPr>
-          <w:noProof/>
-        </w:rPr>
-        <w:drawing>
-          <wp:inline distT="0" distB="0" distL="0" distR="0" wp14:anchorId="3C4DA120" wp14:editId="627F4A61">
-            <wp:extent cx="6115050" cy="2914015"/>
-            <wp:effectExtent l="0" t="0" r="0" b="635"/>
-            <wp:docPr id="354231982" name="Picture 1"/>
-            <wp:cNvGraphicFramePr>
-              <a:graphicFrameLocks xmlns:a="http://schemas.openxmlformats.org/drawingml/2006/main" noChangeAspect="1"/>
-            </wp:cNvGraphicFramePr>
-            <a:graphic xmlns:a="http://schemas.openxmlformats.org/drawingml/2006/main">
-              <a:graphicData uri="http://schemas.openxmlformats.org/drawingml/2006/picture">
-                <pic:pic xmlns:pic="http://schemas.openxmlformats.org/drawingml/2006/picture">
-                  <pic:nvPicPr>
-                    <pic:cNvPr id="354231982" name=""/>
+                    <pic:cNvPr id="1771036449" name=""/>
                     <pic:cNvPicPr/>
                   </pic:nvPicPr>
                   <pic:blipFill>
@@ -2063,7 +2110,7 @@
                   <pic:spPr>
                     <a:xfrm>
                       <a:off x="0" y="0"/>
-                      <a:ext cx="6115050" cy="2914015"/>
+                      <a:ext cx="2682472" cy="205758"/>
                     </a:xfrm>
                     <a:prstGeom prst="rect">
                       <a:avLst/>
@@ -2078,85 +2125,18 @@
     </w:p>
     <w:p>
       <w:pPr>
-        <w:pStyle w:val="Vnbn"/>
-      </w:pPr>
-    </w:p>
-    <w:p>
-      <w:pPr>
-        <w:pStyle w:val="Heading2"/>
-      </w:pPr>
-      <w:r>
-        <w:t>5. Polyalphabetic ciphers – Vigenère</w:t>
-      </w:r>
-    </w:p>
-    <w:p>
-      <w:pPr>
-        <w:pStyle w:val="Vnbn"/>
+        <w:pStyle w:val="nh"/>
       </w:pPr>
       <w:r>
         <w:rPr>
-          <w:b/>
-          <w:bCs/>
-          <w:sz w:val="32"/>
-          <w:szCs w:val="32"/>
+          <w:noProof/>
         </w:rPr>
-        <w:t>Task 5.1</w:t>
-      </w:r>
-      <w:r>
-        <w:rPr>
-          <w:sz w:val="32"/>
-          <w:szCs w:val="32"/>
-        </w:rPr>
-        <w:t xml:space="preserve"> </w:t>
-      </w:r>
-      <w:r>
-        <w:t>In this task, your job is to write an application using your chosen programming language to encrypt and decrypt a message using Vigenère cipher.</w:t>
-      </w:r>
-    </w:p>
-    <w:p>
-      <w:pPr>
-        <w:pStyle w:val="Vnbn"/>
-      </w:pPr>
-      <w:r>
-        <w:t>Test your program with a message of at least 100 words and compare the result with other cryptography tools (like Cryptool 2) to verify.</w:t>
-      </w:r>
-    </w:p>
-    <w:p>
-      <w:pPr>
-        <w:pStyle w:val="Vnbn"/>
-        <w:rPr>
-          <w:b/>
-          <w:bCs/>
-          <w:sz w:val="32"/>
-          <w:szCs w:val="32"/>
-        </w:rPr>
-      </w:pPr>
-      <w:r>
-        <w:rPr>
-          <w:b/>
-          <w:bCs/>
-          <w:sz w:val="32"/>
-          <w:szCs w:val="32"/>
-        </w:rPr>
-        <w:t>Giải:</w:t>
-      </w:r>
-    </w:p>
-    <w:p>
-      <w:pPr>
-        <w:pStyle w:val="nh"/>
-      </w:pPr>
-    </w:p>
-    <w:p>
-      <w:pPr>
-        <w:pStyle w:val="nh"/>
-      </w:pPr>
-      <w:r>
         <w:lastRenderedPageBreak/>
         <w:drawing>
-          <wp:inline distT="0" distB="0" distL="0" distR="0" wp14:anchorId="62678C28" wp14:editId="6A94C52D">
-            <wp:extent cx="5075360" cy="5425910"/>
-            <wp:effectExtent l="0" t="0" r="0" b="3810"/>
-            <wp:docPr id="1123421174" name="Picture 1" descr="A screenshot of a computer program&#10;&#10;AI-generated content may be incorrect."/>
+          <wp:inline distT="0" distB="0" distL="0" distR="0" wp14:anchorId="18B60AF5" wp14:editId="0F7B792C">
+            <wp:extent cx="6115050" cy="2811780"/>
+            <wp:effectExtent l="0" t="0" r="0" b="7620"/>
+            <wp:docPr id="171177353" name="Picture 1" descr="A screenshot of a computer screen&#10;&#10;AI-generated content may be incorrect."/>
             <wp:cNvGraphicFramePr>
               <a:graphicFrameLocks xmlns:a="http://schemas.openxmlformats.org/drawingml/2006/main" noChangeAspect="1"/>
             </wp:cNvGraphicFramePr>
@@ -2164,7 +2144,7 @@
               <a:graphicData uri="http://schemas.openxmlformats.org/drawingml/2006/picture">
                 <pic:pic xmlns:pic="http://schemas.openxmlformats.org/drawingml/2006/picture">
                   <pic:nvPicPr>
-                    <pic:cNvPr id="1123421174" name="Picture 1" descr="A screenshot of a computer program&#10;&#10;AI-generated content may be incorrect."/>
+                    <pic:cNvPr id="171177353" name="Picture 1" descr="A screenshot of a computer screen&#10;&#10;AI-generated content may be incorrect."/>
                     <pic:cNvPicPr/>
                   </pic:nvPicPr>
                   <pic:blipFill>
@@ -2176,7 +2156,7 @@
                   <pic:spPr>
                     <a:xfrm>
                       <a:off x="0" y="0"/>
-                      <a:ext cx="5075360" cy="5425910"/>
+                      <a:ext cx="6115050" cy="2811780"/>
                     </a:xfrm>
                     <a:prstGeom prst="rect">
                       <a:avLst/>
@@ -2191,15 +2171,39 @@
     </w:p>
     <w:p>
       <w:pPr>
+        <w:pStyle w:val="Vnbn"/>
+      </w:pPr>
+      <w:r>
+        <w:t>Kết quả sau khi tìm kiếm tại key = 19:</w:t>
+      </w:r>
+    </w:p>
+    <w:p>
+      <w:pPr>
+        <w:pStyle w:val="Vnbn"/>
+        <w:rPr>
+          <w:noProof/>
+        </w:rPr>
+      </w:pPr>
+      <w:r>
+        <w:rPr>
+          <w:noProof/>
+        </w:rPr>
+        <w:t>Tương tự cho việc mã hóa (Encryt):</w:t>
+      </w:r>
+    </w:p>
+    <w:p>
+      <w:pPr>
         <w:pStyle w:val="nh"/>
       </w:pPr>
       <w:r>
-        <w:lastRenderedPageBreak/>
+        <w:rPr>
+          <w:noProof/>
+        </w:rPr>
         <w:drawing>
-          <wp:inline distT="0" distB="0" distL="0" distR="0" wp14:anchorId="78A92585" wp14:editId="0E798673">
-            <wp:extent cx="4115157" cy="5425910"/>
-            <wp:effectExtent l="0" t="0" r="0" b="3810"/>
-            <wp:docPr id="1142487594" name="Picture 1" descr="A screen shot of a computer program&#10;&#10;AI-generated content may be incorrect."/>
+          <wp:inline distT="0" distB="0" distL="0" distR="0" wp14:anchorId="0D2951BD" wp14:editId="119B2D46">
+            <wp:extent cx="6115050" cy="1761490"/>
+            <wp:effectExtent l="0" t="0" r="0" b="0"/>
+            <wp:docPr id="1314055240" name="Picture 1" descr="A screenshot of a computer&#10;&#10;AI-generated content may be incorrect."/>
             <wp:cNvGraphicFramePr>
               <a:graphicFrameLocks xmlns:a="http://schemas.openxmlformats.org/drawingml/2006/main" noChangeAspect="1"/>
             </wp:cNvGraphicFramePr>
@@ -2207,7 +2211,7 @@
               <a:graphicData uri="http://schemas.openxmlformats.org/drawingml/2006/picture">
                 <pic:pic xmlns:pic="http://schemas.openxmlformats.org/drawingml/2006/picture">
                   <pic:nvPicPr>
-                    <pic:cNvPr id="1142487594" name="Picture 1" descr="A screen shot of a computer program&#10;&#10;AI-generated content may be incorrect."/>
+                    <pic:cNvPr id="1314055240" name="Picture 1" descr="A screenshot of a computer&#10;&#10;AI-generated content may be incorrect."/>
                     <pic:cNvPicPr/>
                   </pic:nvPicPr>
                   <pic:blipFill>
@@ -2219,7 +2223,7 @@
                   <pic:spPr>
                     <a:xfrm>
                       <a:off x="0" y="0"/>
-                      <a:ext cx="4115157" cy="5425910"/>
+                      <a:ext cx="6115050" cy="1761490"/>
                     </a:xfrm>
                     <a:prstGeom prst="rect">
                       <a:avLst/>
@@ -2234,8 +2238,57 @@
     </w:p>
     <w:p>
       <w:pPr>
-        <w:pStyle w:val="nh"/>
-      </w:pPr>
+        <w:pStyle w:val="Vnbn"/>
+      </w:pPr>
+    </w:p>
+    <w:p>
+      <w:pPr>
+        <w:pStyle w:val="Heading2"/>
+      </w:pPr>
+      <w:r>
+        <w:t xml:space="preserve">4. Playfair cipher </w:t>
+      </w:r>
+    </w:p>
+    <w:p>
+      <w:pPr>
+        <w:pStyle w:val="Vnbn"/>
+      </w:pPr>
+      <w:r>
+        <w:rPr>
+          <w:b/>
+          <w:bCs/>
+          <w:sz w:val="32"/>
+          <w:szCs w:val="32"/>
+        </w:rPr>
+        <w:t>Task 4.1</w:t>
+      </w:r>
+      <w:r>
+        <w:rPr>
+          <w:sz w:val="32"/>
+          <w:szCs w:val="32"/>
+        </w:rPr>
+        <w:t xml:space="preserve"> </w:t>
+      </w:r>
+      <w:r>
+        <w:t xml:space="preserve">Encrypt and decrypt using Playfair cipher. You are able to use public tools or your own tool that was developed in the advanced task 4.2. Given the cipher text: </w:t>
+      </w:r>
+    </w:p>
+    <w:p>
+      <w:pPr>
+        <w:pStyle w:val="Vnbn"/>
+      </w:pPr>
+      <w:r>
+        <w:t>ARYWYPHCBVEBYGMPNCYGCNTDNCWTMGRMFTQPLEWTMLREFBEBQEBIYGBFLPHVOAEHKDHEUNGQFEROLEWTMLOPHEQGOSBEROQDWTLCMTHBWLNRKXRYLORYYPHCBVEBYRLGYDMKYGGWKLROANDBWGNERMNGYRLGHEWRTRLMBRHMUDGVODVTEGMCHLGWCMTFODNRRYCMZKODDUTDXGEOPOYRMFRMGUKXRYGHABROVTGQMCEHPRPEOTSEGEQLARYWYPOTMGQDOEXGOAUDHGUTULTNEHFTFHPGXGVPHGURBDMEGWKLETCBOTNTFQLTAEHMTUGEOAHEVEROXGVPHGDEWTEWGQIEDLPILERWPMOATNGQKQEAHBMVRFKBRMKLXODXFREBHMNUKXRYKLRMFLWDDNCN</w:t>
+      </w:r>
+    </w:p>
+    <w:p>
+      <w:pPr>
+        <w:pStyle w:val="Vnbn"/>
+      </w:pPr>
+      <w:r>
+        <w:lastRenderedPageBreak/>
+        <w:t>The key used was Harry Potter. Let’s decrypt the message.</w:t>
+      </w:r>
     </w:p>
     <w:p>
       <w:pPr>
@@ -2243,344 +2296,30 @@
         <w:rPr>
           <w:b/>
           <w:bCs/>
+          <w:sz w:val="32"/>
+          <w:szCs w:val="32"/>
         </w:rPr>
       </w:pPr>
       <w:r>
         <w:rPr>
           <w:b/>
           <w:bCs/>
+          <w:sz w:val="32"/>
+          <w:szCs w:val="32"/>
         </w:rPr>
-        <w:t>Giải thích code:</w:t>
+        <w:t>Giải:</w:t>
       </w:r>
     </w:p>
     <w:p>
       <w:pPr>
         <w:pStyle w:val="Vnbn"/>
-        <w:numPr>
-          <w:ilvl w:val="0"/>
-          <w:numId w:val="6"/>
-        </w:numPr>
-      </w:pPr>
-      <w:r>
-        <w:t xml:space="preserve">Hàm </w:t>
-      </w:r>
-      <w:r>
-        <w:t>EnCrytion và DeCrytion</w:t>
-      </w:r>
-      <w:r>
-        <w:t xml:space="preserve"> </w:t>
-      </w:r>
-      <w:r>
-        <w:t>được</w:t>
-      </w:r>
-      <w:r>
-        <w:t xml:space="preserve"> dùng để</w:t>
-      </w:r>
-      <w:r>
-        <w:t xml:space="preserve"> mã hóa và</w:t>
-      </w:r>
-      <w:r>
-        <w:t xml:space="preserve"> giải mã ký tự</w:t>
-      </w:r>
-      <w:r>
-        <w:t xml:space="preserve"> ứng dụng theo thuật toán </w:t>
-      </w:r>
-      <w:r>
-        <w:t>Vigenère cipher</w:t>
-      </w:r>
-      <w:r>
-        <w:t>.</w:t>
-      </w:r>
-    </w:p>
-    <w:p>
-      <w:pPr>
-        <w:pStyle w:val="Vnbn"/>
-        <w:numPr>
-          <w:ilvl w:val="0"/>
-          <w:numId w:val="6"/>
-        </w:numPr>
-      </w:pPr>
-      <w:r>
-        <w:t>Đầu tiên kiểm tra ký tự có viết hoa hay không viết hoa, còn không thì sẽ là các ký tự đặc biệt.</w:t>
-      </w:r>
-    </w:p>
-    <w:p>
-      <w:pPr>
-        <w:pStyle w:val="Vnbn"/>
-        <w:numPr>
-          <w:ilvl w:val="0"/>
-          <w:numId w:val="6"/>
-        </w:numPr>
-      </w:pPr>
-      <w:r>
-        <w:t xml:space="preserve">'A' + (input </w:t>
-      </w:r>
-      <w:r>
-        <w:t>–</w:t>
-      </w:r>
-      <w:r>
-        <w:t xml:space="preserve"> </w:t>
-      </w:r>
-      <w:r>
-        <w:t>‘</w:t>
-      </w:r>
-      <w:r>
-        <w:t>A</w:t>
-      </w:r>
-      <w:r>
-        <w:t>’</w:t>
-      </w:r>
-      <w:r>
-        <w:t xml:space="preserve"> </w:t>
-      </w:r>
-      <w:r>
-        <w:t>+</w:t>
-      </w:r>
-      <w:r>
-        <w:t xml:space="preserve"> </w:t>
-      </w:r>
-      <w:r>
-        <w:t xml:space="preserve">(key – ‘A’) </w:t>
-      </w:r>
-      <w:r>
-        <w:t>+ 26) % 26</w:t>
-      </w:r>
-    </w:p>
-    <w:p>
-      <w:pPr>
-        <w:pStyle w:val="Vnbn"/>
-        <w:numPr>
-          <w:ilvl w:val="0"/>
-          <w:numId w:val="7"/>
-        </w:numPr>
-      </w:pPr>
-      <w:r>
-        <w:t xml:space="preserve">Input – </w:t>
-      </w:r>
-      <w:r>
-        <w:t>‘</w:t>
-      </w:r>
-      <w:r>
-        <w:t>A</w:t>
-      </w:r>
-      <w:r>
-        <w:t>’</w:t>
-      </w:r>
-      <w:r>
-        <w:t xml:space="preserve"> : lấy ra thứ tự của input trong bảng chữ cái.</w:t>
-      </w:r>
-    </w:p>
-    <w:p>
-      <w:pPr>
-        <w:pStyle w:val="Vnbn"/>
-        <w:numPr>
-          <w:ilvl w:val="0"/>
-          <w:numId w:val="7"/>
-        </w:numPr>
-      </w:pPr>
-      <w:r>
-        <w:t>Key – ‘A’</w:t>
-      </w:r>
-      <w:r>
-        <w:t xml:space="preserve"> : </w:t>
-      </w:r>
-      <w:r>
-        <w:t xml:space="preserve">lấy ra thứ tự của </w:t>
-      </w:r>
-      <w:r>
-        <w:t>key</w:t>
-      </w:r>
-      <w:r>
-        <w:t xml:space="preserve"> trong bảng chữ cái.</w:t>
-      </w:r>
-    </w:p>
-    <w:p>
-      <w:pPr>
-        <w:pStyle w:val="Vnbn"/>
-        <w:numPr>
-          <w:ilvl w:val="0"/>
-          <w:numId w:val="7"/>
-        </w:numPr>
-      </w:pPr>
-      <w:r>
-        <w:t xml:space="preserve">input - 'A' </w:t>
-      </w:r>
-      <w:r>
-        <w:t>+ (</w:t>
-      </w:r>
-      <w:r>
-        <w:t>key – ‘A’</w:t>
-      </w:r>
-      <w:r>
-        <w:t xml:space="preserve">) </w:t>
-      </w:r>
-      <w:r>
-        <w:t>: dịch chuyển input về trước 1 khoảng shift</w:t>
-      </w:r>
-      <w:r>
-        <w:t xml:space="preserve"> hay lấy khoảng cách từ ‘A’ tới chữ cái mới </w:t>
-      </w:r>
-      <w:r>
-        <w:t>khi</w:t>
-      </w:r>
-      <w:r>
-        <w:t xml:space="preserve"> chuẩn bị dịch chuyển</w:t>
-      </w:r>
-      <w:r>
-        <w:t>.</w:t>
-      </w:r>
-    </w:p>
-    <w:p>
-      <w:pPr>
-        <w:pStyle w:val="Vnbn"/>
-        <w:numPr>
-          <w:ilvl w:val="0"/>
-          <w:numId w:val="7"/>
-        </w:numPr>
-      </w:pPr>
-      <w:r>
-        <w:t xml:space="preserve">input - 'A' </w:t>
-      </w:r>
-      <w:r>
-        <w:t xml:space="preserve">+ (key – ‘A’) </w:t>
-      </w:r>
-      <w:r>
-        <w:t>+ 26</w:t>
-      </w:r>
-      <w:r>
-        <w:t xml:space="preserve"> : cộng thêm 26 để kết quả luôn dương.</w:t>
-      </w:r>
-    </w:p>
-    <w:p>
-      <w:pPr>
-        <w:pStyle w:val="Vnbn"/>
-        <w:numPr>
-          <w:ilvl w:val="0"/>
-          <w:numId w:val="7"/>
-        </w:numPr>
-      </w:pPr>
-      <w:r>
-        <w:lastRenderedPageBreak/>
-        <w:t>% 26 : lấy dư để số luôn nằm trong khoảng [0, 25].</w:t>
-      </w:r>
-    </w:p>
-    <w:p>
-      <w:pPr>
-        <w:pStyle w:val="Vnbn"/>
-        <w:numPr>
-          <w:ilvl w:val="0"/>
-          <w:numId w:val="7"/>
-        </w:numPr>
-      </w:pPr>
-      <w:r>
-        <w:t>‘A’ + : để chuyển từ chỉ số qua lại ký tự chữ cái.</w:t>
-      </w:r>
-    </w:p>
-    <w:p>
-      <w:pPr>
-        <w:pStyle w:val="Vnbn"/>
-        <w:numPr>
-          <w:ilvl w:val="0"/>
-          <w:numId w:val="10"/>
-        </w:numPr>
-      </w:pPr>
-      <w:r>
-        <w:t>Tương tự cho DeCrytion.</w:t>
-      </w:r>
-    </w:p>
-    <w:p>
-      <w:pPr>
-        <w:pStyle w:val="Vnbn"/>
-        <w:numPr>
-          <w:ilvl w:val="0"/>
-          <w:numId w:val="10"/>
-        </w:numPr>
-      </w:pPr>
-      <w:r>
-        <w:t xml:space="preserve">Dòng </w:t>
-      </w:r>
-      <w:r>
-        <w:t>41</w:t>
-      </w:r>
-      <w:r>
-        <w:t>: nhập Plaintext</w:t>
-      </w:r>
-    </w:p>
-    <w:p>
-      <w:pPr>
-        <w:pStyle w:val="Vnbn"/>
-        <w:numPr>
-          <w:ilvl w:val="0"/>
-          <w:numId w:val="10"/>
-        </w:numPr>
-      </w:pPr>
-      <w:r>
-        <w:t xml:space="preserve">Dòng </w:t>
-      </w:r>
-      <w:r>
-        <w:t>43</w:t>
-      </w:r>
-      <w:r>
-        <w:t>: nhập Key</w:t>
-      </w:r>
-    </w:p>
-    <w:p>
-      <w:pPr>
-        <w:pStyle w:val="Vnbn"/>
-        <w:numPr>
-          <w:ilvl w:val="0"/>
-          <w:numId w:val="10"/>
-        </w:numPr>
-      </w:pPr>
-      <w:r>
-        <w:t>Đầu tiên mã hóa Plaintext ra Ciphertext sau đó lại giải mã ra lại Ciphertext để kiểm chứng thuật toán.</w:t>
-      </w:r>
-    </w:p>
-    <w:p>
-      <w:pPr>
-        <w:pStyle w:val="Vnbn"/>
-        <w:numPr>
-          <w:ilvl w:val="0"/>
-          <w:numId w:val="10"/>
-        </w:numPr>
-      </w:pPr>
-      <w:r>
-        <w:t xml:space="preserve">Duyệt từng phần tử của chuỗi, với mỗi ký tư tương ứng sẽ có ký tự key tương ứng nhằm mã hóa theo thuật toán </w:t>
-      </w:r>
-      <w:r>
-        <w:t>Vigenère cipher</w:t>
-      </w:r>
-      <w:r>
-        <w:t>.</w:t>
-      </w:r>
-    </w:p>
-    <w:p>
-      <w:pPr>
-        <w:pStyle w:val="Vnbn"/>
-        <w:ind w:left="720" w:firstLine="0"/>
-        <w:rPr>
-          <w:b/>
-          <w:bCs/>
-        </w:rPr>
-      </w:pPr>
-      <w:r>
-        <w:rPr>
-          <w:b/>
-          <w:bCs/>
-        </w:rPr>
-        <w:t>Quá trình chạy chương trình:</w:t>
-      </w:r>
-    </w:p>
-    <w:p>
-      <w:pPr>
-        <w:pStyle w:val="nh"/>
       </w:pPr>
       <w:r>
         <w:drawing>
-          <wp:inline distT="0" distB="0" distL="0" distR="0" wp14:anchorId="73DC9FDA" wp14:editId="385E62AB">
-            <wp:extent cx="4953429" cy="883997"/>
-            <wp:effectExtent l="0" t="0" r="0" b="0"/>
-            <wp:docPr id="1419421095" name="Picture 1" descr="A black background with white text&#10;&#10;AI-generated content may be incorrect."/>
+          <wp:inline distT="0" distB="0" distL="0" distR="0" wp14:anchorId="4C0C21F4" wp14:editId="23D967A9">
+            <wp:extent cx="6115050" cy="2113280"/>
+            <wp:effectExtent l="0" t="0" r="0" b="1270"/>
+            <wp:docPr id="1088329593" name="Picture 1" descr="A screenshot of a computer&#10;&#10;AI-generated content may be incorrect."/>
             <wp:cNvGraphicFramePr>
               <a:graphicFrameLocks xmlns:a="http://schemas.openxmlformats.org/drawingml/2006/main" noChangeAspect="1"/>
             </wp:cNvGraphicFramePr>
@@ -2588,7 +2327,7 @@
               <a:graphicData uri="http://schemas.openxmlformats.org/drawingml/2006/picture">
                 <pic:pic xmlns:pic="http://schemas.openxmlformats.org/drawingml/2006/picture">
                   <pic:nvPicPr>
-                    <pic:cNvPr id="1419421095" name="Picture 1" descr="A black background with white text&#10;&#10;AI-generated content may be incorrect."/>
+                    <pic:cNvPr id="1088329593" name="Picture 1" descr="A screenshot of a computer&#10;&#10;AI-generated content may be incorrect."/>
                     <pic:cNvPicPr/>
                   </pic:nvPicPr>
                   <pic:blipFill>
@@ -2600,7 +2339,7 @@
                   <pic:spPr>
                     <a:xfrm>
                       <a:off x="0" y="0"/>
-                      <a:ext cx="4953429" cy="883997"/>
+                      <a:ext cx="6115050" cy="2113280"/>
                     </a:xfrm>
                     <a:prstGeom prst="rect">
                       <a:avLst/>
@@ -2613,10 +2352,1466 @@
         </w:drawing>
       </w:r>
     </w:p>
+    <w:p>
+      <w:pPr>
+        <w:pStyle w:val="Vnbn"/>
+      </w:pPr>
+      <w:r>
+        <w:rPr>
+          <w:b/>
+          <w:bCs/>
+          <w:sz w:val="32"/>
+          <w:szCs w:val="32"/>
+        </w:rPr>
+        <w:t>Advanced Task 4.2</w:t>
+      </w:r>
+      <w:r>
+        <w:rPr>
+          <w:sz w:val="32"/>
+          <w:szCs w:val="32"/>
+        </w:rPr>
+        <w:t xml:space="preserve"> </w:t>
+      </w:r>
+      <w:r>
+        <w:t xml:space="preserve">In this extra task, you have to write an application using your own programming language to encrypt and decrypt a message using Playfair cypher. Your application should satisfy the following requirements: </w:t>
+      </w:r>
+    </w:p>
+    <w:p>
+      <w:pPr>
+        <w:pStyle w:val="Vnbn"/>
+        <w:numPr>
+          <w:ilvl w:val="0"/>
+          <w:numId w:val="12"/>
+        </w:numPr>
+      </w:pPr>
+      <w:r>
+        <w:t xml:space="preserve">Allow you to input a key and the plain text to encrypt or a cypher text to decrypt. </w:t>
+      </w:r>
+    </w:p>
+    <w:p>
+      <w:pPr>
+        <w:pStyle w:val="Vnbn"/>
+        <w:numPr>
+          <w:ilvl w:val="0"/>
+          <w:numId w:val="12"/>
+        </w:numPr>
+      </w:pPr>
+      <w:r>
+        <w:t>Display the Playfair matrix (5x5) corresponding with the given key</w:t>
+      </w:r>
+      <w:r>
+        <w:t>.</w:t>
+      </w:r>
+    </w:p>
+    <w:p>
+      <w:pPr>
+        <w:pStyle w:val="Vnbn"/>
+      </w:pPr>
+      <w:r>
+        <w:t xml:space="preserve">Test your program with a message of at least 100 words and compare the result with other cryptography tools (like Cryptool 2) to verify. </w:t>
+      </w:r>
+    </w:p>
+    <w:p>
+      <w:pPr>
+        <w:pStyle w:val="Vnbn"/>
+        <w:rPr>
+          <w:b/>
+          <w:bCs/>
+          <w:sz w:val="32"/>
+          <w:szCs w:val="32"/>
+        </w:rPr>
+      </w:pPr>
+      <w:r>
+        <w:rPr>
+          <w:b/>
+          <w:bCs/>
+          <w:sz w:val="32"/>
+          <w:szCs w:val="32"/>
+        </w:rPr>
+        <w:t>Giải:</w:t>
+      </w:r>
+    </w:p>
+    <w:p>
+      <w:pPr>
+        <w:pStyle w:val="nh"/>
+      </w:pPr>
+      <w:r>
+        <w:rPr>
+          <w:noProof/>
+        </w:rPr>
+        <w:lastRenderedPageBreak/>
+        <w:drawing>
+          <wp:inline distT="0" distB="0" distL="0" distR="0" wp14:anchorId="5EDB6EDF" wp14:editId="0F8AC2EA">
+            <wp:extent cx="5281118" cy="5867908"/>
+            <wp:effectExtent l="0" t="0" r="0" b="0"/>
+            <wp:docPr id="1638438982" name="Picture 1" descr="A screen shot of a computer screen&#10;&#10;AI-generated content may be incorrect."/>
+            <wp:cNvGraphicFramePr>
+              <a:graphicFrameLocks xmlns:a="http://schemas.openxmlformats.org/drawingml/2006/main" noChangeAspect="1"/>
+            </wp:cNvGraphicFramePr>
+            <a:graphic xmlns:a="http://schemas.openxmlformats.org/drawingml/2006/main">
+              <a:graphicData uri="http://schemas.openxmlformats.org/drawingml/2006/picture">
+                <pic:pic xmlns:pic="http://schemas.openxmlformats.org/drawingml/2006/picture">
+                  <pic:nvPicPr>
+                    <pic:cNvPr id="1638438982" name="Picture 1" descr="A screen shot of a computer screen&#10;&#10;AI-generated content may be incorrect."/>
+                    <pic:cNvPicPr/>
+                  </pic:nvPicPr>
+                  <pic:blipFill>
+                    <a:blip r:embed="rId15"/>
+                    <a:stretch>
+                      <a:fillRect/>
+                    </a:stretch>
+                  </pic:blipFill>
+                  <pic:spPr>
+                    <a:xfrm>
+                      <a:off x="0" y="0"/>
+                      <a:ext cx="5281118" cy="5867908"/>
+                    </a:xfrm>
+                    <a:prstGeom prst="rect">
+                      <a:avLst/>
+                    </a:prstGeom>
+                  </pic:spPr>
+                </pic:pic>
+              </a:graphicData>
+            </a:graphic>
+          </wp:inline>
+        </w:drawing>
+      </w:r>
+    </w:p>
+    <w:p>
+      <w:pPr>
+        <w:pStyle w:val="nh"/>
+      </w:pPr>
+      <w:r>
+        <w:rPr>
+          <w:noProof/>
+        </w:rPr>
+        <w:lastRenderedPageBreak/>
+        <w:drawing>
+          <wp:inline distT="0" distB="0" distL="0" distR="0" wp14:anchorId="085F79F6" wp14:editId="19F65C70">
+            <wp:extent cx="6115050" cy="4517390"/>
+            <wp:effectExtent l="0" t="0" r="0" b="0"/>
+            <wp:docPr id="1137672118" name="Picture 1" descr="A computer screen shot of a program code&#10;&#10;AI-generated content may be incorrect."/>
+            <wp:cNvGraphicFramePr>
+              <a:graphicFrameLocks xmlns:a="http://schemas.openxmlformats.org/drawingml/2006/main" noChangeAspect="1"/>
+            </wp:cNvGraphicFramePr>
+            <a:graphic xmlns:a="http://schemas.openxmlformats.org/drawingml/2006/main">
+              <a:graphicData uri="http://schemas.openxmlformats.org/drawingml/2006/picture">
+                <pic:pic xmlns:pic="http://schemas.openxmlformats.org/drawingml/2006/picture">
+                  <pic:nvPicPr>
+                    <pic:cNvPr id="1137672118" name="Picture 1" descr="A computer screen shot of a program code&#10;&#10;AI-generated content may be incorrect."/>
+                    <pic:cNvPicPr/>
+                  </pic:nvPicPr>
+                  <pic:blipFill>
+                    <a:blip r:embed="rId16"/>
+                    <a:stretch>
+                      <a:fillRect/>
+                    </a:stretch>
+                  </pic:blipFill>
+                  <pic:spPr>
+                    <a:xfrm>
+                      <a:off x="0" y="0"/>
+                      <a:ext cx="6115050" cy="4517390"/>
+                    </a:xfrm>
+                    <a:prstGeom prst="rect">
+                      <a:avLst/>
+                    </a:prstGeom>
+                  </pic:spPr>
+                </pic:pic>
+              </a:graphicData>
+            </a:graphic>
+          </wp:inline>
+        </w:drawing>
+      </w:r>
+    </w:p>
+    <w:p>
+      <w:pPr>
+        <w:pStyle w:val="nh"/>
+      </w:pPr>
+      <w:r>
+        <w:rPr>
+          <w:noProof/>
+        </w:rPr>
+        <w:lastRenderedPageBreak/>
+        <w:drawing>
+          <wp:inline distT="0" distB="0" distL="0" distR="0" wp14:anchorId="63489C10" wp14:editId="29B62F1F">
+            <wp:extent cx="5082980" cy="5921253"/>
+            <wp:effectExtent l="0" t="0" r="3810" b="3810"/>
+            <wp:docPr id="564968196" name="Picture 1" descr="A computer screen shot of a program&#10;&#10;AI-generated content may be incorrect."/>
+            <wp:cNvGraphicFramePr>
+              <a:graphicFrameLocks xmlns:a="http://schemas.openxmlformats.org/drawingml/2006/main" noChangeAspect="1"/>
+            </wp:cNvGraphicFramePr>
+            <a:graphic xmlns:a="http://schemas.openxmlformats.org/drawingml/2006/main">
+              <a:graphicData uri="http://schemas.openxmlformats.org/drawingml/2006/picture">
+                <pic:pic xmlns:pic="http://schemas.openxmlformats.org/drawingml/2006/picture">
+                  <pic:nvPicPr>
+                    <pic:cNvPr id="564968196" name="Picture 1" descr="A computer screen shot of a program&#10;&#10;AI-generated content may be incorrect."/>
+                    <pic:cNvPicPr/>
+                  </pic:nvPicPr>
+                  <pic:blipFill>
+                    <a:blip r:embed="rId17"/>
+                    <a:stretch>
+                      <a:fillRect/>
+                    </a:stretch>
+                  </pic:blipFill>
+                  <pic:spPr>
+                    <a:xfrm>
+                      <a:off x="0" y="0"/>
+                      <a:ext cx="5082980" cy="5921253"/>
+                    </a:xfrm>
+                    <a:prstGeom prst="rect">
+                      <a:avLst/>
+                    </a:prstGeom>
+                  </pic:spPr>
+                </pic:pic>
+              </a:graphicData>
+            </a:graphic>
+          </wp:inline>
+        </w:drawing>
+      </w:r>
+    </w:p>
+    <w:p>
+      <w:pPr>
+        <w:pStyle w:val="nh"/>
+      </w:pPr>
+      <w:r>
+        <w:rPr>
+          <w:noProof/>
+        </w:rPr>
+        <w:lastRenderedPageBreak/>
+        <w:drawing>
+          <wp:inline distT="0" distB="0" distL="0" distR="0" wp14:anchorId="01E2989E" wp14:editId="74B832A6">
+            <wp:extent cx="6073666" cy="5563082"/>
+            <wp:effectExtent l="0" t="0" r="3810" b="0"/>
+            <wp:docPr id="280837718" name="Picture 1" descr="A screenshot of a computer program&#10;&#10;AI-generated content may be incorrect."/>
+            <wp:cNvGraphicFramePr>
+              <a:graphicFrameLocks xmlns:a="http://schemas.openxmlformats.org/drawingml/2006/main" noChangeAspect="1"/>
+            </wp:cNvGraphicFramePr>
+            <a:graphic xmlns:a="http://schemas.openxmlformats.org/drawingml/2006/main">
+              <a:graphicData uri="http://schemas.openxmlformats.org/drawingml/2006/picture">
+                <pic:pic xmlns:pic="http://schemas.openxmlformats.org/drawingml/2006/picture">
+                  <pic:nvPicPr>
+                    <pic:cNvPr id="280837718" name="Picture 1" descr="A screenshot of a computer program&#10;&#10;AI-generated content may be incorrect."/>
+                    <pic:cNvPicPr/>
+                  </pic:nvPicPr>
+                  <pic:blipFill>
+                    <a:blip r:embed="rId18"/>
+                    <a:stretch>
+                      <a:fillRect/>
+                    </a:stretch>
+                  </pic:blipFill>
+                  <pic:spPr>
+                    <a:xfrm>
+                      <a:off x="0" y="0"/>
+                      <a:ext cx="6073666" cy="5563082"/>
+                    </a:xfrm>
+                    <a:prstGeom prst="rect">
+                      <a:avLst/>
+                    </a:prstGeom>
+                  </pic:spPr>
+                </pic:pic>
+              </a:graphicData>
+            </a:graphic>
+          </wp:inline>
+        </w:drawing>
+      </w:r>
+    </w:p>
+    <w:p>
+      <w:pPr>
+        <w:pStyle w:val="nh"/>
+      </w:pPr>
+      <w:r>
+        <w:rPr>
+          <w:noProof/>
+        </w:rPr>
+        <w:lastRenderedPageBreak/>
+        <w:drawing>
+          <wp:inline distT="0" distB="0" distL="0" distR="0" wp14:anchorId="50993EF4" wp14:editId="3E111579">
+            <wp:extent cx="4740051" cy="5692633"/>
+            <wp:effectExtent l="0" t="0" r="3810" b="3810"/>
+            <wp:docPr id="1859892939" name="Picture 1" descr="A screen shot of a computer program&#10;&#10;AI-generated content may be incorrect."/>
+            <wp:cNvGraphicFramePr>
+              <a:graphicFrameLocks xmlns:a="http://schemas.openxmlformats.org/drawingml/2006/main" noChangeAspect="1"/>
+            </wp:cNvGraphicFramePr>
+            <a:graphic xmlns:a="http://schemas.openxmlformats.org/drawingml/2006/main">
+              <a:graphicData uri="http://schemas.openxmlformats.org/drawingml/2006/picture">
+                <pic:pic xmlns:pic="http://schemas.openxmlformats.org/drawingml/2006/picture">
+                  <pic:nvPicPr>
+                    <pic:cNvPr id="1859892939" name="Picture 1" descr="A screen shot of a computer program&#10;&#10;AI-generated content may be incorrect."/>
+                    <pic:cNvPicPr/>
+                  </pic:nvPicPr>
+                  <pic:blipFill>
+                    <a:blip r:embed="rId19"/>
+                    <a:stretch>
+                      <a:fillRect/>
+                    </a:stretch>
+                  </pic:blipFill>
+                  <pic:spPr>
+                    <a:xfrm>
+                      <a:off x="0" y="0"/>
+                      <a:ext cx="4740051" cy="5692633"/>
+                    </a:xfrm>
+                    <a:prstGeom prst="rect">
+                      <a:avLst/>
+                    </a:prstGeom>
+                  </pic:spPr>
+                </pic:pic>
+              </a:graphicData>
+            </a:graphic>
+          </wp:inline>
+        </w:drawing>
+      </w:r>
+    </w:p>
+    <w:p>
+      <w:pPr>
+        <w:pStyle w:val="Vnbn"/>
+        <w:rPr>
+          <w:b/>
+          <w:bCs/>
+          <w:sz w:val="32"/>
+          <w:szCs w:val="32"/>
+        </w:rPr>
+      </w:pPr>
+      <w:r>
+        <w:rPr>
+          <w:b/>
+          <w:bCs/>
+          <w:sz w:val="32"/>
+          <w:szCs w:val="32"/>
+        </w:rPr>
+        <w:t>Giải thích code:</w:t>
+      </w:r>
+    </w:p>
+    <w:p>
+      <w:pPr>
+        <w:pStyle w:val="Vnbn"/>
+        <w:numPr>
+          <w:ilvl w:val="0"/>
+          <w:numId w:val="13"/>
+        </w:numPr>
+      </w:pPr>
+      <w:r>
+        <w:t>Hàm fillMatrix:</w:t>
+      </w:r>
+    </w:p>
+    <w:p>
+      <w:pPr>
+        <w:pStyle w:val="Vnbn"/>
+        <w:numPr>
+          <w:ilvl w:val="0"/>
+          <w:numId w:val="15"/>
+        </w:numPr>
+      </w:pPr>
+      <w:r>
+        <w:t>Hàm dùng để điền 1 ma trận kích thước 5x5 với khóa key đầu vào và sau đó điền các ký tự chữ cái còn thiếu ( ‘I’ và ‘J’ là một) dựa trên thuật toán Playfair.</w:t>
+      </w:r>
+    </w:p>
+    <w:p>
+      <w:pPr>
+        <w:pStyle w:val="Vnbn"/>
+        <w:numPr>
+          <w:ilvl w:val="0"/>
+          <w:numId w:val="15"/>
+        </w:numPr>
+      </w:pPr>
+      <w:r>
+        <w:t>Sử dụng set&lt;char&gt; used để lưu các ký tự chữ cái đã điền và ma trận nhằm tránh trùng lặp ký tự.</w:t>
+      </w:r>
+    </w:p>
+    <w:p>
+      <w:pPr>
+        <w:pStyle w:val="Vnbn"/>
+        <w:numPr>
+          <w:ilvl w:val="0"/>
+          <w:numId w:val="15"/>
+        </w:numPr>
+      </w:pPr>
+      <w:r>
+        <w:t>Tiếp theo điền các ký tự của khóa key vào ma trận khóa, ký tự sẽ được viết hoa để đồng bộ dữ liệu khóa.</w:t>
+      </w:r>
+    </w:p>
+    <w:p>
+      <w:pPr>
+        <w:pStyle w:val="Vnbn"/>
+        <w:numPr>
+          <w:ilvl w:val="0"/>
+          <w:numId w:val="15"/>
+        </w:numPr>
+      </w:pPr>
+      <w:r>
+        <w:t>Tiếp đến thay ký tự ‘J’ thành ‘I’ để đủ 25 ký tự chữ cái cho ma trận 5x5, kế đến kiểm tra xem ký tự này đã được điền hay chưa bằng cách sử dụng used để kiểm tra.</w:t>
+      </w:r>
+    </w:p>
+    <w:p>
+      <w:pPr>
+        <w:pStyle w:val="Vnbn"/>
+        <w:numPr>
+          <w:ilvl w:val="0"/>
+          <w:numId w:val="15"/>
+        </w:numPr>
+      </w:pPr>
+      <w:r>
+        <w:lastRenderedPageBreak/>
+        <w:t>Sau khi đã điền xong khóa thì sẽ điền các ký tự chữ cái còn thiếu vào ma trận, cũng thay ‘J’ bằng ‘I’ và kiểm tra chữ cái đã được sử dụng hay chưa.</w:t>
+      </w:r>
+    </w:p>
+    <w:p>
+      <w:pPr>
+        <w:pStyle w:val="Vnbn"/>
+        <w:numPr>
+          <w:ilvl w:val="0"/>
+          <w:numId w:val="13"/>
+        </w:numPr>
+      </w:pPr>
+      <w:r>
+        <w:t>Hàm printMatrix: dùng để in ma trận khóa.</w:t>
+      </w:r>
+    </w:p>
+    <w:p>
+      <w:pPr>
+        <w:pStyle w:val="Vnbn"/>
+        <w:numPr>
+          <w:ilvl w:val="0"/>
+          <w:numId w:val="13"/>
+        </w:numPr>
+      </w:pPr>
+      <w:r>
+        <w:t>Hàm processString:</w:t>
+      </w:r>
+    </w:p>
+    <w:p>
+      <w:pPr>
+        <w:pStyle w:val="Vnbn"/>
+        <w:numPr>
+          <w:ilvl w:val="0"/>
+          <w:numId w:val="16"/>
+        </w:numPr>
+      </w:pPr>
+      <w:r>
+        <w:t>Hàm dùng để biến chuỗi văn bản thành 1 chuỗi có từng cặp 2 ký tự liền nhau và từng cặp cách nhau bởi 1 khoảng trắng, với mỗi 1 cặp ký tự giống nhau thì sẽ tách ra và thêm ‘X’ vào sau ký tự đầu tiên đó, còn ký tự còn lại sẽ liên kết với các ký tự sau của chuỗi văn bản theo thuật toán của Playfair.</w:t>
+      </w:r>
+    </w:p>
+    <w:p>
+      <w:pPr>
+        <w:pStyle w:val="Vnbn"/>
+        <w:numPr>
+          <w:ilvl w:val="0"/>
+          <w:numId w:val="16"/>
+        </w:numPr>
+      </w:pPr>
+      <w:r>
+        <w:t>Dòng 46 – 49: Loại bỏ khoảng trắng trong văn bản và biến chuỗi thành chuỗi in hoa.</w:t>
+      </w:r>
+    </w:p>
+    <w:p>
+      <w:pPr>
+        <w:pStyle w:val="Vnbn"/>
+        <w:numPr>
+          <w:ilvl w:val="0"/>
+          <w:numId w:val="16"/>
+        </w:numPr>
+      </w:pPr>
+      <w:r>
+        <w:t>Dòng 51: chia chuỗi thành từng cặp ký tự.</w:t>
+      </w:r>
+    </w:p>
+    <w:p>
+      <w:pPr>
+        <w:pStyle w:val="Vnbn"/>
+        <w:numPr>
+          <w:ilvl w:val="0"/>
+          <w:numId w:val="16"/>
+        </w:numPr>
+      </w:pPr>
+      <w:r>
+        <w:t xml:space="preserve">Dòng 52 – 53: lấy ký tự đầu của cặp và ký tự sau của cặp, nếu mà cặp cuối của chuỗi chỉ có 1 </w:t>
+      </w:r>
+      <w:r>
+        <w:t>ký tự thì sẽ thêm ‘X’ vào sau ký tự đó để thành 1 cặp hoàn chỉnh.</w:t>
+      </w:r>
+    </w:p>
+    <w:p>
+      <w:pPr>
+        <w:pStyle w:val="Vnbn"/>
+        <w:numPr>
+          <w:ilvl w:val="0"/>
+          <w:numId w:val="16"/>
+        </w:numPr>
+      </w:pPr>
+      <w:r>
+        <w:t>Dòng 54 – 58: xử lý 2 ký tự trùng nhau, chèn thêm ‘X’ vào giữa chúng, i-- để nó lặp lại ở cặp tiếp theo.</w:t>
+      </w:r>
+    </w:p>
+    <w:p>
+      <w:pPr>
+        <w:pStyle w:val="Vnbn"/>
+        <w:numPr>
+          <w:ilvl w:val="0"/>
+          <w:numId w:val="16"/>
+        </w:numPr>
+      </w:pPr>
+      <w:r>
+        <w:t>Dòng 59 – 62: nếu 2 ký tự không trùng thì giữ nguyên cặp đó.</w:t>
+      </w:r>
+    </w:p>
+    <w:p>
+      <w:pPr>
+        <w:pStyle w:val="Vnbn"/>
+        <w:numPr>
+          <w:ilvl w:val="0"/>
+          <w:numId w:val="16"/>
+        </w:numPr>
+      </w:pPr>
+      <w:r>
+        <w:t>Dòng 63 – 64: sau đó thêm khoảng trắng vào giữa mỗi cặp.</w:t>
+      </w:r>
+    </w:p>
+    <w:p>
+      <w:pPr>
+        <w:pStyle w:val="Vnbn"/>
+        <w:numPr>
+          <w:ilvl w:val="0"/>
+          <w:numId w:val="16"/>
+        </w:numPr>
+      </w:pPr>
+      <w:r>
+        <w:t>Cuối cùng trả về chuỗi đã chỉnh sửa.</w:t>
+      </w:r>
+    </w:p>
+    <w:p>
+      <w:pPr>
+        <w:pStyle w:val="Vnbn"/>
+        <w:numPr>
+          <w:ilvl w:val="0"/>
+          <w:numId w:val="13"/>
+        </w:numPr>
+      </w:pPr>
+      <w:r>
+        <w:t>Struct Point: Tạo 1 kiểu biến Point để lưu giữ tọa độ của ký tự trong ma trận khóa.</w:t>
+      </w:r>
+    </w:p>
+    <w:p>
+      <w:pPr>
+        <w:pStyle w:val="Vnbn"/>
+        <w:numPr>
+          <w:ilvl w:val="0"/>
+          <w:numId w:val="13"/>
+        </w:numPr>
+      </w:pPr>
+      <w:r>
+        <w:t>Hàm EnCrytion và DeCrytion:</w:t>
+      </w:r>
+    </w:p>
+    <w:p>
+      <w:pPr>
+        <w:pStyle w:val="Vnbn"/>
+        <w:numPr>
+          <w:ilvl w:val="0"/>
+          <w:numId w:val="17"/>
+        </w:numPr>
+      </w:pPr>
+      <w:r>
+        <w:t>Hàm EnCrytion và DeCrytion dùng để mã hóa và giải mã ký tự theo thuật toán Playfair.</w:t>
+      </w:r>
+    </w:p>
+    <w:p>
+      <w:pPr>
+        <w:pStyle w:val="Vnbn"/>
+        <w:numPr>
+          <w:ilvl w:val="0"/>
+          <w:numId w:val="17"/>
+        </w:numPr>
+      </w:pPr>
+      <w:r>
+        <w:t>Dòng 78 – 79: Khai báo biến Point nhằm lưu trữ tọa độ cho 2 ký tự cần mã hóa.</w:t>
+      </w:r>
+    </w:p>
+    <w:p>
+      <w:pPr>
+        <w:pStyle w:val="Vnbn"/>
+        <w:numPr>
+          <w:ilvl w:val="0"/>
+          <w:numId w:val="17"/>
+        </w:numPr>
+      </w:pPr>
+      <w:r>
+        <w:t>Dòng 81 – 96: tìm kiếm tọa độ 2 ký tự mã hóa trong ma trận khóa.</w:t>
+      </w:r>
+    </w:p>
+    <w:p>
+      <w:pPr>
+        <w:pStyle w:val="Vnbn"/>
+        <w:numPr>
+          <w:ilvl w:val="0"/>
+          <w:numId w:val="17"/>
+        </w:numPr>
+      </w:pPr>
+      <w:r>
+        <w:t>Dòng 97 – 101: nếu 2 ký tự mã hóa cùng hàng (row)</w:t>
+      </w:r>
+      <w:r>
+        <w:t xml:space="preserve"> thì</w:t>
+      </w:r>
+      <w:r>
+        <w:t xml:space="preserve"> </w:t>
+      </w:r>
+      <w:r>
+        <w:t>cả 2 sẽ dịch qua phải 1 đơn vị, nếu ký tự ở cuối hàng (row) thì sẽ quay lại từ ký tự đầu hàng (row).</w:t>
+      </w:r>
+    </w:p>
+    <w:p>
+      <w:pPr>
+        <w:pStyle w:val="Vnbn"/>
+        <w:numPr>
+          <w:ilvl w:val="0"/>
+          <w:numId w:val="17"/>
+        </w:numPr>
+      </w:pPr>
+      <w:r>
+        <w:lastRenderedPageBreak/>
+        <w:t xml:space="preserve">Dòng 102 – 106: </w:t>
+      </w:r>
+      <w:r>
+        <w:t xml:space="preserve">nếu 2 ký tự mã hóa cùng </w:t>
+      </w:r>
+      <w:r>
+        <w:t>cột</w:t>
+      </w:r>
+      <w:r>
+        <w:t xml:space="preserve"> (</w:t>
+      </w:r>
+      <w:r>
+        <w:t>col</w:t>
+      </w:r>
+      <w:r>
+        <w:t xml:space="preserve">) thì cả 2 sẽ dịch </w:t>
+      </w:r>
+      <w:r>
+        <w:t>xuống</w:t>
+      </w:r>
+      <w:r>
+        <w:t xml:space="preserve"> 1 đơn vị, nếu ký tự ở cuối </w:t>
+      </w:r>
+      <w:r>
+        <w:t>cột</w:t>
+      </w:r>
+      <w:r>
+        <w:t xml:space="preserve"> (</w:t>
+      </w:r>
+      <w:r>
+        <w:t>col</w:t>
+      </w:r>
+      <w:r>
+        <w:t xml:space="preserve">) thì sẽ quay lại từ ký tự đầu </w:t>
+      </w:r>
+      <w:r>
+        <w:t>cột</w:t>
+      </w:r>
+      <w:r>
+        <w:t xml:space="preserve"> (</w:t>
+      </w:r>
+      <w:r>
+        <w:t>col</w:t>
+      </w:r>
+      <w:r>
+        <w:t>).</w:t>
+      </w:r>
+    </w:p>
+    <w:p>
+      <w:pPr>
+        <w:pStyle w:val="Vnbn"/>
+        <w:numPr>
+          <w:ilvl w:val="0"/>
+          <w:numId w:val="17"/>
+        </w:numPr>
+      </w:pPr>
+      <w:r>
+        <w:t xml:space="preserve">Dòng </w:t>
+      </w:r>
+      <w:r>
+        <w:t>107 – 108: Trường hợp cuối là khi 2 ký tự mã hóa tọa nên 1 hình chữ nhật trong ma trận khóa, khi đó cả 2 sẽ trao đổi tọa độ cột cho nhau.</w:t>
+      </w:r>
+    </w:p>
+    <w:p>
+      <w:pPr>
+        <w:pStyle w:val="Vnbn"/>
+        <w:numPr>
+          <w:ilvl w:val="0"/>
+          <w:numId w:val="17"/>
+        </w:numPr>
+      </w:pPr>
+      <w:r>
+        <w:t>Dòng 109 – 110: 2 ký tự mã hóa sẽ lấy ký tự mới dựa trên tọa độ mới của mình.</w:t>
+      </w:r>
+    </w:p>
+    <w:p>
+      <w:pPr>
+        <w:pStyle w:val="Vnbn"/>
+        <w:numPr>
+          <w:ilvl w:val="0"/>
+          <w:numId w:val="17"/>
+        </w:numPr>
+      </w:pPr>
+      <w:r>
+        <w:t>Tương tự cho DeCrytion nhưng ngược lại so với EnCrytion.</w:t>
+      </w:r>
+    </w:p>
+    <w:p>
+      <w:pPr>
+        <w:pStyle w:val="Vnbn"/>
+        <w:numPr>
+          <w:ilvl w:val="0"/>
+          <w:numId w:val="13"/>
+        </w:numPr>
+      </w:pPr>
+      <w:r>
+        <w:t>Hàm main:</w:t>
+      </w:r>
+    </w:p>
+    <w:p>
+      <w:pPr>
+        <w:pStyle w:val="Vnbn"/>
+        <w:numPr>
+          <w:ilvl w:val="0"/>
+          <w:numId w:val="18"/>
+        </w:numPr>
+      </w:pPr>
+      <w:r>
+        <w:t>Nhập vào chuỗi văn bản, sau đó chuỗi văn bản sẽ được chỉnh sửa dựa vào hàm processString.</w:t>
+      </w:r>
+    </w:p>
+    <w:p>
+      <w:pPr>
+        <w:pStyle w:val="Vnbn"/>
+        <w:numPr>
+          <w:ilvl w:val="0"/>
+          <w:numId w:val="18"/>
+        </w:numPr>
+      </w:pPr>
+      <w:r>
+        <w:t>Sau đó nhập chuỗi khóa (key), khi đó sẽ tạo ra ma trận khóa dựa vào hàm fillMatrix.</w:t>
+      </w:r>
+    </w:p>
+    <w:p>
+      <w:pPr>
+        <w:pStyle w:val="Vnbn"/>
+        <w:numPr>
+          <w:ilvl w:val="0"/>
+          <w:numId w:val="18"/>
+        </w:numPr>
+      </w:pPr>
+      <w:r>
+        <w:t>Chọn các phương thức Encryt hoặc Decryt để mã hóa hoặc giải mã chuỗi văn bản.</w:t>
+      </w:r>
+    </w:p>
+    <w:p>
+      <w:pPr>
+        <w:pStyle w:val="Vnbn"/>
+        <w:numPr>
+          <w:ilvl w:val="0"/>
+          <w:numId w:val="18"/>
+        </w:numPr>
+      </w:pPr>
+      <w:r>
+        <w:t>Với mỗi phương thức thì sẽ duyệt qua từng cặp ký tự để mã hóa hoặc giải mã.</w:t>
+      </w:r>
+    </w:p>
+    <w:p>
+      <w:pPr>
+        <w:pStyle w:val="Vnbn"/>
+        <w:ind w:left="360" w:firstLine="0"/>
+        <w:rPr>
+          <w:b/>
+          <w:bCs/>
+          <w:sz w:val="32"/>
+          <w:szCs w:val="32"/>
+        </w:rPr>
+      </w:pPr>
+      <w:r>
+        <w:rPr>
+          <w:b/>
+          <w:bCs/>
+          <w:sz w:val="32"/>
+          <w:szCs w:val="32"/>
+        </w:rPr>
+        <w:t xml:space="preserve">Quá trình chạy chương trình: </w:t>
+      </w:r>
+    </w:p>
+    <w:p>
+      <w:pPr>
+        <w:pStyle w:val="Vnbn"/>
+        <w:ind w:left="360" w:firstLine="0"/>
+      </w:pPr>
+      <w:r>
+        <w:t>Với văn bản “</w:t>
+      </w:r>
+      <w:r>
+        <w:rPr>
+          <w:i/>
+          <w:iCs/>
+        </w:rPr>
+        <w:t>Doan trich Xuan Toc Do cuu quoc la mot phan quan trong trong tac pham So Do cua nha van Vu Trong Phung Khong chi la mot cau chuyen no con la mot buc tranh song dong ve cuoc song va thoi dai Voi chi tiet va su sac net tac gia da tao ra mot buc tranh chan thuc ve xa hoi Viet Nam trong giai doan lich su day bien dong Tac pham khong chi tap trung vao nhan vat chinh ma con phan anh sau sac ve tinh hinh chinh tri xa hoi va tam ly con nguoi Su tuong tac giua cac nhan vat cung voi nhung hinh anh ve cuoc song hang ngay voi nhung rac roi trong quan he con nguoi da khien doc gia dam chim trong the gioi ma tac gia tao ra Dieu nay lam noi bat kha nang cua tieu thuyet trong viec phan anh va lam sang to nhung khia canh sau sac cua xa hoi va con nguoi Qua doan trich chung ta co the thay duoc kha nang sang tao da dang cua van hoc va ky thuat viet de mo ta cuoc song phong phu va da chieu cung voi thong diep tu tuong ma tac gia muon truyen dat qua nhung trang van</w:t>
+      </w:r>
+      <w:r>
+        <w:t>”</w:t>
+      </w:r>
+      <w:r>
+        <w:t xml:space="preserve"> thành chuỗi mã hóa với Key = “maytinh”:</w:t>
+      </w:r>
+    </w:p>
+    <w:p>
+      <w:pPr>
+        <w:pStyle w:val="nh"/>
+      </w:pPr>
+      <w:r>
+        <w:lastRenderedPageBreak/>
+        <w:drawing>
+          <wp:inline distT="0" distB="0" distL="0" distR="0" wp14:anchorId="7A174C29" wp14:editId="2282085C">
+            <wp:extent cx="6115050" cy="1956435"/>
+            <wp:effectExtent l="0" t="0" r="0" b="5715"/>
+            <wp:docPr id="545900324" name="Picture 1" descr="A screenshot of a computer&#10;&#10;AI-generated content may be incorrect."/>
+            <wp:cNvGraphicFramePr>
+              <a:graphicFrameLocks xmlns:a="http://schemas.openxmlformats.org/drawingml/2006/main" noChangeAspect="1"/>
+            </wp:cNvGraphicFramePr>
+            <a:graphic xmlns:a="http://schemas.openxmlformats.org/drawingml/2006/main">
+              <a:graphicData uri="http://schemas.openxmlformats.org/drawingml/2006/picture">
+                <pic:pic xmlns:pic="http://schemas.openxmlformats.org/drawingml/2006/picture">
+                  <pic:nvPicPr>
+                    <pic:cNvPr id="545900324" name="Picture 1" descr="A screenshot of a computer&#10;&#10;AI-generated content may be incorrect."/>
+                    <pic:cNvPicPr/>
+                  </pic:nvPicPr>
+                  <pic:blipFill>
+                    <a:blip r:embed="rId20"/>
+                    <a:stretch>
+                      <a:fillRect/>
+                    </a:stretch>
+                  </pic:blipFill>
+                  <pic:spPr>
+                    <a:xfrm>
+                      <a:off x="0" y="0"/>
+                      <a:ext cx="6115050" cy="1956435"/>
+                    </a:xfrm>
+                    <a:prstGeom prst="rect">
+                      <a:avLst/>
+                    </a:prstGeom>
+                  </pic:spPr>
+                </pic:pic>
+              </a:graphicData>
+            </a:graphic>
+          </wp:inline>
+        </w:drawing>
+      </w:r>
+    </w:p>
+    <w:p>
+      <w:pPr>
+        <w:pStyle w:val="nh"/>
+      </w:pPr>
+      <w:r>
+        <w:drawing>
+          <wp:inline distT="0" distB="0" distL="0" distR="0" wp14:anchorId="08A300F7" wp14:editId="2C5BA618">
+            <wp:extent cx="6115050" cy="2222500"/>
+            <wp:effectExtent l="0" t="0" r="0" b="6350"/>
+            <wp:docPr id="291613264" name="Picture 1" descr="A black and white screen with white letters&#10;&#10;AI-generated content may be incorrect."/>
+            <wp:cNvGraphicFramePr>
+              <a:graphicFrameLocks xmlns:a="http://schemas.openxmlformats.org/drawingml/2006/main" noChangeAspect="1"/>
+            </wp:cNvGraphicFramePr>
+            <a:graphic xmlns:a="http://schemas.openxmlformats.org/drawingml/2006/main">
+              <a:graphicData uri="http://schemas.openxmlformats.org/drawingml/2006/picture">
+                <pic:pic xmlns:pic="http://schemas.openxmlformats.org/drawingml/2006/picture">
+                  <pic:nvPicPr>
+                    <pic:cNvPr id="291613264" name="Picture 1" descr="A black and white screen with white letters&#10;&#10;AI-generated content may be incorrect."/>
+                    <pic:cNvPicPr/>
+                  </pic:nvPicPr>
+                  <pic:blipFill>
+                    <a:blip r:embed="rId21"/>
+                    <a:stretch>
+                      <a:fillRect/>
+                    </a:stretch>
+                  </pic:blipFill>
+                  <pic:spPr>
+                    <a:xfrm>
+                      <a:off x="0" y="0"/>
+                      <a:ext cx="6115050" cy="2222500"/>
+                    </a:xfrm>
+                    <a:prstGeom prst="rect">
+                      <a:avLst/>
+                    </a:prstGeom>
+                  </pic:spPr>
+                </pic:pic>
+              </a:graphicData>
+            </a:graphic>
+          </wp:inline>
+        </w:drawing>
+      </w:r>
+    </w:p>
+    <w:p>
+      <w:pPr>
+        <w:pStyle w:val="nh"/>
+      </w:pPr>
+    </w:p>
+    <w:p>
+      <w:pPr>
+        <w:pStyle w:val="Heading2"/>
+      </w:pPr>
+      <w:r>
+        <w:t>5. Polyalphabetic ciphers – Vigenère</w:t>
+      </w:r>
+    </w:p>
+    <w:p>
+      <w:pPr>
+        <w:pStyle w:val="Vnbn"/>
+      </w:pPr>
+      <w:r>
+        <w:rPr>
+          <w:b/>
+          <w:bCs/>
+          <w:sz w:val="32"/>
+          <w:szCs w:val="32"/>
+        </w:rPr>
+        <w:t>Task 5.1</w:t>
+      </w:r>
+      <w:r>
+        <w:rPr>
+          <w:sz w:val="32"/>
+          <w:szCs w:val="32"/>
+        </w:rPr>
+        <w:t xml:space="preserve"> </w:t>
+      </w:r>
+      <w:r>
+        <w:t>In this task, your job is to write an application using your chosen programming language to encrypt and decrypt a message using Vigenère cipher.</w:t>
+      </w:r>
+    </w:p>
+    <w:p>
+      <w:pPr>
+        <w:pStyle w:val="Vnbn"/>
+      </w:pPr>
+      <w:r>
+        <w:t>Test your program with a message of at least 100 words and compare the result with other cryptography tools (like Cryptool 2) to verify.</w:t>
+      </w:r>
+    </w:p>
+    <w:p>
+      <w:pPr>
+        <w:pStyle w:val="Vnbn"/>
+        <w:rPr>
+          <w:b/>
+          <w:bCs/>
+          <w:sz w:val="32"/>
+          <w:szCs w:val="32"/>
+        </w:rPr>
+      </w:pPr>
+      <w:r>
+        <w:rPr>
+          <w:b/>
+          <w:bCs/>
+          <w:sz w:val="32"/>
+          <w:szCs w:val="32"/>
+        </w:rPr>
+        <w:t>Giải:</w:t>
+      </w:r>
+    </w:p>
+    <w:p>
+      <w:pPr>
+        <w:pStyle w:val="nh"/>
+      </w:pPr>
+    </w:p>
+    <w:p>
+      <w:pPr>
+        <w:pStyle w:val="nh"/>
+      </w:pPr>
+      <w:r>
+        <w:rPr>
+          <w:noProof/>
+        </w:rPr>
+        <w:lastRenderedPageBreak/>
+        <w:drawing>
+          <wp:inline distT="0" distB="0" distL="0" distR="0" wp14:anchorId="53D3D5DA" wp14:editId="5DB1EFE3">
+            <wp:extent cx="5494496" cy="5921253"/>
+            <wp:effectExtent l="0" t="0" r="0" b="3810"/>
+            <wp:docPr id="1702352246" name="Picture 1" descr="A screen shot of a computer program&#10;&#10;AI-generated content may be incorrect."/>
+            <wp:cNvGraphicFramePr>
+              <a:graphicFrameLocks xmlns:a="http://schemas.openxmlformats.org/drawingml/2006/main" noChangeAspect="1"/>
+            </wp:cNvGraphicFramePr>
+            <a:graphic xmlns:a="http://schemas.openxmlformats.org/drawingml/2006/main">
+              <a:graphicData uri="http://schemas.openxmlformats.org/drawingml/2006/picture">
+                <pic:pic xmlns:pic="http://schemas.openxmlformats.org/drawingml/2006/picture">
+                  <pic:nvPicPr>
+                    <pic:cNvPr id="1702352246" name="Picture 1" descr="A screen shot of a computer program&#10;&#10;AI-generated content may be incorrect."/>
+                    <pic:cNvPicPr/>
+                  </pic:nvPicPr>
+                  <pic:blipFill>
+                    <a:blip r:embed="rId22"/>
+                    <a:stretch>
+                      <a:fillRect/>
+                    </a:stretch>
+                  </pic:blipFill>
+                  <pic:spPr>
+                    <a:xfrm>
+                      <a:off x="0" y="0"/>
+                      <a:ext cx="5494496" cy="5921253"/>
+                    </a:xfrm>
+                    <a:prstGeom prst="rect">
+                      <a:avLst/>
+                    </a:prstGeom>
+                  </pic:spPr>
+                </pic:pic>
+              </a:graphicData>
+            </a:graphic>
+          </wp:inline>
+        </w:drawing>
+      </w:r>
+    </w:p>
+    <w:p>
+      <w:pPr>
+        <w:pStyle w:val="nh"/>
+      </w:pPr>
+      <w:r>
+        <w:rPr>
+          <w:noProof/>
+        </w:rPr>
+        <w:lastRenderedPageBreak/>
+        <w:drawing>
+          <wp:inline distT="0" distB="0" distL="0" distR="0" wp14:anchorId="49E80979" wp14:editId="2CFE4014">
+            <wp:extent cx="3520745" cy="5921253"/>
+            <wp:effectExtent l="0" t="0" r="3810" b="3810"/>
+            <wp:docPr id="2019814261" name="Picture 1" descr="A computer screen shot of a program code&#10;&#10;AI-generated content may be incorrect."/>
+            <wp:cNvGraphicFramePr>
+              <a:graphicFrameLocks xmlns:a="http://schemas.openxmlformats.org/drawingml/2006/main" noChangeAspect="1"/>
+            </wp:cNvGraphicFramePr>
+            <a:graphic xmlns:a="http://schemas.openxmlformats.org/drawingml/2006/main">
+              <a:graphicData uri="http://schemas.openxmlformats.org/drawingml/2006/picture">
+                <pic:pic xmlns:pic="http://schemas.openxmlformats.org/drawingml/2006/picture">
+                  <pic:nvPicPr>
+                    <pic:cNvPr id="2019814261" name="Picture 1" descr="A computer screen shot of a program code&#10;&#10;AI-generated content may be incorrect."/>
+                    <pic:cNvPicPr/>
+                  </pic:nvPicPr>
+                  <pic:blipFill>
+                    <a:blip r:embed="rId23"/>
+                    <a:stretch>
+                      <a:fillRect/>
+                    </a:stretch>
+                  </pic:blipFill>
+                  <pic:spPr>
+                    <a:xfrm>
+                      <a:off x="0" y="0"/>
+                      <a:ext cx="3520745" cy="5921253"/>
+                    </a:xfrm>
+                    <a:prstGeom prst="rect">
+                      <a:avLst/>
+                    </a:prstGeom>
+                  </pic:spPr>
+                </pic:pic>
+              </a:graphicData>
+            </a:graphic>
+          </wp:inline>
+        </w:drawing>
+      </w:r>
+    </w:p>
+    <w:p>
+      <w:pPr>
+        <w:pStyle w:val="nh"/>
+      </w:pPr>
+    </w:p>
+    <w:p>
+      <w:pPr>
+        <w:pStyle w:val="Vnbn"/>
+        <w:rPr>
+          <w:b/>
+          <w:bCs/>
+        </w:rPr>
+      </w:pPr>
+      <w:r>
+        <w:rPr>
+          <w:b/>
+          <w:bCs/>
+        </w:rPr>
+        <w:t>Giải thích code:</w:t>
+      </w:r>
+    </w:p>
+    <w:p>
+      <w:pPr>
+        <w:pStyle w:val="Vnbn"/>
+        <w:numPr>
+          <w:ilvl w:val="0"/>
+          <w:numId w:val="6"/>
+        </w:numPr>
+      </w:pPr>
+      <w:r>
+        <w:t xml:space="preserve">Hàm EnCrytion và DeCrytion được dùng để mã hóa và giải mã ký tự ứng dụng theo thuật toán </w:t>
+      </w:r>
+      <w:r>
+        <w:t>Vigenère cipher</w:t>
+      </w:r>
+      <w:r>
+        <w:t>.</w:t>
+      </w:r>
+    </w:p>
+    <w:p>
+      <w:pPr>
+        <w:pStyle w:val="Vnbn"/>
+        <w:numPr>
+          <w:ilvl w:val="0"/>
+          <w:numId w:val="6"/>
+        </w:numPr>
+      </w:pPr>
+      <w:r>
+        <w:t xml:space="preserve">Đầu tiên kiểm tra ký tự có viết hoa hay không viết hoa, còn không thì sẽ là các ký tự đặc biệt, sau đó trả về 1 ký tự theo biểu thức sau: </w:t>
+      </w:r>
+      <w:r>
+        <w:t xml:space="preserve">'A' + (input - 'A' - </w:t>
+      </w:r>
+      <w:r>
+        <w:t>key</w:t>
+      </w:r>
+      <w:r>
+        <w:t xml:space="preserve"> + 26) % 26</w:t>
+      </w:r>
+      <w:r>
+        <w:t>.</w:t>
+      </w:r>
+    </w:p>
+    <w:p>
+      <w:pPr>
+        <w:pStyle w:val="Vnbn"/>
+        <w:numPr>
+          <w:ilvl w:val="0"/>
+          <w:numId w:val="7"/>
+        </w:numPr>
+      </w:pPr>
+      <w:r>
+        <w:t xml:space="preserve">Input – </w:t>
+      </w:r>
+      <w:r>
+        <w:t>‘</w:t>
+      </w:r>
+      <w:r>
+        <w:t>A</w:t>
+      </w:r>
+      <w:r>
+        <w:t>’</w:t>
+      </w:r>
+      <w:r>
+        <w:t xml:space="preserve"> : lấy ra thứ tự của input trong bảng chữ cái.</w:t>
+      </w:r>
+    </w:p>
+    <w:p>
+      <w:pPr>
+        <w:pStyle w:val="Vnbn"/>
+        <w:numPr>
+          <w:ilvl w:val="0"/>
+          <w:numId w:val="7"/>
+        </w:numPr>
+      </w:pPr>
+      <w:r>
+        <w:t>Key – ‘A’</w:t>
+      </w:r>
+      <w:r>
+        <w:t xml:space="preserve"> : lấy ra thứ tự của key trong bảng chữ cái.</w:t>
+      </w:r>
+    </w:p>
+    <w:p>
+      <w:pPr>
+        <w:pStyle w:val="Vnbn"/>
+        <w:numPr>
+          <w:ilvl w:val="0"/>
+          <w:numId w:val="7"/>
+        </w:numPr>
+      </w:pPr>
+      <w:r>
+        <w:lastRenderedPageBreak/>
+        <w:t xml:space="preserve">input - 'A' </w:t>
+      </w:r>
+      <w:r>
+        <w:t xml:space="preserve">+ (key – ‘A’) </w:t>
+      </w:r>
+      <w:r>
+        <w:t>: dịch chuyển input về trước 1 khoảng shift</w:t>
+      </w:r>
+      <w:r>
+        <w:t xml:space="preserve"> hay lấy khoảng cách từ ‘A’ tới chữ cái mới khi chuẩn bị dịch chuyển</w:t>
+      </w:r>
+      <w:r>
+        <w:t>.</w:t>
+      </w:r>
+    </w:p>
+    <w:p>
+      <w:pPr>
+        <w:pStyle w:val="Vnbn"/>
+        <w:numPr>
+          <w:ilvl w:val="0"/>
+          <w:numId w:val="7"/>
+        </w:numPr>
+      </w:pPr>
+      <w:r>
+        <w:t xml:space="preserve">input - 'A' </w:t>
+      </w:r>
+      <w:r>
+        <w:t xml:space="preserve">+ (key – ‘A’) </w:t>
+      </w:r>
+      <w:r>
+        <w:t>+ 26</w:t>
+      </w:r>
+      <w:r>
+        <w:t xml:space="preserve"> : cộng thêm 26 để kết quả luôn dương.</w:t>
+      </w:r>
+    </w:p>
+    <w:p>
+      <w:pPr>
+        <w:pStyle w:val="Vnbn"/>
+        <w:numPr>
+          <w:ilvl w:val="0"/>
+          <w:numId w:val="7"/>
+        </w:numPr>
+      </w:pPr>
+      <w:r>
+        <w:t>% 26 : lấy dư để số luôn nằm trong khoảng [0, 25].</w:t>
+      </w:r>
+    </w:p>
+    <w:p>
+      <w:pPr>
+        <w:pStyle w:val="Vnbn"/>
+        <w:numPr>
+          <w:ilvl w:val="0"/>
+          <w:numId w:val="7"/>
+        </w:numPr>
+      </w:pPr>
+      <w:r>
+        <w:t>‘A’ + : để chuyển từ chỉ số qua lại ký tự chữ cái.</w:t>
+      </w:r>
+    </w:p>
+    <w:p>
+      <w:pPr>
+        <w:pStyle w:val="Vnbn"/>
+        <w:numPr>
+          <w:ilvl w:val="0"/>
+          <w:numId w:val="10"/>
+        </w:numPr>
+      </w:pPr>
+      <w:r>
+        <w:t>Tương tự cho DeCrytion.</w:t>
+      </w:r>
+    </w:p>
+    <w:p>
+      <w:pPr>
+        <w:pStyle w:val="Vnbn"/>
+        <w:numPr>
+          <w:ilvl w:val="0"/>
+          <w:numId w:val="10"/>
+        </w:numPr>
+      </w:pPr>
+      <w:r>
+        <w:t>Dòng 41 – 43: Nhập chuỗi văn bản (s) và lấy độ dài chuỗi.</w:t>
+      </w:r>
+    </w:p>
+    <w:p>
+      <w:pPr>
+        <w:pStyle w:val="Vnbn"/>
+        <w:numPr>
+          <w:ilvl w:val="0"/>
+          <w:numId w:val="10"/>
+        </w:numPr>
+      </w:pPr>
+      <w:r>
+        <w:t>Dòng 45 – 47: Nhập chuỗi key và lấy độ dài key.</w:t>
+      </w:r>
+    </w:p>
+    <w:p>
+      <w:pPr>
+        <w:pStyle w:val="Vnbn"/>
+        <w:numPr>
+          <w:ilvl w:val="0"/>
+          <w:numId w:val="10"/>
+        </w:numPr>
+      </w:pPr>
+      <w:r>
+        <w:t>Dòng 50 – 55: Người dùng chọn phương thức mã hóa (Encryt) hoặc giải mã (DeCryt).</w:t>
+      </w:r>
+    </w:p>
+    <w:p>
+      <w:pPr>
+        <w:pStyle w:val="Vnbn"/>
+        <w:numPr>
+          <w:ilvl w:val="0"/>
+          <w:numId w:val="10"/>
+        </w:numPr>
+      </w:pPr>
+      <w:r>
+        <w:t>Dòng 49: Biến j dùng để duyệt qua từng ký tự của chuỗi key, nếu j = độ dài chuỗi key thì sẽ qua trở lại bằng 0.</w:t>
+      </w:r>
+    </w:p>
+    <w:p>
+      <w:pPr>
+        <w:pStyle w:val="Vnbn"/>
+        <w:numPr>
+          <w:ilvl w:val="0"/>
+          <w:numId w:val="10"/>
+        </w:numPr>
+      </w:pPr>
+      <w:r>
+        <w:t>Dòng 56 – 68: Duyệt qua từng ký tự của chuỗi văn bản và tương ứng với đó là ký tự của chuỗi key để mã hóa từng ký tự, sau đó cho ra chuỗi mã hóa (Ciphertext).</w:t>
+      </w:r>
+    </w:p>
+    <w:p>
+      <w:pPr>
+        <w:pStyle w:val="Vnbn"/>
+        <w:numPr>
+          <w:ilvl w:val="0"/>
+          <w:numId w:val="10"/>
+        </w:numPr>
+      </w:pPr>
+      <w:r>
+        <w:t>Dòng 69 – 81: Duyệt qua từng ký tự của chuỗi văn bản và tương ứng với đó là ký tự của chuỗi key để giải mã từng ký tự, sau đó cho ra chuỗi giải mã (Plaintext).</w:t>
+      </w:r>
+    </w:p>
+    <w:p>
+      <w:pPr>
+        <w:pStyle w:val="Vnbn"/>
+        <w:ind w:left="720" w:firstLine="0"/>
+        <w:rPr>
+          <w:b/>
+          <w:bCs/>
+        </w:rPr>
+      </w:pPr>
+      <w:r>
+        <w:rPr>
+          <w:b/>
+          <w:bCs/>
+        </w:rPr>
+        <w:t>Quá trình chạy chương trình:</w:t>
+      </w:r>
+    </w:p>
+    <w:p>
+      <w:pPr>
+        <w:pStyle w:val="Vnbn"/>
+      </w:pPr>
+      <w:r>
+        <w:t>Mã hóa chuỗi văn bản “hello world”</w:t>
+      </w:r>
+      <w:r>
+        <w:t xml:space="preserve"> với key = “maytinh”</w:t>
+      </w:r>
+      <w:r>
+        <w:t>:</w:t>
+      </w:r>
+    </w:p>
+    <w:p>
+      <w:pPr>
+        <w:pStyle w:val="Vnbn"/>
+      </w:pPr>
+      <w:r>
+        <w:rPr>
+          <w:noProof/>
+        </w:rPr>
+        <w:drawing>
+          <wp:inline distT="0" distB="0" distL="0" distR="0" wp14:anchorId="4186B4C6" wp14:editId="7B5DF819">
+            <wp:extent cx="2705334" cy="1386960"/>
+            <wp:effectExtent l="0" t="0" r="0" b="3810"/>
+            <wp:docPr id="603833961" name="Picture 1" descr="A screenshot of a computer program&#10;&#10;AI-generated content may be incorrect."/>
+            <wp:cNvGraphicFramePr>
+              <a:graphicFrameLocks xmlns:a="http://schemas.openxmlformats.org/drawingml/2006/main" noChangeAspect="1"/>
+            </wp:cNvGraphicFramePr>
+            <a:graphic xmlns:a="http://schemas.openxmlformats.org/drawingml/2006/main">
+              <a:graphicData uri="http://schemas.openxmlformats.org/drawingml/2006/picture">
+                <pic:pic xmlns:pic="http://schemas.openxmlformats.org/drawingml/2006/picture">
+                  <pic:nvPicPr>
+                    <pic:cNvPr id="603833961" name="Picture 1" descr="A screenshot of a computer program&#10;&#10;AI-generated content may be incorrect."/>
+                    <pic:cNvPicPr/>
+                  </pic:nvPicPr>
+                  <pic:blipFill>
+                    <a:blip r:embed="rId24"/>
+                    <a:stretch>
+                      <a:fillRect/>
+                    </a:stretch>
+                  </pic:blipFill>
+                  <pic:spPr>
+                    <a:xfrm>
+                      <a:off x="0" y="0"/>
+                      <a:ext cx="2705334" cy="1386960"/>
+                    </a:xfrm>
+                    <a:prstGeom prst="rect">
+                      <a:avLst/>
+                    </a:prstGeom>
+                  </pic:spPr>
+                </pic:pic>
+              </a:graphicData>
+            </a:graphic>
+          </wp:inline>
+        </w:drawing>
+      </w:r>
+    </w:p>
+    <w:p>
+      <w:pPr>
+        <w:pStyle w:val="Vnbn"/>
+      </w:pPr>
+      <w:r>
+        <w:t>Giải mã lại chuỗi mã hóa vừa rồi “</w:t>
+      </w:r>
+      <w:r>
+        <w:t>tejew jvdlb</w:t>
+      </w:r>
+      <w:r>
+        <w:t>”</w:t>
+      </w:r>
+      <w:r>
+        <w:t xml:space="preserve"> với cùng key = “maytinh”</w:t>
+      </w:r>
+      <w:r>
+        <w:t>:</w:t>
+      </w:r>
+    </w:p>
+    <w:p>
+      <w:pPr>
+        <w:pStyle w:val="Vnbn"/>
+      </w:pPr>
+      <w:r>
+        <w:rPr>
+          <w:noProof/>
+        </w:rPr>
+        <w:lastRenderedPageBreak/>
+        <w:drawing>
+          <wp:inline distT="0" distB="0" distL="0" distR="0" wp14:anchorId="55E2CAAC" wp14:editId="494D4DBA">
+            <wp:extent cx="2865368" cy="1386960"/>
+            <wp:effectExtent l="0" t="0" r="0" b="3810"/>
+            <wp:docPr id="763027290" name="Picture 1" descr="A screenshot of a computer program&#10;&#10;AI-generated content may be incorrect."/>
+            <wp:cNvGraphicFramePr>
+              <a:graphicFrameLocks xmlns:a="http://schemas.openxmlformats.org/drawingml/2006/main" noChangeAspect="1"/>
+            </wp:cNvGraphicFramePr>
+            <a:graphic xmlns:a="http://schemas.openxmlformats.org/drawingml/2006/main">
+              <a:graphicData uri="http://schemas.openxmlformats.org/drawingml/2006/picture">
+                <pic:pic xmlns:pic="http://schemas.openxmlformats.org/drawingml/2006/picture">
+                  <pic:nvPicPr>
+                    <pic:cNvPr id="763027290" name="Picture 1" descr="A screenshot of a computer program&#10;&#10;AI-generated content may be incorrect."/>
+                    <pic:cNvPicPr/>
+                  </pic:nvPicPr>
+                  <pic:blipFill>
+                    <a:blip r:embed="rId25"/>
+                    <a:stretch>
+                      <a:fillRect/>
+                    </a:stretch>
+                  </pic:blipFill>
+                  <pic:spPr>
+                    <a:xfrm>
+                      <a:off x="0" y="0"/>
+                      <a:ext cx="2865368" cy="1386960"/>
+                    </a:xfrm>
+                    <a:prstGeom prst="rect">
+                      <a:avLst/>
+                    </a:prstGeom>
+                  </pic:spPr>
+                </pic:pic>
+              </a:graphicData>
+            </a:graphic>
+          </wp:inline>
+        </w:drawing>
+      </w:r>
+    </w:p>
+    <w:p>
+      <w:pPr>
+        <w:pStyle w:val="Vnbn"/>
+      </w:pPr>
+    </w:p>
     <w:sectPr>
-      <w:headerReference w:type="default" r:id="rId15"/>
-      <w:footerReference w:type="default" r:id="rId16"/>
-      <w:headerReference w:type="first" r:id="rId17"/>
+      <w:headerReference w:type="default" r:id="rId26"/>
+      <w:footerReference w:type="default" r:id="rId27"/>
+      <w:headerReference w:type="first" r:id="rId28"/>
       <w:pgSz w:w="11907" w:h="16839" w:code="9"/>
       <w:pgMar w:top="1260" w:right="837" w:bottom="1350" w:left="1440" w:header="540" w:footer="135" w:gutter="0"/>
       <w:cols w:space="720"/>
@@ -5721,6 +6916,119 @@
     </w:lvl>
   </w:abstractNum>
   <w:abstractNum w:abstractNumId="2" w15:restartNumberingAfterBreak="0">
+    <w:nsid w:val="0A9F2091"/>
+    <w:multiLevelType w:val="hybridMultilevel"/>
+    <w:tmpl w:val="4A78765E"/>
+    <w:lvl w:ilvl="0" w:tplc="99C47F90">
+      <w:start w:val="1"/>
+      <w:numFmt w:val="bullet"/>
+      <w:lvlText w:val="-"/>
+      <w:lvlJc w:val="left"/>
+      <w:pPr>
+        <w:ind w:left="1080" w:hanging="360"/>
+      </w:pPr>
+      <w:rPr>
+        <w:rFonts w:ascii="Work Sans" w:hAnsi="Work Sans" w:hint="default"/>
+      </w:rPr>
+    </w:lvl>
+    <w:lvl w:ilvl="1" w:tplc="04090003" w:tentative="1">
+      <w:start w:val="1"/>
+      <w:numFmt w:val="bullet"/>
+      <w:lvlText w:val="o"/>
+      <w:lvlJc w:val="left"/>
+      <w:pPr>
+        <w:ind w:left="1800" w:hanging="360"/>
+      </w:pPr>
+      <w:rPr>
+        <w:rFonts w:ascii="Courier New" w:hAnsi="Courier New" w:cs="Courier New" w:hint="default"/>
+      </w:rPr>
+    </w:lvl>
+    <w:lvl w:ilvl="2" w:tplc="04090005" w:tentative="1">
+      <w:start w:val="1"/>
+      <w:numFmt w:val="bullet"/>
+      <w:lvlText w:val=""/>
+      <w:lvlJc w:val="left"/>
+      <w:pPr>
+        <w:ind w:left="2520" w:hanging="360"/>
+      </w:pPr>
+      <w:rPr>
+        <w:rFonts w:ascii="Wingdings" w:hAnsi="Wingdings" w:hint="default"/>
+      </w:rPr>
+    </w:lvl>
+    <w:lvl w:ilvl="3" w:tplc="04090001" w:tentative="1">
+      <w:start w:val="1"/>
+      <w:numFmt w:val="bullet"/>
+      <w:lvlText w:val=""/>
+      <w:lvlJc w:val="left"/>
+      <w:pPr>
+        <w:ind w:left="3240" w:hanging="360"/>
+      </w:pPr>
+      <w:rPr>
+        <w:rFonts w:ascii="Symbol" w:hAnsi="Symbol" w:hint="default"/>
+      </w:rPr>
+    </w:lvl>
+    <w:lvl w:ilvl="4" w:tplc="04090003" w:tentative="1">
+      <w:start w:val="1"/>
+      <w:numFmt w:val="bullet"/>
+      <w:lvlText w:val="o"/>
+      <w:lvlJc w:val="left"/>
+      <w:pPr>
+        <w:ind w:left="3960" w:hanging="360"/>
+      </w:pPr>
+      <w:rPr>
+        <w:rFonts w:ascii="Courier New" w:hAnsi="Courier New" w:cs="Courier New" w:hint="default"/>
+      </w:rPr>
+    </w:lvl>
+    <w:lvl w:ilvl="5" w:tplc="04090005" w:tentative="1">
+      <w:start w:val="1"/>
+      <w:numFmt w:val="bullet"/>
+      <w:lvlText w:val=""/>
+      <w:lvlJc w:val="left"/>
+      <w:pPr>
+        <w:ind w:left="4680" w:hanging="360"/>
+      </w:pPr>
+      <w:rPr>
+        <w:rFonts w:ascii="Wingdings" w:hAnsi="Wingdings" w:hint="default"/>
+      </w:rPr>
+    </w:lvl>
+    <w:lvl w:ilvl="6" w:tplc="04090001" w:tentative="1">
+      <w:start w:val="1"/>
+      <w:numFmt w:val="bullet"/>
+      <w:lvlText w:val=""/>
+      <w:lvlJc w:val="left"/>
+      <w:pPr>
+        <w:ind w:left="5400" w:hanging="360"/>
+      </w:pPr>
+      <w:rPr>
+        <w:rFonts w:ascii="Symbol" w:hAnsi="Symbol" w:hint="default"/>
+      </w:rPr>
+    </w:lvl>
+    <w:lvl w:ilvl="7" w:tplc="04090003" w:tentative="1">
+      <w:start w:val="1"/>
+      <w:numFmt w:val="bullet"/>
+      <w:lvlText w:val="o"/>
+      <w:lvlJc w:val="left"/>
+      <w:pPr>
+        <w:ind w:left="6120" w:hanging="360"/>
+      </w:pPr>
+      <w:rPr>
+        <w:rFonts w:ascii="Courier New" w:hAnsi="Courier New" w:cs="Courier New" w:hint="default"/>
+      </w:rPr>
+    </w:lvl>
+    <w:lvl w:ilvl="8" w:tplc="04090005" w:tentative="1">
+      <w:start w:val="1"/>
+      <w:numFmt w:val="bullet"/>
+      <w:lvlText w:val=""/>
+      <w:lvlJc w:val="left"/>
+      <w:pPr>
+        <w:ind w:left="6840" w:hanging="360"/>
+      </w:pPr>
+      <w:rPr>
+        <w:rFonts w:ascii="Wingdings" w:hAnsi="Wingdings" w:hint="default"/>
+      </w:rPr>
+    </w:lvl>
+  </w:abstractNum>
+  <w:abstractNum w:abstractNumId="3" w15:restartNumberingAfterBreak="0">
     <w:nsid w:val="0C64061D"/>
     <w:multiLevelType w:val="hybridMultilevel"/>
     <w:tmpl w:val="99445E16"/>
@@ -5809,7 +7117,120 @@
       </w:pPr>
     </w:lvl>
   </w:abstractNum>
-  <w:abstractNum w:abstractNumId="3" w15:restartNumberingAfterBreak="0">
+  <w:abstractNum w:abstractNumId="4" w15:restartNumberingAfterBreak="0">
+    <w:nsid w:val="0E75642C"/>
+    <w:multiLevelType w:val="hybridMultilevel"/>
+    <w:tmpl w:val="6B98215E"/>
+    <w:lvl w:ilvl="0" w:tplc="04090001">
+      <w:start w:val="1"/>
+      <w:numFmt w:val="bullet"/>
+      <w:lvlText w:val=""/>
+      <w:lvlJc w:val="left"/>
+      <w:pPr>
+        <w:ind w:left="1080" w:hanging="360"/>
+      </w:pPr>
+      <w:rPr>
+        <w:rFonts w:ascii="Symbol" w:hAnsi="Symbol" w:hint="default"/>
+      </w:rPr>
+    </w:lvl>
+    <w:lvl w:ilvl="1" w:tplc="04090003" w:tentative="1">
+      <w:start w:val="1"/>
+      <w:numFmt w:val="bullet"/>
+      <w:lvlText w:val="o"/>
+      <w:lvlJc w:val="left"/>
+      <w:pPr>
+        <w:ind w:left="1800" w:hanging="360"/>
+      </w:pPr>
+      <w:rPr>
+        <w:rFonts w:ascii="Courier New" w:hAnsi="Courier New" w:cs="Courier New" w:hint="default"/>
+      </w:rPr>
+    </w:lvl>
+    <w:lvl w:ilvl="2" w:tplc="04090005" w:tentative="1">
+      <w:start w:val="1"/>
+      <w:numFmt w:val="bullet"/>
+      <w:lvlText w:val=""/>
+      <w:lvlJc w:val="left"/>
+      <w:pPr>
+        <w:ind w:left="2520" w:hanging="360"/>
+      </w:pPr>
+      <w:rPr>
+        <w:rFonts w:ascii="Wingdings" w:hAnsi="Wingdings" w:hint="default"/>
+      </w:rPr>
+    </w:lvl>
+    <w:lvl w:ilvl="3" w:tplc="04090001" w:tentative="1">
+      <w:start w:val="1"/>
+      <w:numFmt w:val="bullet"/>
+      <w:lvlText w:val=""/>
+      <w:lvlJc w:val="left"/>
+      <w:pPr>
+        <w:ind w:left="3240" w:hanging="360"/>
+      </w:pPr>
+      <w:rPr>
+        <w:rFonts w:ascii="Symbol" w:hAnsi="Symbol" w:hint="default"/>
+      </w:rPr>
+    </w:lvl>
+    <w:lvl w:ilvl="4" w:tplc="04090003" w:tentative="1">
+      <w:start w:val="1"/>
+      <w:numFmt w:val="bullet"/>
+      <w:lvlText w:val="o"/>
+      <w:lvlJc w:val="left"/>
+      <w:pPr>
+        <w:ind w:left="3960" w:hanging="360"/>
+      </w:pPr>
+      <w:rPr>
+        <w:rFonts w:ascii="Courier New" w:hAnsi="Courier New" w:cs="Courier New" w:hint="default"/>
+      </w:rPr>
+    </w:lvl>
+    <w:lvl w:ilvl="5" w:tplc="04090005" w:tentative="1">
+      <w:start w:val="1"/>
+      <w:numFmt w:val="bullet"/>
+      <w:lvlText w:val=""/>
+      <w:lvlJc w:val="left"/>
+      <w:pPr>
+        <w:ind w:left="4680" w:hanging="360"/>
+      </w:pPr>
+      <w:rPr>
+        <w:rFonts w:ascii="Wingdings" w:hAnsi="Wingdings" w:hint="default"/>
+      </w:rPr>
+    </w:lvl>
+    <w:lvl w:ilvl="6" w:tplc="04090001" w:tentative="1">
+      <w:start w:val="1"/>
+      <w:numFmt w:val="bullet"/>
+      <w:lvlText w:val=""/>
+      <w:lvlJc w:val="left"/>
+      <w:pPr>
+        <w:ind w:left="5400" w:hanging="360"/>
+      </w:pPr>
+      <w:rPr>
+        <w:rFonts w:ascii="Symbol" w:hAnsi="Symbol" w:hint="default"/>
+      </w:rPr>
+    </w:lvl>
+    <w:lvl w:ilvl="7" w:tplc="04090003" w:tentative="1">
+      <w:start w:val="1"/>
+      <w:numFmt w:val="bullet"/>
+      <w:lvlText w:val="o"/>
+      <w:lvlJc w:val="left"/>
+      <w:pPr>
+        <w:ind w:left="6120" w:hanging="360"/>
+      </w:pPr>
+      <w:rPr>
+        <w:rFonts w:ascii="Courier New" w:hAnsi="Courier New" w:cs="Courier New" w:hint="default"/>
+      </w:rPr>
+    </w:lvl>
+    <w:lvl w:ilvl="8" w:tplc="04090005" w:tentative="1">
+      <w:start w:val="1"/>
+      <w:numFmt w:val="bullet"/>
+      <w:lvlText w:val=""/>
+      <w:lvlJc w:val="left"/>
+      <w:pPr>
+        <w:ind w:left="6840" w:hanging="360"/>
+      </w:pPr>
+      <w:rPr>
+        <w:rFonts w:ascii="Wingdings" w:hAnsi="Wingdings" w:hint="default"/>
+      </w:rPr>
+    </w:lvl>
+  </w:abstractNum>
+  <w:abstractNum w:abstractNumId="5" w15:restartNumberingAfterBreak="0">
     <w:nsid w:val="272B5DC1"/>
     <w:multiLevelType w:val="hybridMultilevel"/>
     <w:tmpl w:val="04B4D38C"/>
@@ -5922,7 +7343,120 @@
       </w:rPr>
     </w:lvl>
   </w:abstractNum>
-  <w:abstractNum w:abstractNumId="4" w15:restartNumberingAfterBreak="0">
+  <w:abstractNum w:abstractNumId="6" w15:restartNumberingAfterBreak="0">
+    <w:nsid w:val="314C6AEB"/>
+    <w:multiLevelType w:val="hybridMultilevel"/>
+    <w:tmpl w:val="56C062F4"/>
+    <w:lvl w:ilvl="0" w:tplc="04090001">
+      <w:start w:val="1"/>
+      <w:numFmt w:val="bullet"/>
+      <w:lvlText w:val=""/>
+      <w:lvlJc w:val="left"/>
+      <w:pPr>
+        <w:ind w:left="1080" w:hanging="360"/>
+      </w:pPr>
+      <w:rPr>
+        <w:rFonts w:ascii="Symbol" w:hAnsi="Symbol" w:hint="default"/>
+      </w:rPr>
+    </w:lvl>
+    <w:lvl w:ilvl="1" w:tplc="FFFFFFFF" w:tentative="1">
+      <w:start w:val="1"/>
+      <w:numFmt w:val="bullet"/>
+      <w:lvlText w:val="o"/>
+      <w:lvlJc w:val="left"/>
+      <w:pPr>
+        <w:ind w:left="1800" w:hanging="360"/>
+      </w:pPr>
+      <w:rPr>
+        <w:rFonts w:ascii="Courier New" w:hAnsi="Courier New" w:cs="Courier New" w:hint="default"/>
+      </w:rPr>
+    </w:lvl>
+    <w:lvl w:ilvl="2" w:tplc="FFFFFFFF" w:tentative="1">
+      <w:start w:val="1"/>
+      <w:numFmt w:val="bullet"/>
+      <w:lvlText w:val=""/>
+      <w:lvlJc w:val="left"/>
+      <w:pPr>
+        <w:ind w:left="2520" w:hanging="360"/>
+      </w:pPr>
+      <w:rPr>
+        <w:rFonts w:ascii="Wingdings" w:hAnsi="Wingdings" w:hint="default"/>
+      </w:rPr>
+    </w:lvl>
+    <w:lvl w:ilvl="3" w:tplc="FFFFFFFF" w:tentative="1">
+      <w:start w:val="1"/>
+      <w:numFmt w:val="bullet"/>
+      <w:lvlText w:val=""/>
+      <w:lvlJc w:val="left"/>
+      <w:pPr>
+        <w:ind w:left="3240" w:hanging="360"/>
+      </w:pPr>
+      <w:rPr>
+        <w:rFonts w:ascii="Symbol" w:hAnsi="Symbol" w:hint="default"/>
+      </w:rPr>
+    </w:lvl>
+    <w:lvl w:ilvl="4" w:tplc="FFFFFFFF" w:tentative="1">
+      <w:start w:val="1"/>
+      <w:numFmt w:val="bullet"/>
+      <w:lvlText w:val="o"/>
+      <w:lvlJc w:val="left"/>
+      <w:pPr>
+        <w:ind w:left="3960" w:hanging="360"/>
+      </w:pPr>
+      <w:rPr>
+        <w:rFonts w:ascii="Courier New" w:hAnsi="Courier New" w:cs="Courier New" w:hint="default"/>
+      </w:rPr>
+    </w:lvl>
+    <w:lvl w:ilvl="5" w:tplc="FFFFFFFF" w:tentative="1">
+      <w:start w:val="1"/>
+      <w:numFmt w:val="bullet"/>
+      <w:lvlText w:val=""/>
+      <w:lvlJc w:val="left"/>
+      <w:pPr>
+        <w:ind w:left="4680" w:hanging="360"/>
+      </w:pPr>
+      <w:rPr>
+        <w:rFonts w:ascii="Wingdings" w:hAnsi="Wingdings" w:hint="default"/>
+      </w:rPr>
+    </w:lvl>
+    <w:lvl w:ilvl="6" w:tplc="FFFFFFFF" w:tentative="1">
+      <w:start w:val="1"/>
+      <w:numFmt w:val="bullet"/>
+      <w:lvlText w:val=""/>
+      <w:lvlJc w:val="left"/>
+      <w:pPr>
+        <w:ind w:left="5400" w:hanging="360"/>
+      </w:pPr>
+      <w:rPr>
+        <w:rFonts w:ascii="Symbol" w:hAnsi="Symbol" w:hint="default"/>
+      </w:rPr>
+    </w:lvl>
+    <w:lvl w:ilvl="7" w:tplc="FFFFFFFF" w:tentative="1">
+      <w:start w:val="1"/>
+      <w:numFmt w:val="bullet"/>
+      <w:lvlText w:val="o"/>
+      <w:lvlJc w:val="left"/>
+      <w:pPr>
+        <w:ind w:left="6120" w:hanging="360"/>
+      </w:pPr>
+      <w:rPr>
+        <w:rFonts w:ascii="Courier New" w:hAnsi="Courier New" w:cs="Courier New" w:hint="default"/>
+      </w:rPr>
+    </w:lvl>
+    <w:lvl w:ilvl="8" w:tplc="FFFFFFFF" w:tentative="1">
+      <w:start w:val="1"/>
+      <w:numFmt w:val="bullet"/>
+      <w:lvlText w:val=""/>
+      <w:lvlJc w:val="left"/>
+      <w:pPr>
+        <w:ind w:left="6840" w:hanging="360"/>
+      </w:pPr>
+      <w:rPr>
+        <w:rFonts w:ascii="Wingdings" w:hAnsi="Wingdings" w:hint="default"/>
+      </w:rPr>
+    </w:lvl>
+  </w:abstractNum>
+  <w:abstractNum w:abstractNumId="7" w15:restartNumberingAfterBreak="0">
     <w:nsid w:val="37835CC6"/>
     <w:multiLevelType w:val="hybridMultilevel"/>
     <w:tmpl w:val="CBDA2742"/>
@@ -6035,7 +7569,120 @@
       </w:rPr>
     </w:lvl>
   </w:abstractNum>
-  <w:abstractNum w:abstractNumId="5" w15:restartNumberingAfterBreak="0">
+  <w:abstractNum w:abstractNumId="8" w15:restartNumberingAfterBreak="0">
+    <w:nsid w:val="3DBB765A"/>
+    <w:multiLevelType w:val="hybridMultilevel"/>
+    <w:tmpl w:val="430C792C"/>
+    <w:lvl w:ilvl="0" w:tplc="04090001">
+      <w:start w:val="1"/>
+      <w:numFmt w:val="bullet"/>
+      <w:lvlText w:val=""/>
+      <w:lvlJc w:val="left"/>
+      <w:pPr>
+        <w:ind w:left="1080" w:hanging="360"/>
+      </w:pPr>
+      <w:rPr>
+        <w:rFonts w:ascii="Symbol" w:hAnsi="Symbol" w:hint="default"/>
+      </w:rPr>
+    </w:lvl>
+    <w:lvl w:ilvl="1" w:tplc="04090003" w:tentative="1">
+      <w:start w:val="1"/>
+      <w:numFmt w:val="bullet"/>
+      <w:lvlText w:val="o"/>
+      <w:lvlJc w:val="left"/>
+      <w:pPr>
+        <w:ind w:left="1800" w:hanging="360"/>
+      </w:pPr>
+      <w:rPr>
+        <w:rFonts w:ascii="Courier New" w:hAnsi="Courier New" w:cs="Courier New" w:hint="default"/>
+      </w:rPr>
+    </w:lvl>
+    <w:lvl w:ilvl="2" w:tplc="04090005" w:tentative="1">
+      <w:start w:val="1"/>
+      <w:numFmt w:val="bullet"/>
+      <w:lvlText w:val=""/>
+      <w:lvlJc w:val="left"/>
+      <w:pPr>
+        <w:ind w:left="2520" w:hanging="360"/>
+      </w:pPr>
+      <w:rPr>
+        <w:rFonts w:ascii="Wingdings" w:hAnsi="Wingdings" w:hint="default"/>
+      </w:rPr>
+    </w:lvl>
+    <w:lvl w:ilvl="3" w:tplc="04090001" w:tentative="1">
+      <w:start w:val="1"/>
+      <w:numFmt w:val="bullet"/>
+      <w:lvlText w:val=""/>
+      <w:lvlJc w:val="left"/>
+      <w:pPr>
+        <w:ind w:left="3240" w:hanging="360"/>
+      </w:pPr>
+      <w:rPr>
+        <w:rFonts w:ascii="Symbol" w:hAnsi="Symbol" w:hint="default"/>
+      </w:rPr>
+    </w:lvl>
+    <w:lvl w:ilvl="4" w:tplc="04090003" w:tentative="1">
+      <w:start w:val="1"/>
+      <w:numFmt w:val="bullet"/>
+      <w:lvlText w:val="o"/>
+      <w:lvlJc w:val="left"/>
+      <w:pPr>
+        <w:ind w:left="3960" w:hanging="360"/>
+      </w:pPr>
+      <w:rPr>
+        <w:rFonts w:ascii="Courier New" w:hAnsi="Courier New" w:cs="Courier New" w:hint="default"/>
+      </w:rPr>
+    </w:lvl>
+    <w:lvl w:ilvl="5" w:tplc="04090005" w:tentative="1">
+      <w:start w:val="1"/>
+      <w:numFmt w:val="bullet"/>
+      <w:lvlText w:val=""/>
+      <w:lvlJc w:val="left"/>
+      <w:pPr>
+        <w:ind w:left="4680" w:hanging="360"/>
+      </w:pPr>
+      <w:rPr>
+        <w:rFonts w:ascii="Wingdings" w:hAnsi="Wingdings" w:hint="default"/>
+      </w:rPr>
+    </w:lvl>
+    <w:lvl w:ilvl="6" w:tplc="04090001" w:tentative="1">
+      <w:start w:val="1"/>
+      <w:numFmt w:val="bullet"/>
+      <w:lvlText w:val=""/>
+      <w:lvlJc w:val="left"/>
+      <w:pPr>
+        <w:ind w:left="5400" w:hanging="360"/>
+      </w:pPr>
+      <w:rPr>
+        <w:rFonts w:ascii="Symbol" w:hAnsi="Symbol" w:hint="default"/>
+      </w:rPr>
+    </w:lvl>
+    <w:lvl w:ilvl="7" w:tplc="04090003" w:tentative="1">
+      <w:start w:val="1"/>
+      <w:numFmt w:val="bullet"/>
+      <w:lvlText w:val="o"/>
+      <w:lvlJc w:val="left"/>
+      <w:pPr>
+        <w:ind w:left="6120" w:hanging="360"/>
+      </w:pPr>
+      <w:rPr>
+        <w:rFonts w:ascii="Courier New" w:hAnsi="Courier New" w:cs="Courier New" w:hint="default"/>
+      </w:rPr>
+    </w:lvl>
+    <w:lvl w:ilvl="8" w:tplc="04090005" w:tentative="1">
+      <w:start w:val="1"/>
+      <w:numFmt w:val="bullet"/>
+      <w:lvlText w:val=""/>
+      <w:lvlJc w:val="left"/>
+      <w:pPr>
+        <w:ind w:left="6840" w:hanging="360"/>
+      </w:pPr>
+      <w:rPr>
+        <w:rFonts w:ascii="Wingdings" w:hAnsi="Wingdings" w:hint="default"/>
+      </w:rPr>
+    </w:lvl>
+  </w:abstractNum>
+  <w:abstractNum w:abstractNumId="9" w15:restartNumberingAfterBreak="0">
     <w:nsid w:val="57454809"/>
     <w:multiLevelType w:val="hybridMultilevel"/>
     <w:tmpl w:val="A93E5A08"/>
@@ -6148,7 +7795,120 @@
       </w:rPr>
     </w:lvl>
   </w:abstractNum>
-  <w:abstractNum w:abstractNumId="6" w15:restartNumberingAfterBreak="0">
+  <w:abstractNum w:abstractNumId="10" w15:restartNumberingAfterBreak="0">
+    <w:nsid w:val="59345808"/>
+    <w:multiLevelType w:val="hybridMultilevel"/>
+    <w:tmpl w:val="EED2AC9C"/>
+    <w:lvl w:ilvl="0" w:tplc="04090001">
+      <w:start w:val="1"/>
+      <w:numFmt w:val="bullet"/>
+      <w:lvlText w:val=""/>
+      <w:lvlJc w:val="left"/>
+      <w:pPr>
+        <w:ind w:left="1440" w:hanging="360"/>
+      </w:pPr>
+      <w:rPr>
+        <w:rFonts w:ascii="Symbol" w:hAnsi="Symbol" w:hint="default"/>
+      </w:rPr>
+    </w:lvl>
+    <w:lvl w:ilvl="1" w:tplc="04090003" w:tentative="1">
+      <w:start w:val="1"/>
+      <w:numFmt w:val="bullet"/>
+      <w:lvlText w:val="o"/>
+      <w:lvlJc w:val="left"/>
+      <w:pPr>
+        <w:ind w:left="2160" w:hanging="360"/>
+      </w:pPr>
+      <w:rPr>
+        <w:rFonts w:ascii="Courier New" w:hAnsi="Courier New" w:cs="Courier New" w:hint="default"/>
+      </w:rPr>
+    </w:lvl>
+    <w:lvl w:ilvl="2" w:tplc="04090005" w:tentative="1">
+      <w:start w:val="1"/>
+      <w:numFmt w:val="bullet"/>
+      <w:lvlText w:val=""/>
+      <w:lvlJc w:val="left"/>
+      <w:pPr>
+        <w:ind w:left="2880" w:hanging="360"/>
+      </w:pPr>
+      <w:rPr>
+        <w:rFonts w:ascii="Wingdings" w:hAnsi="Wingdings" w:hint="default"/>
+      </w:rPr>
+    </w:lvl>
+    <w:lvl w:ilvl="3" w:tplc="04090001" w:tentative="1">
+      <w:start w:val="1"/>
+      <w:numFmt w:val="bullet"/>
+      <w:lvlText w:val=""/>
+      <w:lvlJc w:val="left"/>
+      <w:pPr>
+        <w:ind w:left="3600" w:hanging="360"/>
+      </w:pPr>
+      <w:rPr>
+        <w:rFonts w:ascii="Symbol" w:hAnsi="Symbol" w:hint="default"/>
+      </w:rPr>
+    </w:lvl>
+    <w:lvl w:ilvl="4" w:tplc="04090003" w:tentative="1">
+      <w:start w:val="1"/>
+      <w:numFmt w:val="bullet"/>
+      <w:lvlText w:val="o"/>
+      <w:lvlJc w:val="left"/>
+      <w:pPr>
+        <w:ind w:left="4320" w:hanging="360"/>
+      </w:pPr>
+      <w:rPr>
+        <w:rFonts w:ascii="Courier New" w:hAnsi="Courier New" w:cs="Courier New" w:hint="default"/>
+      </w:rPr>
+    </w:lvl>
+    <w:lvl w:ilvl="5" w:tplc="04090005" w:tentative="1">
+      <w:start w:val="1"/>
+      <w:numFmt w:val="bullet"/>
+      <w:lvlText w:val=""/>
+      <w:lvlJc w:val="left"/>
+      <w:pPr>
+        <w:ind w:left="5040" w:hanging="360"/>
+      </w:pPr>
+      <w:rPr>
+        <w:rFonts w:ascii="Wingdings" w:hAnsi="Wingdings" w:hint="default"/>
+      </w:rPr>
+    </w:lvl>
+    <w:lvl w:ilvl="6" w:tplc="04090001" w:tentative="1">
+      <w:start w:val="1"/>
+      <w:numFmt w:val="bullet"/>
+      <w:lvlText w:val=""/>
+      <w:lvlJc w:val="left"/>
+      <w:pPr>
+        <w:ind w:left="5760" w:hanging="360"/>
+      </w:pPr>
+      <w:rPr>
+        <w:rFonts w:ascii="Symbol" w:hAnsi="Symbol" w:hint="default"/>
+      </w:rPr>
+    </w:lvl>
+    <w:lvl w:ilvl="7" w:tplc="04090003" w:tentative="1">
+      <w:start w:val="1"/>
+      <w:numFmt w:val="bullet"/>
+      <w:lvlText w:val="o"/>
+      <w:lvlJc w:val="left"/>
+      <w:pPr>
+        <w:ind w:left="6480" w:hanging="360"/>
+      </w:pPr>
+      <w:rPr>
+        <w:rFonts w:ascii="Courier New" w:hAnsi="Courier New" w:cs="Courier New" w:hint="default"/>
+      </w:rPr>
+    </w:lvl>
+    <w:lvl w:ilvl="8" w:tplc="04090005" w:tentative="1">
+      <w:start w:val="1"/>
+      <w:numFmt w:val="bullet"/>
+      <w:lvlText w:val=""/>
+      <w:lvlJc w:val="left"/>
+      <w:pPr>
+        <w:ind w:left="7200" w:hanging="360"/>
+      </w:pPr>
+      <w:rPr>
+        <w:rFonts w:ascii="Wingdings" w:hAnsi="Wingdings" w:hint="default"/>
+      </w:rPr>
+    </w:lvl>
+  </w:abstractNum>
+  <w:abstractNum w:abstractNumId="11" w15:restartNumberingAfterBreak="0">
     <w:nsid w:val="5C050230"/>
     <w:multiLevelType w:val="hybridMultilevel"/>
     <w:tmpl w:val="9830E8F8"/>
@@ -6261,7 +8021,96 @@
       </w:rPr>
     </w:lvl>
   </w:abstractNum>
-  <w:abstractNum w:abstractNumId="7" w15:restartNumberingAfterBreak="0">
+  <w:abstractNum w:abstractNumId="12" w15:restartNumberingAfterBreak="0">
+    <w:nsid w:val="5C2663D2"/>
+    <w:multiLevelType w:val="hybridMultilevel"/>
+    <w:tmpl w:val="96C0D57A"/>
+    <w:lvl w:ilvl="0" w:tplc="04090011">
+      <w:start w:val="1"/>
+      <w:numFmt w:val="decimal"/>
+      <w:lvlText w:val="%1)"/>
+      <w:lvlJc w:val="left"/>
+      <w:pPr>
+        <w:ind w:left="720" w:hanging="360"/>
+      </w:pPr>
+      <w:rPr>
+        <w:rFonts w:hint="default"/>
+      </w:rPr>
+    </w:lvl>
+    <w:lvl w:ilvl="1" w:tplc="04090019" w:tentative="1">
+      <w:start w:val="1"/>
+      <w:numFmt w:val="lowerLetter"/>
+      <w:lvlText w:val="%2."/>
+      <w:lvlJc w:val="left"/>
+      <w:pPr>
+        <w:ind w:left="1440" w:hanging="360"/>
+      </w:pPr>
+    </w:lvl>
+    <w:lvl w:ilvl="2" w:tplc="0409001B" w:tentative="1">
+      <w:start w:val="1"/>
+      <w:numFmt w:val="lowerRoman"/>
+      <w:lvlText w:val="%3."/>
+      <w:lvlJc w:val="right"/>
+      <w:pPr>
+        <w:ind w:left="2160" w:hanging="180"/>
+      </w:pPr>
+    </w:lvl>
+    <w:lvl w:ilvl="3" w:tplc="0409000F" w:tentative="1">
+      <w:start w:val="1"/>
+      <w:numFmt w:val="decimal"/>
+      <w:lvlText w:val="%4."/>
+      <w:lvlJc w:val="left"/>
+      <w:pPr>
+        <w:ind w:left="2880" w:hanging="360"/>
+      </w:pPr>
+    </w:lvl>
+    <w:lvl w:ilvl="4" w:tplc="04090019" w:tentative="1">
+      <w:start w:val="1"/>
+      <w:numFmt w:val="lowerLetter"/>
+      <w:lvlText w:val="%5."/>
+      <w:lvlJc w:val="left"/>
+      <w:pPr>
+        <w:ind w:left="3600" w:hanging="360"/>
+      </w:pPr>
+    </w:lvl>
+    <w:lvl w:ilvl="5" w:tplc="0409001B" w:tentative="1">
+      <w:start w:val="1"/>
+      <w:numFmt w:val="lowerRoman"/>
+      <w:lvlText w:val="%6."/>
+      <w:lvlJc w:val="right"/>
+      <w:pPr>
+        <w:ind w:left="4320" w:hanging="180"/>
+      </w:pPr>
+    </w:lvl>
+    <w:lvl w:ilvl="6" w:tplc="0409000F" w:tentative="1">
+      <w:start w:val="1"/>
+      <w:numFmt w:val="decimal"/>
+      <w:lvlText w:val="%7."/>
+      <w:lvlJc w:val="left"/>
+      <w:pPr>
+        <w:ind w:left="5040" w:hanging="360"/>
+      </w:pPr>
+    </w:lvl>
+    <w:lvl w:ilvl="7" w:tplc="04090019" w:tentative="1">
+      <w:start w:val="1"/>
+      <w:numFmt w:val="lowerLetter"/>
+      <w:lvlText w:val="%8."/>
+      <w:lvlJc w:val="left"/>
+      <w:pPr>
+        <w:ind w:left="5760" w:hanging="360"/>
+      </w:pPr>
+    </w:lvl>
+    <w:lvl w:ilvl="8" w:tplc="0409001B" w:tentative="1">
+      <w:start w:val="1"/>
+      <w:numFmt w:val="lowerRoman"/>
+      <w:lvlText w:val="%9."/>
+      <w:lvlJc w:val="right"/>
+      <w:pPr>
+        <w:ind w:left="6480" w:hanging="180"/>
+      </w:pPr>
+    </w:lvl>
+  </w:abstractNum>
+  <w:abstractNum w:abstractNumId="13" w15:restartNumberingAfterBreak="0">
     <w:nsid w:val="6B130AEA"/>
     <w:multiLevelType w:val="hybridMultilevel"/>
     <w:tmpl w:val="0D14136E"/>
@@ -6350,7 +8199,7 @@
       </w:pPr>
     </w:lvl>
   </w:abstractNum>
-  <w:abstractNum w:abstractNumId="8" w15:restartNumberingAfterBreak="0">
+  <w:abstractNum w:abstractNumId="14" w15:restartNumberingAfterBreak="0">
     <w:nsid w:val="6CD73294"/>
     <w:multiLevelType w:val="hybridMultilevel"/>
     <w:tmpl w:val="456CA39A"/>
@@ -6439,7 +8288,120 @@
       </w:pPr>
     </w:lvl>
   </w:abstractNum>
-  <w:abstractNum w:abstractNumId="9" w15:restartNumberingAfterBreak="0">
+  <w:abstractNum w:abstractNumId="15" w15:restartNumberingAfterBreak="0">
+    <w:nsid w:val="6E49418C"/>
+    <w:multiLevelType w:val="hybridMultilevel"/>
+    <w:tmpl w:val="D01441C2"/>
+    <w:lvl w:ilvl="0" w:tplc="04090001">
+      <w:start w:val="1"/>
+      <w:numFmt w:val="bullet"/>
+      <w:lvlText w:val=""/>
+      <w:lvlJc w:val="left"/>
+      <w:pPr>
+        <w:ind w:left="1080" w:hanging="360"/>
+      </w:pPr>
+      <w:rPr>
+        <w:rFonts w:ascii="Symbol" w:hAnsi="Symbol" w:hint="default"/>
+      </w:rPr>
+    </w:lvl>
+    <w:lvl w:ilvl="1" w:tplc="04090003" w:tentative="1">
+      <w:start w:val="1"/>
+      <w:numFmt w:val="bullet"/>
+      <w:lvlText w:val="o"/>
+      <w:lvlJc w:val="left"/>
+      <w:pPr>
+        <w:ind w:left="1800" w:hanging="360"/>
+      </w:pPr>
+      <w:rPr>
+        <w:rFonts w:ascii="Courier New" w:hAnsi="Courier New" w:cs="Courier New" w:hint="default"/>
+      </w:rPr>
+    </w:lvl>
+    <w:lvl w:ilvl="2" w:tplc="04090005" w:tentative="1">
+      <w:start w:val="1"/>
+      <w:numFmt w:val="bullet"/>
+      <w:lvlText w:val=""/>
+      <w:lvlJc w:val="left"/>
+      <w:pPr>
+        <w:ind w:left="2520" w:hanging="360"/>
+      </w:pPr>
+      <w:rPr>
+        <w:rFonts w:ascii="Wingdings" w:hAnsi="Wingdings" w:hint="default"/>
+      </w:rPr>
+    </w:lvl>
+    <w:lvl w:ilvl="3" w:tplc="04090001" w:tentative="1">
+      <w:start w:val="1"/>
+      <w:numFmt w:val="bullet"/>
+      <w:lvlText w:val=""/>
+      <w:lvlJc w:val="left"/>
+      <w:pPr>
+        <w:ind w:left="3240" w:hanging="360"/>
+      </w:pPr>
+      <w:rPr>
+        <w:rFonts w:ascii="Symbol" w:hAnsi="Symbol" w:hint="default"/>
+      </w:rPr>
+    </w:lvl>
+    <w:lvl w:ilvl="4" w:tplc="04090003" w:tentative="1">
+      <w:start w:val="1"/>
+      <w:numFmt w:val="bullet"/>
+      <w:lvlText w:val="o"/>
+      <w:lvlJc w:val="left"/>
+      <w:pPr>
+        <w:ind w:left="3960" w:hanging="360"/>
+      </w:pPr>
+      <w:rPr>
+        <w:rFonts w:ascii="Courier New" w:hAnsi="Courier New" w:cs="Courier New" w:hint="default"/>
+      </w:rPr>
+    </w:lvl>
+    <w:lvl w:ilvl="5" w:tplc="04090005" w:tentative="1">
+      <w:start w:val="1"/>
+      <w:numFmt w:val="bullet"/>
+      <w:lvlText w:val=""/>
+      <w:lvlJc w:val="left"/>
+      <w:pPr>
+        <w:ind w:left="4680" w:hanging="360"/>
+      </w:pPr>
+      <w:rPr>
+        <w:rFonts w:ascii="Wingdings" w:hAnsi="Wingdings" w:hint="default"/>
+      </w:rPr>
+    </w:lvl>
+    <w:lvl w:ilvl="6" w:tplc="04090001" w:tentative="1">
+      <w:start w:val="1"/>
+      <w:numFmt w:val="bullet"/>
+      <w:lvlText w:val=""/>
+      <w:lvlJc w:val="left"/>
+      <w:pPr>
+        <w:ind w:left="5400" w:hanging="360"/>
+      </w:pPr>
+      <w:rPr>
+        <w:rFonts w:ascii="Symbol" w:hAnsi="Symbol" w:hint="default"/>
+      </w:rPr>
+    </w:lvl>
+    <w:lvl w:ilvl="7" w:tplc="04090003" w:tentative="1">
+      <w:start w:val="1"/>
+      <w:numFmt w:val="bullet"/>
+      <w:lvlText w:val="o"/>
+      <w:lvlJc w:val="left"/>
+      <w:pPr>
+        <w:ind w:left="6120" w:hanging="360"/>
+      </w:pPr>
+      <w:rPr>
+        <w:rFonts w:ascii="Courier New" w:hAnsi="Courier New" w:cs="Courier New" w:hint="default"/>
+      </w:rPr>
+    </w:lvl>
+    <w:lvl w:ilvl="8" w:tplc="04090005" w:tentative="1">
+      <w:start w:val="1"/>
+      <w:numFmt w:val="bullet"/>
+      <w:lvlText w:val=""/>
+      <w:lvlJc w:val="left"/>
+      <w:pPr>
+        <w:ind w:left="6840" w:hanging="360"/>
+      </w:pPr>
+      <w:rPr>
+        <w:rFonts w:ascii="Wingdings" w:hAnsi="Wingdings" w:hint="default"/>
+      </w:rPr>
+    </w:lvl>
+  </w:abstractNum>
+  <w:abstractNum w:abstractNumId="16" w15:restartNumberingAfterBreak="0">
     <w:nsid w:val="77653F2C"/>
     <w:multiLevelType w:val="hybridMultilevel"/>
     <w:tmpl w:val="5A9CAE28"/>
@@ -6552,23 +8514,136 @@
       </w:rPr>
     </w:lvl>
   </w:abstractNum>
+  <w:abstractNum w:abstractNumId="17" w15:restartNumberingAfterBreak="0">
+    <w:nsid w:val="7D9337A7"/>
+    <w:multiLevelType w:val="hybridMultilevel"/>
+    <w:tmpl w:val="F72AB876"/>
+    <w:lvl w:ilvl="0" w:tplc="99C47F90">
+      <w:start w:val="1"/>
+      <w:numFmt w:val="bullet"/>
+      <w:lvlText w:val="-"/>
+      <w:lvlJc w:val="left"/>
+      <w:pPr>
+        <w:ind w:left="1080" w:hanging="360"/>
+      </w:pPr>
+      <w:rPr>
+        <w:rFonts w:ascii="Work Sans" w:hAnsi="Work Sans" w:hint="default"/>
+      </w:rPr>
+    </w:lvl>
+    <w:lvl w:ilvl="1" w:tplc="04090003" w:tentative="1">
+      <w:start w:val="1"/>
+      <w:numFmt w:val="bullet"/>
+      <w:lvlText w:val="o"/>
+      <w:lvlJc w:val="left"/>
+      <w:pPr>
+        <w:ind w:left="1800" w:hanging="360"/>
+      </w:pPr>
+      <w:rPr>
+        <w:rFonts w:ascii="Courier New" w:hAnsi="Courier New" w:cs="Courier New" w:hint="default"/>
+      </w:rPr>
+    </w:lvl>
+    <w:lvl w:ilvl="2" w:tplc="04090005" w:tentative="1">
+      <w:start w:val="1"/>
+      <w:numFmt w:val="bullet"/>
+      <w:lvlText w:val=""/>
+      <w:lvlJc w:val="left"/>
+      <w:pPr>
+        <w:ind w:left="2520" w:hanging="360"/>
+      </w:pPr>
+      <w:rPr>
+        <w:rFonts w:ascii="Wingdings" w:hAnsi="Wingdings" w:hint="default"/>
+      </w:rPr>
+    </w:lvl>
+    <w:lvl w:ilvl="3" w:tplc="04090001" w:tentative="1">
+      <w:start w:val="1"/>
+      <w:numFmt w:val="bullet"/>
+      <w:lvlText w:val=""/>
+      <w:lvlJc w:val="left"/>
+      <w:pPr>
+        <w:ind w:left="3240" w:hanging="360"/>
+      </w:pPr>
+      <w:rPr>
+        <w:rFonts w:ascii="Symbol" w:hAnsi="Symbol" w:hint="default"/>
+      </w:rPr>
+    </w:lvl>
+    <w:lvl w:ilvl="4" w:tplc="04090003" w:tentative="1">
+      <w:start w:val="1"/>
+      <w:numFmt w:val="bullet"/>
+      <w:lvlText w:val="o"/>
+      <w:lvlJc w:val="left"/>
+      <w:pPr>
+        <w:ind w:left="3960" w:hanging="360"/>
+      </w:pPr>
+      <w:rPr>
+        <w:rFonts w:ascii="Courier New" w:hAnsi="Courier New" w:cs="Courier New" w:hint="default"/>
+      </w:rPr>
+    </w:lvl>
+    <w:lvl w:ilvl="5" w:tplc="04090005" w:tentative="1">
+      <w:start w:val="1"/>
+      <w:numFmt w:val="bullet"/>
+      <w:lvlText w:val=""/>
+      <w:lvlJc w:val="left"/>
+      <w:pPr>
+        <w:ind w:left="4680" w:hanging="360"/>
+      </w:pPr>
+      <w:rPr>
+        <w:rFonts w:ascii="Wingdings" w:hAnsi="Wingdings" w:hint="default"/>
+      </w:rPr>
+    </w:lvl>
+    <w:lvl w:ilvl="6" w:tplc="04090001" w:tentative="1">
+      <w:start w:val="1"/>
+      <w:numFmt w:val="bullet"/>
+      <w:lvlText w:val=""/>
+      <w:lvlJc w:val="left"/>
+      <w:pPr>
+        <w:ind w:left="5400" w:hanging="360"/>
+      </w:pPr>
+      <w:rPr>
+        <w:rFonts w:ascii="Symbol" w:hAnsi="Symbol" w:hint="default"/>
+      </w:rPr>
+    </w:lvl>
+    <w:lvl w:ilvl="7" w:tplc="04090003" w:tentative="1">
+      <w:start w:val="1"/>
+      <w:numFmt w:val="bullet"/>
+      <w:lvlText w:val="o"/>
+      <w:lvlJc w:val="left"/>
+      <w:pPr>
+        <w:ind w:left="6120" w:hanging="360"/>
+      </w:pPr>
+      <w:rPr>
+        <w:rFonts w:ascii="Courier New" w:hAnsi="Courier New" w:cs="Courier New" w:hint="default"/>
+      </w:rPr>
+    </w:lvl>
+    <w:lvl w:ilvl="8" w:tplc="04090005" w:tentative="1">
+      <w:start w:val="1"/>
+      <w:numFmt w:val="bullet"/>
+      <w:lvlText w:val=""/>
+      <w:lvlJc w:val="left"/>
+      <w:pPr>
+        <w:ind w:left="6840" w:hanging="360"/>
+      </w:pPr>
+      <w:rPr>
+        <w:rFonts w:ascii="Wingdings" w:hAnsi="Wingdings" w:hint="default"/>
+      </w:rPr>
+    </w:lvl>
+  </w:abstractNum>
   <w:num w:numId="1" w16cid:durableId="1832671373">
-    <w:abstractNumId w:val="7"/>
+    <w:abstractNumId w:val="13"/>
   </w:num>
   <w:num w:numId="2" w16cid:durableId="899943341">
-    <w:abstractNumId w:val="8"/>
+    <w:abstractNumId w:val="14"/>
   </w:num>
   <w:num w:numId="3" w16cid:durableId="105006783">
-    <w:abstractNumId w:val="2"/>
+    <w:abstractNumId w:val="3"/>
   </w:num>
   <w:num w:numId="4" w16cid:durableId="1613129394">
-    <w:abstractNumId w:val="6"/>
+    <w:abstractNumId w:val="11"/>
   </w:num>
   <w:num w:numId="5" w16cid:durableId="139928925">
-    <w:abstractNumId w:val="3"/>
+    <w:abstractNumId w:val="5"/>
   </w:num>
   <w:num w:numId="6" w16cid:durableId="1435512434">
-    <w:abstractNumId w:val="9"/>
+    <w:abstractNumId w:val="16"/>
   </w:num>
   <w:num w:numId="7" w16cid:durableId="54091509">
     <w:abstractNumId w:val="1"/>
@@ -6577,9 +8652,33 @@
     <w:abstractNumId w:val="0"/>
   </w:num>
   <w:num w:numId="9" w16cid:durableId="2125422546">
-    <w:abstractNumId w:val="5"/>
+    <w:abstractNumId w:val="9"/>
   </w:num>
   <w:num w:numId="10" w16cid:durableId="1094399827">
+    <w:abstractNumId w:val="7"/>
+  </w:num>
+  <w:num w:numId="11" w16cid:durableId="416825351">
+    <w:abstractNumId w:val="17"/>
+  </w:num>
+  <w:num w:numId="12" w16cid:durableId="446848592">
+    <w:abstractNumId w:val="15"/>
+  </w:num>
+  <w:num w:numId="13" w16cid:durableId="135026658">
+    <w:abstractNumId w:val="12"/>
+  </w:num>
+  <w:num w:numId="14" w16cid:durableId="219562058">
+    <w:abstractNumId w:val="2"/>
+  </w:num>
+  <w:num w:numId="15" w16cid:durableId="135952079">
+    <w:abstractNumId w:val="6"/>
+  </w:num>
+  <w:num w:numId="16" w16cid:durableId="257562429">
+    <w:abstractNumId w:val="8"/>
+  </w:num>
+  <w:num w:numId="17" w16cid:durableId="1543707548">
+    <w:abstractNumId w:val="10"/>
+  </w:num>
+  <w:num w:numId="18" w16cid:durableId="1966111338">
     <w:abstractNumId w:val="4"/>
   </w:num>
 </w:numbering>

</xml_diff>

<commit_message>
Chỉnh sửa lại báo cáo 1 chút
</commit_message>
<xml_diff>
--- a/23521325_ReportLab1.docx
+++ b/23521325_ReportLab1.docx
@@ -369,7 +369,13 @@
         </w:rPr>
       </w:pPr>
     </w:p>
-    <w:p/>
+    <w:p>
+      <w:pPr>
+        <w:rPr>
+          <w:rFonts w:ascii="Times New Roman" w:hAnsi="Times New Roman"/>
+        </w:rPr>
+      </w:pPr>
+    </w:p>
     <w:p>
       <w:pPr>
         <w:pStyle w:val="Header"/>
@@ -505,9 +511,13 @@
           <w:sz w:val="44"/>
           <w:szCs w:val="44"/>
         </w:rPr>
-        <w:t xml:space="preserve">Môn học: </w:t>
-      </w:r>
-      <w:r>
+        <w:t xml:space="preserve">Môn học: An toàn mạng máy tính </w:t>
+      </w:r>
+    </w:p>
+    <w:p>
+      <w:pPr>
+        <w:pStyle w:val="Header"/>
+        <w:jc w:val="center"/>
         <w:rPr>
           <w:rFonts w:ascii="Times New Roman" w:hAnsi="Times New Roman"/>
           <w:b/>
@@ -515,13 +525,8 @@
           <w:sz w:val="44"/>
           <w:szCs w:val="44"/>
         </w:rPr>
-        <w:t xml:space="preserve">An toàn mạng máy tính </w:t>
-      </w:r>
-    </w:p>
-    <w:p>
-      <w:pPr>
-        <w:pStyle w:val="Header"/>
-        <w:jc w:val="center"/>
+      </w:pPr>
+      <w:r>
         <w:rPr>
           <w:rFonts w:ascii="Times New Roman" w:hAnsi="Times New Roman"/>
           <w:b/>
@@ -529,7 +534,8 @@
           <w:sz w:val="44"/>
           <w:szCs w:val="44"/>
         </w:rPr>
-      </w:pPr>
+        <w:t xml:space="preserve">Lớp: </w:t>
+      </w:r>
       <w:r>
         <w:rPr>
           <w:rFonts w:ascii="Times New Roman" w:hAnsi="Times New Roman"/>
@@ -538,9 +544,13 @@
           <w:sz w:val="44"/>
           <w:szCs w:val="44"/>
         </w:rPr>
-        <w:t>Lớp</w:t>
-      </w:r>
-      <w:r>
+        <w:t>NT101.P21.1</w:t>
+      </w:r>
+    </w:p>
+    <w:p>
+      <w:pPr>
+        <w:pStyle w:val="Header"/>
+        <w:jc w:val="center"/>
         <w:rPr>
           <w:rFonts w:ascii="Times New Roman" w:hAnsi="Times New Roman"/>
           <w:b/>
@@ -548,47 +558,13 @@
           <w:sz w:val="44"/>
           <w:szCs w:val="44"/>
         </w:rPr>
-        <w:t xml:space="preserve">: </w:t>
-      </w:r>
-      <w:r>
+      </w:pPr>
+    </w:p>
+    <w:p>
+      <w:pPr>
+        <w:pStyle w:val="Header"/>
         <w:rPr>
           <w:rFonts w:ascii="Times New Roman" w:hAnsi="Times New Roman"/>
-          <w:b/>
-          <w:color w:val="501549" w:themeColor="accent5" w:themeShade="80"/>
-          <w:sz w:val="44"/>
-          <w:szCs w:val="44"/>
-        </w:rPr>
-        <w:t>NT101.P21</w:t>
-      </w:r>
-      <w:r>
-        <w:rPr>
-          <w:rFonts w:ascii="Times New Roman" w:hAnsi="Times New Roman"/>
-          <w:b/>
-          <w:color w:val="501549" w:themeColor="accent5" w:themeShade="80"/>
-          <w:sz w:val="44"/>
-          <w:szCs w:val="44"/>
-        </w:rPr>
-        <w:t>.1</w:t>
-      </w:r>
-    </w:p>
-    <w:p>
-      <w:pPr>
-        <w:pStyle w:val="Header"/>
-        <w:jc w:val="center"/>
-        <w:rPr>
-          <w:rFonts w:ascii="Times New Roman" w:hAnsi="Times New Roman"/>
-          <w:b/>
-          <w:color w:val="501549" w:themeColor="accent5" w:themeShade="80"/>
-          <w:sz w:val="44"/>
-          <w:szCs w:val="44"/>
-        </w:rPr>
-      </w:pPr>
-    </w:p>
-    <w:p>
-      <w:pPr>
-        <w:pStyle w:val="Header"/>
-        <w:rPr>
-          <w:rFonts w:ascii="UVN Van" w:hAnsi="UVN Van"/>
           <w:color w:val="A02B93" w:themeColor="accent5"/>
           <w:sz w:val="28"/>
           <w14:textFill>
@@ -627,6 +603,7 @@
       <w:pPr>
         <w:pStyle w:val="Header"/>
         <w:rPr>
+          <w:rFonts w:ascii="Times New Roman" w:hAnsi="Times New Roman"/>
           <w:i/>
           <w:sz w:val="24"/>
           <w14:textFill>
@@ -662,6 +639,7 @@
       <w:pPr>
         <w:pStyle w:val="Header"/>
         <w:rPr>
+          <w:rFonts w:ascii="Times New Roman" w:hAnsi="Times New Roman"/>
           <w:i/>
           <w:sz w:val="24"/>
         </w:rPr>
@@ -671,6 +649,7 @@
       <w:pPr>
         <w:pStyle w:val="Header"/>
         <w:rPr>
+          <w:rFonts w:ascii="Times New Roman" w:hAnsi="Times New Roman"/>
           <w:i/>
           <w:sz w:val="24"/>
         </w:rPr>
@@ -680,6 +659,7 @@
       <w:pPr>
         <w:pStyle w:val="Header"/>
         <w:rPr>
+          <w:rFonts w:ascii="Times New Roman" w:hAnsi="Times New Roman"/>
           <w:i/>
           <w:sz w:val="24"/>
         </w:rPr>
@@ -689,6 +669,7 @@
       <w:pPr>
         <w:pStyle w:val="Header"/>
         <w:rPr>
+          <w:rFonts w:ascii="Times New Roman" w:hAnsi="Times New Roman"/>
           <w:i/>
           <w:sz w:val="24"/>
         </w:rPr>
@@ -698,6 +679,7 @@
       <w:pPr>
         <w:pStyle w:val="Header"/>
         <w:rPr>
+          <w:rFonts w:ascii="Times New Roman" w:hAnsi="Times New Roman"/>
           <w:i/>
           <w:sz w:val="24"/>
         </w:rPr>
@@ -707,6 +689,7 @@
       <w:pPr>
         <w:pStyle w:val="Header"/>
         <w:rPr>
+          <w:rFonts w:ascii="Times New Roman" w:hAnsi="Times New Roman"/>
           <w:i/>
           <w:sz w:val="24"/>
         </w:rPr>
@@ -852,31 +835,7 @@
               <w:rPr>
                 <w:rFonts w:ascii="Times New Roman" w:hAnsi="Times New Roman"/>
               </w:rPr>
-              <w:t xml:space="preserve">Nguyễn Văn </w:t>
-            </w:r>
-            <w:r>
-              <w:rPr>
-                <w:rFonts w:ascii="Times New Roman" w:hAnsi="Times New Roman"/>
-              </w:rPr>
-              <w:t>B</w:t>
-            </w:r>
-            <w:r>
-              <w:rPr>
-                <w:rFonts w:ascii="Times New Roman" w:hAnsi="Times New Roman"/>
-              </w:rPr>
-              <w:t xml:space="preserve"> (1852000</w:t>
-            </w:r>
-            <w:r>
-              <w:rPr>
-                <w:rFonts w:ascii="Times New Roman" w:hAnsi="Times New Roman"/>
-              </w:rPr>
-              <w:t>2</w:t>
-            </w:r>
-            <w:r>
-              <w:rPr>
-                <w:rFonts w:ascii="Times New Roman" w:hAnsi="Times New Roman"/>
-              </w:rPr>
-              <w:t>)</w:t>
+              <w:t>Nguyễn Văn B (18520002)</w:t>
             </w:r>
           </w:p>
         </w:tc>
@@ -1094,10 +1053,25 @@
         <w:pStyle w:val="Heading1"/>
         <w:spacing w:before="240" w:after="0" w:line="360" w:lineRule="auto"/>
         <w:contextualSpacing/>
-      </w:pPr>
-    </w:p>
-    <w:p/>
-    <w:p/>
+        <w:rPr>
+          <w:rFonts w:ascii="Times New Roman" w:hAnsi="Times New Roman" w:cs="Times New Roman"/>
+        </w:rPr>
+      </w:pPr>
+    </w:p>
+    <w:p>
+      <w:pPr>
+        <w:rPr>
+          <w:rFonts w:ascii="Times New Roman" w:hAnsi="Times New Roman"/>
+        </w:rPr>
+      </w:pPr>
+    </w:p>
+    <w:p>
+      <w:pPr>
+        <w:rPr>
+          <w:rFonts w:ascii="Times New Roman" w:hAnsi="Times New Roman"/>
+        </w:rPr>
+      </w:pPr>
+    </w:p>
     <w:p>
       <w:pPr>
         <w:pStyle w:val="ListParagraph"/>
@@ -1318,6 +1292,7 @@
       <w:r>
         <w:rPr>
           <w:rStyle w:val="Heading3Char"/>
+          <w:rFonts w:ascii="Times New Roman" w:hAnsi="Times New Roman" w:cs="Times New Roman"/>
         </w:rPr>
         <w:t>Task 1.1.</w:t>
       </w:r>
@@ -1348,10 +1323,14 @@
     </w:p>
     <w:p>
       <w:pPr>
-        <w:ind w:left="360"/>
-      </w:pPr>
-      <w:r>
-        <w:rPr>
+        <w:pStyle w:val="nh"/>
+        <w:rPr>
+          <w:rFonts w:ascii="Times New Roman" w:hAnsi="Times New Roman"/>
+        </w:rPr>
+      </w:pPr>
+      <w:r>
+        <w:rPr>
+          <w:rFonts w:ascii="Times New Roman" w:hAnsi="Times New Roman"/>
           <w:noProof/>
         </w:rPr>
         <w:drawing>
@@ -1393,46 +1372,87 @@
     </w:p>
     <w:p>
       <w:pPr>
+        <w:pStyle w:val="Hnh"/>
+      </w:pPr>
+      <w:r>
+        <w:t>Hình 1.1. Câu hỏi task 1</w:t>
+      </w:r>
+    </w:p>
+    <w:p>
+      <w:pPr>
         <w:pStyle w:val="ListParagraph"/>
+        <w:rPr>
+          <w:rFonts w:ascii="Times New Roman" w:hAnsi="Times New Roman"/>
+        </w:rPr>
       </w:pPr>
     </w:p>
     <w:p>
       <w:pPr>
         <w:pStyle w:val="ListParagraph"/>
-      </w:pPr>
-      <w:r>
+        <w:rPr>
+          <w:rFonts w:ascii="Times New Roman" w:hAnsi="Times New Roman"/>
+        </w:rPr>
+      </w:pPr>
+      <w:r>
+        <w:rPr>
+          <w:rFonts w:ascii="Times New Roman" w:hAnsi="Times New Roman"/>
+        </w:rPr>
         <w:t>1 | 9 | 3 : 1 số đúng và ở đúng vị trí</w:t>
       </w:r>
     </w:p>
     <w:p>
       <w:pPr>
         <w:pStyle w:val="ListParagraph"/>
-      </w:pPr>
-      <w:r>
+        <w:rPr>
+          <w:rFonts w:ascii="Times New Roman" w:hAnsi="Times New Roman"/>
+        </w:rPr>
+      </w:pPr>
+      <w:r>
+        <w:rPr>
+          <w:rFonts w:ascii="Times New Roman" w:hAnsi="Times New Roman"/>
+        </w:rPr>
         <w:t>2 | 7 | 3: 1 số đúng nhưng không ở đúng vị trí</w:t>
       </w:r>
     </w:p>
     <w:p>
       <w:pPr>
         <w:pStyle w:val="ListParagraph"/>
-      </w:pPr>
-      <w:r>
+        <w:rPr>
+          <w:rFonts w:ascii="Times New Roman" w:hAnsi="Times New Roman"/>
+        </w:rPr>
+      </w:pPr>
+      <w:r>
+        <w:rPr>
+          <w:rFonts w:ascii="Times New Roman" w:hAnsi="Times New Roman"/>
+        </w:rPr>
         <w:t>8 | 1 | 3 : 2 số đúng nhưng không ở đúng vị trí</w:t>
       </w:r>
     </w:p>
     <w:p>
       <w:pPr>
         <w:pStyle w:val="ListParagraph"/>
-      </w:pPr>
-      <w:r>
+        <w:rPr>
+          <w:rFonts w:ascii="Times New Roman" w:hAnsi="Times New Roman"/>
+        </w:rPr>
+      </w:pPr>
+      <w:r>
+        <w:rPr>
+          <w:rFonts w:ascii="Times New Roman" w:hAnsi="Times New Roman"/>
+        </w:rPr>
         <w:t>4 | 0 | 3 : không có cái nào đúng</w:t>
       </w:r>
     </w:p>
     <w:p>
       <w:pPr>
         <w:pStyle w:val="ListParagraph"/>
-      </w:pPr>
-      <w:r>
+        <w:rPr>
+          <w:rFonts w:ascii="Times New Roman" w:hAnsi="Times New Roman"/>
+        </w:rPr>
+      </w:pPr>
+      <w:r>
+        <w:rPr>
+          <w:rFonts w:ascii="Times New Roman" w:hAnsi="Times New Roman"/>
+        </w:rPr>
         <w:t>5 | 7 | 8 : 1 số đúng nhưng ở không ở đúng vị trí</w:t>
       </w:r>
     </w:p>
@@ -1440,12 +1460,14 @@
       <w:pPr>
         <w:pStyle w:val="ListParagraph"/>
         <w:rPr>
+          <w:rFonts w:ascii="Times New Roman" w:hAnsi="Times New Roman"/>
           <w:b/>
           <w:bCs/>
         </w:rPr>
       </w:pPr>
       <w:r>
         <w:rPr>
+          <w:rFonts w:ascii="Times New Roman" w:hAnsi="Times New Roman"/>
           <w:b/>
           <w:bCs/>
         </w:rPr>
@@ -1455,24 +1477,42 @@
     <w:p>
       <w:pPr>
         <w:pStyle w:val="ListParagraph"/>
-      </w:pPr>
-      <w:r>
+        <w:rPr>
+          <w:rFonts w:ascii="Times New Roman" w:hAnsi="Times New Roman"/>
+        </w:rPr>
+      </w:pPr>
+      <w:r>
+        <w:rPr>
+          <w:rFonts w:ascii="Times New Roman" w:hAnsi="Times New Roman"/>
+        </w:rPr>
         <w:t>xét 4 | 0 | 3 : loại 4, 0, 3.</w:t>
       </w:r>
     </w:p>
     <w:p>
       <w:pPr>
         <w:pStyle w:val="ListParagraph"/>
-      </w:pPr>
-      <w:r>
+        <w:rPr>
+          <w:rFonts w:ascii="Times New Roman" w:hAnsi="Times New Roman"/>
+        </w:rPr>
+      </w:pPr>
+      <w:r>
+        <w:rPr>
+          <w:rFonts w:ascii="Times New Roman" w:hAnsi="Times New Roman"/>
+        </w:rPr>
         <w:t>Xét 1 | 9 | 3 : số 1 hoặc số 9 đúng và ở đúng vị trí.</w:t>
       </w:r>
     </w:p>
     <w:p>
       <w:pPr>
         <w:pStyle w:val="ListParagraph"/>
-      </w:pPr>
-      <w:r>
+        <w:rPr>
+          <w:rFonts w:ascii="Times New Roman" w:hAnsi="Times New Roman"/>
+        </w:rPr>
+      </w:pPr>
+      <w:r>
+        <w:rPr>
+          <w:rFonts w:ascii="Times New Roman" w:hAnsi="Times New Roman"/>
+        </w:rPr>
         <w:t>Xét 8 | 1 | 3 : chắc chắn số 1 và số 8 đúng nhưng sai vị trí =&gt; số 9 bị loại.</w:t>
       </w:r>
     </w:p>
@@ -1485,16 +1525,28 @@
         </w:numPr>
         <w:spacing w:after="160" w:line="259" w:lineRule="auto"/>
         <w:jc w:val="both"/>
-      </w:pPr>
-      <w:r>
+        <w:rPr>
+          <w:rFonts w:ascii="Times New Roman" w:hAnsi="Times New Roman"/>
+        </w:rPr>
+      </w:pPr>
+      <w:r>
+        <w:rPr>
+          <w:rFonts w:ascii="Times New Roman" w:hAnsi="Times New Roman"/>
+        </w:rPr>
         <w:t>Vị trí thứ nhất là số 1 =&gt; 1 | * | * .</w:t>
       </w:r>
     </w:p>
     <w:p>
       <w:pPr>
         <w:ind w:left="720"/>
-      </w:pPr>
-      <w:r>
+        <w:rPr>
+          <w:rFonts w:ascii="Times New Roman" w:hAnsi="Times New Roman"/>
+        </w:rPr>
+      </w:pPr>
+      <w:r>
+        <w:rPr>
+          <w:rFonts w:ascii="Times New Roman" w:hAnsi="Times New Roman"/>
+        </w:rPr>
         <w:t>Xét 5 | 7 | 8 : số 8 đã đúng nhưng sai vị trí lần 2 và số 5 với số 7 bị loại.</w:t>
       </w:r>
     </w:p>
@@ -1507,16 +1559,28 @@
         </w:numPr>
         <w:spacing w:after="160" w:line="259" w:lineRule="auto"/>
         <w:jc w:val="both"/>
-      </w:pPr>
-      <w:r>
+        <w:rPr>
+          <w:rFonts w:ascii="Times New Roman" w:hAnsi="Times New Roman"/>
+        </w:rPr>
+      </w:pPr>
+      <w:r>
+        <w:rPr>
+          <w:rFonts w:ascii="Times New Roman" w:hAnsi="Times New Roman"/>
+        </w:rPr>
         <w:t>Vị trí thứ hai là số 8 =&gt; 1 | 8 | *</w:t>
       </w:r>
     </w:p>
     <w:p>
       <w:pPr>
         <w:ind w:left="720"/>
-      </w:pPr>
-      <w:r>
+        <w:rPr>
+          <w:rFonts w:ascii="Times New Roman" w:hAnsi="Times New Roman"/>
+        </w:rPr>
+      </w:pPr>
+      <w:r>
+        <w:rPr>
+          <w:rFonts w:ascii="Times New Roman" w:hAnsi="Times New Roman"/>
+        </w:rPr>
         <w:t>Xét 2 | 7 | 3 : số 2 đúng nhưng sai vị trí vì số 3 và số 7 đã bị loại.</w:t>
       </w:r>
     </w:p>
@@ -1529,8 +1593,15 @@
         </w:numPr>
         <w:spacing w:after="160" w:line="259" w:lineRule="auto"/>
         <w:jc w:val="both"/>
-      </w:pPr>
-      <w:r>
+        <w:rPr>
+          <w:rFonts w:ascii="Times New Roman" w:hAnsi="Times New Roman"/>
+        </w:rPr>
+      </w:pPr>
+      <w:r>
+        <w:rPr>
+          <w:rFonts w:ascii="Times New Roman" w:hAnsi="Times New Roman"/>
+        </w:rPr>
+        <w:lastRenderedPageBreak/>
         <w:t>Vị trí thứ ba là số 2 =&gt; 1 | 8 | 2.</w:t>
       </w:r>
     </w:p>
@@ -1538,16 +1609,17 @@
       <w:pPr>
         <w:ind w:left="720"/>
         <w:rPr>
+          <w:rFonts w:ascii="Times New Roman" w:hAnsi="Times New Roman"/>
           <w:b/>
           <w:bCs/>
         </w:rPr>
       </w:pPr>
       <w:r>
         <w:rPr>
+          <w:rFonts w:ascii="Times New Roman" w:hAnsi="Times New Roman"/>
           <w:b/>
           <w:bCs/>
         </w:rPr>
-        <w:lastRenderedPageBreak/>
         <w:t>Vậy đáp án là  1 | 8 | 2.</w:t>
       </w:r>
     </w:p>
@@ -1562,6 +1634,9 @@
     <w:p>
       <w:pPr>
         <w:pStyle w:val="Vnbn"/>
+        <w:rPr>
+          <w:rFonts w:cs="Times New Roman"/>
+        </w:rPr>
       </w:pPr>
       <w:r>
         <w:rPr>
@@ -1571,46 +1646,79 @@
         <w:t>Task 2.1</w:t>
       </w:r>
       <w:r>
+        <w:rPr>
+          <w:rFonts w:cs="Times New Roman"/>
+        </w:rPr>
         <w:t xml:space="preserve"> In this task, you must write an application using your chosen programming language to encrypt and decrypt a message using Caesar cipher. Your application should satisfy the following requirements: </w:t>
       </w:r>
     </w:p>
     <w:p>
       <w:pPr>
         <w:pStyle w:val="Vnbn"/>
-      </w:pPr>
-      <w:r>
+        <w:rPr>
+          <w:rFonts w:cs="Times New Roman"/>
+        </w:rPr>
+      </w:pPr>
+      <w:r>
+        <w:rPr>
+          <w:rFonts w:cs="Times New Roman"/>
+        </w:rPr>
         <w:t xml:space="preserve">Allow to input a key and a plaintext to encrypt or ciphertext to decrypt using a given key. </w:t>
       </w:r>
     </w:p>
     <w:p>
       <w:pPr>
         <w:pStyle w:val="Vnbn"/>
-      </w:pPr>
-      <w:r>
+        <w:rPr>
+          <w:rFonts w:cs="Times New Roman"/>
+        </w:rPr>
+      </w:pPr>
+      <w:r>
+        <w:rPr>
+          <w:rFonts w:cs="Times New Roman"/>
+        </w:rPr>
         <w:t xml:space="preserve">Allow brute-force all possible keys k to find the plaintext of given ciphertext without its key. </w:t>
       </w:r>
     </w:p>
     <w:p>
       <w:pPr>
         <w:pStyle w:val="Vnbn"/>
-      </w:pPr>
-      <w:r>
+        <w:rPr>
+          <w:rFonts w:cs="Times New Roman"/>
+        </w:rPr>
+      </w:pPr>
+      <w:r>
+        <w:rPr>
+          <w:rFonts w:cs="Times New Roman"/>
+        </w:rPr>
         <w:t xml:space="preserve">Test your program with a message of at least 100 words and compare the result with other cryptography tools (like Cryptool 2) to verify. Then use your program to crack the following ciphertext: </w:t>
       </w:r>
     </w:p>
     <w:p>
       <w:pPr>
         <w:pStyle w:val="Vnbn"/>
-      </w:pPr>
-      <w:r>
+        <w:rPr>
+          <w:rFonts w:cs="Times New Roman"/>
+        </w:rPr>
+      </w:pPr>
+      <w:r>
+        <w:rPr>
+          <w:rFonts w:cs="Times New Roman"/>
+        </w:rPr>
         <w:t xml:space="preserve">Max NBM bl t extwbgz bglmbmnmbhg ngwxk OGN-AVF, lixvbtebsbgz bg max ybxew hy bgyhkftmbhg mxvaghehzr. Xlmtueblaxw pbma t fbllbhg mh yhlmxk bgghotmbhg tgw xqvxeexgvx bg BM xwnvtmbhg tgw kxlxtkva, NBM hyyxkl t pbwx ktgzx hy ngwxkzktwntmx tgw ihlmzktwntmx ikhzktfl tbfxw tm ikhwnvbgz abzaer ldbeexw ikhyxllbhgtel. Max ngboxklbmr bl kxvhzgbsxw yhk bml vnmmbgz-xwzx kxlxtkva bg tkxtl ebdx vruxklxvnkbmr, tkmbybvbte bgmxeebzxgvx, tgw lhymptkx xgzbgxxkbgz. Pbma lmtmx-hy-max-tkm ytvbebmbxl tgw t lmkhgz xfiatlbl hg vheetuhktmbhg pbma bgwnlmkr, NBM xjnbil lmnwxgml pbma uhma maxhkxmbvte dghpexwzx tgw iktvmbvte ldbeel mh makbox bg max ktibwer xoheobgz mxva bgwnlmkr. </w:t>
       </w:r>
     </w:p>
     <w:p>
       <w:pPr>
         <w:pStyle w:val="Vnbn"/>
-      </w:pPr>
-      <w:r>
+        <w:rPr>
+          <w:rFonts w:cs="Times New Roman"/>
+        </w:rPr>
+      </w:pPr>
+      <w:r>
+        <w:rPr>
+          <w:rFonts w:cs="Times New Roman"/>
+        </w:rPr>
         <w:t xml:space="preserve">Do you find any special concerning the key used to encrypt this ciphertext? </w:t>
       </w:r>
     </w:p>
@@ -1618,6 +1726,7 @@
       <w:pPr>
         <w:pStyle w:val="Vnbn"/>
         <w:rPr>
+          <w:rFonts w:cs="Times New Roman"/>
           <w:b/>
           <w:bCs/>
           <w:sz w:val="32"/>
@@ -1626,6 +1735,7 @@
       </w:pPr>
       <w:r>
         <w:rPr>
+          <w:rFonts w:cs="Times New Roman"/>
           <w:b/>
           <w:bCs/>
           <w:sz w:val="32"/>
@@ -1637,9 +1747,13 @@
     <w:p>
       <w:pPr>
         <w:pStyle w:val="nh"/>
-      </w:pPr>
-      <w:r>
-        <w:rPr>
+        <w:rPr>
+          <w:rFonts w:ascii="Times New Roman" w:hAnsi="Times New Roman"/>
+        </w:rPr>
+      </w:pPr>
+      <w:r>
+        <w:rPr>
+          <w:rFonts w:ascii="Times New Roman" w:hAnsi="Times New Roman"/>
           <w:noProof/>
         </w:rPr>
         <w:lastRenderedPageBreak/>
@@ -1682,10 +1796,25 @@
     </w:p>
     <w:p>
       <w:pPr>
+        <w:pStyle w:val="Hnh"/>
+      </w:pPr>
+      <w:r>
+        <w:t xml:space="preserve">Hình 2.1.1. </w:t>
+      </w:r>
+      <w:r>
+        <w:t>Code Caeser Cipher (1)</w:t>
+      </w:r>
+    </w:p>
+    <w:p>
+      <w:pPr>
         <w:pStyle w:val="nh"/>
-      </w:pPr>
-      <w:r>
-        <w:rPr>
+        <w:rPr>
+          <w:rFonts w:ascii="Times New Roman" w:hAnsi="Times New Roman"/>
+        </w:rPr>
+      </w:pPr>
+      <w:r>
+        <w:rPr>
+          <w:rFonts w:ascii="Times New Roman" w:hAnsi="Times New Roman"/>
           <w:noProof/>
         </w:rPr>
         <w:lastRenderedPageBreak/>
@@ -1728,9 +1857,35 @@
     </w:p>
     <w:p>
       <w:pPr>
+        <w:pStyle w:val="Hnh"/>
+      </w:pPr>
+      <w:r>
+        <w:t>Hình 2.1.</w:t>
+      </w:r>
+      <w:r>
+        <w:t>2</w:t>
+      </w:r>
+      <w:r>
+        <w:t>. Code Caeser Cipher (</w:t>
+      </w:r>
+      <w:r>
+        <w:t>2</w:t>
+      </w:r>
+      <w:r>
+        <w:t>)</w:t>
+      </w:r>
+    </w:p>
+    <w:p>
+      <w:pPr>
         <w:pStyle w:val="Vnbn"/>
-      </w:pPr>
-      <w:r>
+        <w:rPr>
+          <w:rFonts w:cs="Times New Roman"/>
+        </w:rPr>
+      </w:pPr>
+      <w:r>
+        <w:rPr>
+          <w:rFonts w:cs="Times New Roman"/>
+        </w:rPr>
         <w:t>Giải thích code:</w:t>
       </w:r>
     </w:p>
@@ -1741,20 +1896,38 @@
           <w:ilvl w:val="0"/>
           <w:numId w:val="6"/>
         </w:numPr>
-      </w:pPr>
-      <w:r>
+        <w:rPr>
+          <w:rFonts w:cs="Times New Roman"/>
+        </w:rPr>
+      </w:pPr>
+      <w:r>
+        <w:rPr>
+          <w:rFonts w:cs="Times New Roman"/>
+        </w:rPr>
         <w:t xml:space="preserve">Hàm </w:t>
       </w:r>
       <w:r>
+        <w:rPr>
+          <w:rFonts w:cs="Times New Roman"/>
+        </w:rPr>
         <w:t>EnCrytion</w:t>
       </w:r>
       <w:r>
+        <w:rPr>
+          <w:rFonts w:cs="Times New Roman"/>
+        </w:rPr>
         <w:t xml:space="preserve"> được dùng để mã hóa ký tự </w:t>
       </w:r>
       <w:r>
+        <w:rPr>
+          <w:rFonts w:cs="Times New Roman"/>
+        </w:rPr>
         <w:t>và hàm DeCrytion được dùng để giải mã ký tự theo thuật toán Caeser Cipher</w:t>
       </w:r>
       <w:r>
+        <w:rPr>
+          <w:rFonts w:cs="Times New Roman"/>
+        </w:rPr>
         <w:t>.</w:t>
       </w:r>
     </w:p>
@@ -1765,24 +1938,21 @@
           <w:ilvl w:val="0"/>
           <w:numId w:val="6"/>
         </w:numPr>
-      </w:pPr>
-      <w:r>
+        <w:rPr>
+          <w:rFonts w:cs="Times New Roman"/>
+        </w:rPr>
+      </w:pPr>
+      <w:r>
+        <w:rPr>
+          <w:rFonts w:cs="Times New Roman"/>
+        </w:rPr>
         <w:t>Đầu tiên kiểm tra ký tự có viết hoa hay không viết hoa, còn không thì sẽ là các ký tự đặc biệt</w:t>
       </w:r>
       <w:r>
-        <w:t xml:space="preserve">, sau đó trả về 1 ký tự theo biểu thức sau: </w:t>
-      </w:r>
-      <w:r>
-        <w:t xml:space="preserve">'A' + (input - 'A' - </w:t>
-      </w:r>
-      <w:r>
-        <w:t>key</w:t>
-      </w:r>
-      <w:r>
-        <w:t xml:space="preserve"> + 26) % 26</w:t>
-      </w:r>
-      <w:r>
-        <w:t>.</w:t>
+        <w:rPr>
+          <w:rFonts w:cs="Times New Roman"/>
+        </w:rPr>
+        <w:t>, sau đó trả về 1 ký tự theo biểu thức sau: 'A' + (input - 'A' - key + 26) % 26.</w:t>
       </w:r>
     </w:p>
     <w:p>
@@ -1792,20 +1962,38 @@
           <w:ilvl w:val="0"/>
           <w:numId w:val="7"/>
         </w:numPr>
-      </w:pPr>
-      <w:r>
+        <w:rPr>
+          <w:rFonts w:cs="Times New Roman"/>
+        </w:rPr>
+      </w:pPr>
+      <w:r>
+        <w:rPr>
+          <w:rFonts w:cs="Times New Roman"/>
+        </w:rPr>
         <w:t xml:space="preserve">Input – </w:t>
       </w:r>
       <w:r>
+        <w:rPr>
+          <w:rFonts w:cs="Times New Roman"/>
+        </w:rPr>
         <w:t>‘</w:t>
       </w:r>
       <w:r>
+        <w:rPr>
+          <w:rFonts w:cs="Times New Roman"/>
+        </w:rPr>
         <w:t>A</w:t>
       </w:r>
       <w:r>
+        <w:rPr>
+          <w:rFonts w:cs="Times New Roman"/>
+        </w:rPr>
         <w:t>’</w:t>
       </w:r>
       <w:r>
+        <w:rPr>
+          <w:rFonts w:cs="Times New Roman"/>
+        </w:rPr>
         <w:t xml:space="preserve"> : lấy ra thứ tự của input trong bảng chữ cái.</w:t>
       </w:r>
     </w:p>
@@ -1816,41 +2004,68 @@
           <w:ilvl w:val="0"/>
           <w:numId w:val="7"/>
         </w:numPr>
-      </w:pPr>
-      <w:r>
-        <w:t xml:space="preserve">input - 'A' </w:t>
-      </w:r>
-      <w:r>
-        <w:t>–</w:t>
-      </w:r>
-      <w:r>
+        <w:rPr>
+          <w:rFonts w:cs="Times New Roman"/>
+        </w:rPr>
+      </w:pPr>
+      <w:r>
+        <w:rPr>
+          <w:rFonts w:cs="Times New Roman"/>
+        </w:rPr>
+        <w:t xml:space="preserve">input - 'A' – </w:t>
+      </w:r>
+      <w:r>
+        <w:rPr>
+          <w:rFonts w:cs="Times New Roman"/>
+        </w:rPr>
+        <w:t>key</w:t>
+      </w:r>
+      <w:r>
+        <w:rPr>
+          <w:rFonts w:cs="Times New Roman"/>
+        </w:rPr>
+        <w:t xml:space="preserve"> : dịch chuyển input về trước 1 khoảng </w:t>
+      </w:r>
+      <w:r>
+        <w:rPr>
+          <w:rFonts w:cs="Times New Roman"/>
+        </w:rPr>
+        <w:t>key</w:t>
+      </w:r>
+      <w:r>
+        <w:rPr>
+          <w:rFonts w:cs="Times New Roman"/>
+        </w:rPr>
+        <w:t xml:space="preserve"> hay lấy khoảng cách từ ‘A’ tới chữ cái mới</w:t>
+      </w:r>
+      <w:r>
+        <w:rPr>
+          <w:rFonts w:cs="Times New Roman"/>
+        </w:rPr>
+        <w:t xml:space="preserve"> khi</w:t>
+      </w:r>
+      <w:r>
+        <w:rPr>
+          <w:rFonts w:cs="Times New Roman"/>
+        </w:rPr>
         <w:t xml:space="preserve"> </w:t>
       </w:r>
       <w:r>
-        <w:t>key</w:t>
-      </w:r>
-      <w:r>
-        <w:t xml:space="preserve"> : dịch chuyển input về trước 1 khoảng </w:t>
-      </w:r>
-      <w:r>
-        <w:t>key</w:t>
-      </w:r>
-      <w:r>
-        <w:t xml:space="preserve"> hay lấy khoảng cách từ ‘A’ tới chữ cái mới</w:t>
-      </w:r>
-      <w:r>
-        <w:t xml:space="preserve"> khi</w:t>
-      </w:r>
-      <w:r>
-        <w:t xml:space="preserve"> </w:t>
-      </w:r>
-      <w:r>
+        <w:rPr>
+          <w:rFonts w:cs="Times New Roman"/>
+        </w:rPr>
         <w:t>chuẩn bị</w:t>
       </w:r>
       <w:r>
+        <w:rPr>
+          <w:rFonts w:cs="Times New Roman"/>
+        </w:rPr>
         <w:t xml:space="preserve"> dịch chuyển</w:t>
       </w:r>
       <w:r>
+        <w:rPr>
+          <w:rFonts w:cs="Times New Roman"/>
+        </w:rPr>
         <w:t>.</w:t>
       </w:r>
     </w:p>
@@ -1861,18 +2076,27 @@
           <w:ilvl w:val="0"/>
           <w:numId w:val="7"/>
         </w:numPr>
-      </w:pPr>
-      <w:r>
+        <w:rPr>
+          <w:rFonts w:cs="Times New Roman"/>
+        </w:rPr>
+      </w:pPr>
+      <w:r>
+        <w:rPr>
+          <w:rFonts w:cs="Times New Roman"/>
+        </w:rPr>
         <w:t xml:space="preserve">input - 'A' - </w:t>
       </w:r>
       <w:r>
+        <w:rPr>
+          <w:rFonts w:cs="Times New Roman"/>
+        </w:rPr>
         <w:t>key</w:t>
       </w:r>
       <w:r>
-        <w:t xml:space="preserve"> + 26</w:t>
-      </w:r>
-      <w:r>
-        <w:t xml:space="preserve"> : cộng thêm 26 để kết quả luôn dương.</w:t>
+        <w:rPr>
+          <w:rFonts w:cs="Times New Roman"/>
+        </w:rPr>
+        <w:t xml:space="preserve"> + 26 : cộng thêm 26 để kết quả luôn dương.</w:t>
       </w:r>
     </w:p>
     <w:p>
@@ -1882,8 +2106,14 @@
           <w:ilvl w:val="0"/>
           <w:numId w:val="7"/>
         </w:numPr>
-      </w:pPr>
-      <w:r>
+        <w:rPr>
+          <w:rFonts w:cs="Times New Roman"/>
+        </w:rPr>
+      </w:pPr>
+      <w:r>
+        <w:rPr>
+          <w:rFonts w:cs="Times New Roman"/>
+        </w:rPr>
         <w:lastRenderedPageBreak/>
         <w:t>% 26 : lấy dư để số luôn nằm trong khoảng [0, 25].</w:t>
       </w:r>
@@ -1895,11 +2125,20 @@
           <w:ilvl w:val="0"/>
           <w:numId w:val="7"/>
         </w:numPr>
-      </w:pPr>
-      <w:r>
+        <w:rPr>
+          <w:rFonts w:cs="Times New Roman"/>
+        </w:rPr>
+      </w:pPr>
+      <w:r>
+        <w:rPr>
+          <w:rFonts w:cs="Times New Roman"/>
+        </w:rPr>
         <w:t>‘A’ + : để chuyển từ chỉ số qua lại ký tự chữ cái</w:t>
       </w:r>
       <w:r>
+        <w:rPr>
+          <w:rFonts w:cs="Times New Roman"/>
+        </w:rPr>
         <w:t>.</w:t>
       </w:r>
     </w:p>
@@ -1910,8 +2149,14 @@
           <w:ilvl w:val="0"/>
           <w:numId w:val="11"/>
         </w:numPr>
-      </w:pPr>
-      <w:r>
+        <w:rPr>
+          <w:rFonts w:cs="Times New Roman"/>
+        </w:rPr>
+      </w:pPr>
+      <w:r>
+        <w:rPr>
+          <w:rFonts w:cs="Times New Roman"/>
+        </w:rPr>
         <w:t>Tương tự cho các biểu thức khác.</w:t>
       </w:r>
     </w:p>
@@ -1922,17 +2167,32 @@
           <w:ilvl w:val="0"/>
           <w:numId w:val="8"/>
         </w:numPr>
-      </w:pPr>
-      <w:r>
+        <w:rPr>
+          <w:rFonts w:cs="Times New Roman"/>
+        </w:rPr>
+      </w:pPr>
+      <w:r>
+        <w:rPr>
+          <w:rFonts w:cs="Times New Roman"/>
+        </w:rPr>
         <w:t xml:space="preserve">Dòng </w:t>
       </w:r>
       <w:r>
+        <w:rPr>
+          <w:rFonts w:cs="Times New Roman"/>
+        </w:rPr>
         <w:t>39</w:t>
       </w:r>
       <w:r>
+        <w:rPr>
+          <w:rFonts w:cs="Times New Roman"/>
+        </w:rPr>
         <w:t xml:space="preserve">: Nhập vào 1 chuỗi </w:t>
       </w:r>
       <w:r>
+        <w:rPr>
+          <w:rFonts w:cs="Times New Roman"/>
+        </w:rPr>
         <w:t>văn bản (s).</w:t>
       </w:r>
     </w:p>
@@ -1943,20 +2203,38 @@
           <w:ilvl w:val="0"/>
           <w:numId w:val="8"/>
         </w:numPr>
-      </w:pPr>
-      <w:r>
+        <w:rPr>
+          <w:rFonts w:cs="Times New Roman"/>
+        </w:rPr>
+      </w:pPr>
+      <w:r>
+        <w:rPr>
+          <w:rFonts w:cs="Times New Roman"/>
+        </w:rPr>
         <w:t xml:space="preserve">Dòng </w:t>
       </w:r>
       <w:r>
+        <w:rPr>
+          <w:rFonts w:cs="Times New Roman"/>
+        </w:rPr>
         <w:t>40</w:t>
       </w:r>
       <w:r>
+        <w:rPr>
+          <w:rFonts w:cs="Times New Roman"/>
+        </w:rPr>
         <w:t xml:space="preserve">: </w:t>
       </w:r>
       <w:r>
+        <w:rPr>
+          <w:rFonts w:cs="Times New Roman"/>
+        </w:rPr>
         <w:t>L</w:t>
       </w:r>
       <w:r>
+        <w:rPr>
+          <w:rFonts w:cs="Times New Roman"/>
+        </w:rPr>
         <w:t>ấy độ dài chuỗi.</w:t>
       </w:r>
     </w:p>
@@ -1967,8 +2245,14 @@
           <w:ilvl w:val="0"/>
           <w:numId w:val="8"/>
         </w:numPr>
-      </w:pPr>
-      <w:r>
+        <w:rPr>
+          <w:rFonts w:cs="Times New Roman"/>
+        </w:rPr>
+      </w:pPr>
+      <w:r>
+        <w:rPr>
+          <w:rFonts w:cs="Times New Roman"/>
+        </w:rPr>
         <w:t>Dòng 42 – 47: Người dùng chọn phương thức mã hóa (Encryt) hoặc giải mã (Decryt).</w:t>
       </w:r>
     </w:p>
@@ -1979,8 +2263,14 @@
           <w:ilvl w:val="0"/>
           <w:numId w:val="8"/>
         </w:numPr>
-      </w:pPr>
-      <w:r>
+        <w:rPr>
+          <w:rFonts w:cs="Times New Roman"/>
+        </w:rPr>
+      </w:pPr>
+      <w:r>
+        <w:rPr>
+          <w:rFonts w:cs="Times New Roman"/>
+        </w:rPr>
         <w:t>Dòng 49 – 59: Nhập key, sau đó duyệt và mã hóa tuần tự từng ký tự của chuỗi văn bản theo key vừa nhập để cho ra chuỗi mã hóa (Ciphertext).</w:t>
       </w:r>
     </w:p>
@@ -1991,11 +2281,20 @@
           <w:ilvl w:val="0"/>
           <w:numId w:val="8"/>
         </w:numPr>
-      </w:pPr>
-      <w:r>
+        <w:rPr>
+          <w:rFonts w:cs="Times New Roman"/>
+        </w:rPr>
+      </w:pPr>
+      <w:r>
+        <w:rPr>
+          <w:rFonts w:cs="Times New Roman"/>
+        </w:rPr>
         <w:t xml:space="preserve">Dòng 61 – 72: </w:t>
       </w:r>
       <w:r>
+        <w:rPr>
+          <w:rFonts w:cs="Times New Roman"/>
+        </w:rPr>
         <w:t>Để giải mã thì duyệt qua từng key (1 - 25) với chuỗi văn bản, với từng key thì duyệt tuần tự từng ký tự để giải mã và cho ra chuỗi giải mã (Plaintext). Từ đây kiểm tra từng đáp án để tìm ra đáp án chính xác.</w:t>
       </w:r>
     </w:p>
@@ -2004,6 +2303,7 @@
         <w:pStyle w:val="Vnbn"/>
         <w:ind w:left="720" w:firstLine="0"/>
         <w:rPr>
+          <w:rFonts w:cs="Times New Roman"/>
           <w:b/>
           <w:bCs/>
           <w:sz w:val="32"/>
@@ -2012,6 +2312,7 @@
       </w:pPr>
       <w:r>
         <w:rPr>
+          <w:rFonts w:cs="Times New Roman"/>
           <w:b/>
           <w:bCs/>
           <w:sz w:val="32"/>
@@ -2024,17 +2325,27 @@
       <w:pPr>
         <w:pStyle w:val="Vnbn"/>
         <w:ind w:left="720" w:firstLine="0"/>
-      </w:pPr>
-      <w:r>
+        <w:rPr>
+          <w:rFonts w:cs="Times New Roman"/>
+        </w:rPr>
+      </w:pPr>
+      <w:r>
+        <w:rPr>
+          <w:rFonts w:cs="Times New Roman"/>
+        </w:rPr>
         <w:t xml:space="preserve">Nhập chuỗi ciphertext: </w:t>
       </w:r>
     </w:p>
     <w:p>
       <w:pPr>
         <w:pStyle w:val="nh"/>
-      </w:pPr>
-      <w:r>
-        <w:rPr>
+        <w:rPr>
+          <w:rFonts w:ascii="Times New Roman" w:hAnsi="Times New Roman"/>
+        </w:rPr>
+      </w:pPr>
+      <w:r>
+        <w:rPr>
+          <w:rFonts w:ascii="Times New Roman" w:hAnsi="Times New Roman"/>
           <w:noProof/>
         </w:rPr>
         <w:drawing>
@@ -2076,14 +2387,35 @@
     </w:p>
     <w:p>
       <w:pPr>
+        <w:pStyle w:val="Hnh"/>
+      </w:pPr>
+      <w:r>
+        <w:t>Hình 2.1.3.</w:t>
+      </w:r>
+      <w:r>
+        <w:t xml:space="preserve"> Chạy chương trình code Caeser Cipher</w:t>
+      </w:r>
+      <w:r>
+        <w:t xml:space="preserve"> (1)</w:t>
+      </w:r>
+    </w:p>
+    <w:p>
+      <w:pPr>
         <w:pStyle w:val="Vnbn"/>
         <w:ind w:left="720" w:firstLine="0"/>
-      </w:pPr>
-      <w:r>
+        <w:rPr>
+          <w:rFonts w:cs="Times New Roman"/>
+        </w:rPr>
+      </w:pPr>
+      <w:r>
+        <w:rPr>
+          <w:rFonts w:cs="Times New Roman"/>
+        </w:rPr>
         <w:t xml:space="preserve">Chọn giải mã (Decryt) và tìm kiếm kết quả đúng với từng key (1 - 25) được duyệt: </w:t>
       </w:r>
       <w:r>
         <w:rPr>
+          <w:rFonts w:cs="Times New Roman"/>
           <w:noProof/>
         </w:rPr>
         <w:drawing>
@@ -2126,9 +2458,13 @@
     <w:p>
       <w:pPr>
         <w:pStyle w:val="nh"/>
-      </w:pPr>
-      <w:r>
-        <w:rPr>
+        <w:rPr>
+          <w:rFonts w:ascii="Times New Roman" w:hAnsi="Times New Roman"/>
+        </w:rPr>
+      </w:pPr>
+      <w:r>
+        <w:rPr>
+          <w:rFonts w:ascii="Times New Roman" w:hAnsi="Times New Roman"/>
           <w:noProof/>
         </w:rPr>
         <w:lastRenderedPageBreak/>
@@ -2171,9 +2507,23 @@
     </w:p>
     <w:p>
       <w:pPr>
+        <w:pStyle w:val="Hnh"/>
+      </w:pPr>
+      <w:r>
+        <w:t>Hình 2.1.4. Kết quả chạy code Caeser Cipher</w:t>
+      </w:r>
+    </w:p>
+    <w:p>
+      <w:pPr>
         <w:pStyle w:val="Vnbn"/>
-      </w:pPr>
-      <w:r>
+        <w:rPr>
+          <w:rFonts w:cs="Times New Roman"/>
+        </w:rPr>
+      </w:pPr>
+      <w:r>
+        <w:rPr>
+          <w:rFonts w:cs="Times New Roman"/>
+        </w:rPr>
         <w:t>Kết quả sau khi tìm kiếm tại key = 19:</w:t>
       </w:r>
     </w:p>
@@ -2181,11 +2531,13 @@
       <w:pPr>
         <w:pStyle w:val="Vnbn"/>
         <w:rPr>
+          <w:rFonts w:cs="Times New Roman"/>
           <w:noProof/>
         </w:rPr>
       </w:pPr>
       <w:r>
         <w:rPr>
+          <w:rFonts w:cs="Times New Roman"/>
           <w:noProof/>
         </w:rPr>
         <w:t>Tương tự cho việc mã hóa (Encryt):</w:t>
@@ -2194,9 +2546,13 @@
     <w:p>
       <w:pPr>
         <w:pStyle w:val="nh"/>
-      </w:pPr>
-      <w:r>
-        <w:rPr>
+        <w:rPr>
+          <w:rFonts w:ascii="Times New Roman" w:hAnsi="Times New Roman"/>
+        </w:rPr>
+      </w:pPr>
+      <w:r>
+        <w:rPr>
+          <w:rFonts w:ascii="Times New Roman" w:hAnsi="Times New Roman"/>
           <w:noProof/>
         </w:rPr>
         <w:drawing>
@@ -2238,7 +2594,27 @@
     </w:p>
     <w:p>
       <w:pPr>
+        <w:pStyle w:val="Hnh"/>
+      </w:pPr>
+      <w:r>
+        <w:t>Hình 2.1.</w:t>
+      </w:r>
+      <w:r>
+        <w:t>5</w:t>
+      </w:r>
+      <w:r>
+        <w:t>. Chạy chương trình code Caeser Cipher</w:t>
+      </w:r>
+      <w:r>
+        <w:t xml:space="preserve"> (2)</w:t>
+      </w:r>
+    </w:p>
+    <w:p>
+      <w:pPr>
         <w:pStyle w:val="Vnbn"/>
+        <w:rPr>
+          <w:rFonts w:cs="Times New Roman"/>
+        </w:rPr>
       </w:pPr>
     </w:p>
     <w:p>
@@ -2252,9 +2628,13 @@
     <w:p>
       <w:pPr>
         <w:pStyle w:val="Vnbn"/>
-      </w:pPr>
-      <w:r>
-        <w:rPr>
+        <w:rPr>
+          <w:rFonts w:cs="Times New Roman"/>
+        </w:rPr>
+      </w:pPr>
+      <w:r>
+        <w:rPr>
+          <w:rFonts w:cs="Times New Roman"/>
           <w:b/>
           <w:bCs/>
           <w:sz w:val="32"/>
@@ -2264,29 +2644,51 @@
       </w:r>
       <w:r>
         <w:rPr>
+          <w:rFonts w:cs="Times New Roman"/>
           <w:sz w:val="32"/>
           <w:szCs w:val="32"/>
         </w:rPr>
         <w:t xml:space="preserve"> </w:t>
       </w:r>
       <w:r>
+        <w:rPr>
+          <w:rFonts w:cs="Times New Roman"/>
+        </w:rPr>
         <w:t xml:space="preserve">Encrypt and decrypt using Playfair cipher. You are able to use public tools or your own tool that was developed in the advanced task 4.2. Given the cipher text: </w:t>
       </w:r>
     </w:p>
     <w:p>
       <w:pPr>
         <w:pStyle w:val="Vnbn"/>
-      </w:pPr>
-      <w:r>
-        <w:t>ARYWYPHCBVEBYGMPNCYGCNTDNCWTMGRMFTQPLEWTMLREFBEBQEBIYGBFLPHVOAEHKDHEUNGQFEROLEWTMLOPHEQGOSBEROQDWTLCMTHBWLNRKXRYLORYYPHCBVEBYRLGYDMKYGGWKLROANDBWGNERMNGYRLGHEWRTRLMBRHMUDGVODVTEGMCHLGWCMTFODNRRYCMZKODDUTDXGEOPOYRMFRMGUKXRYGHABROVTGQMCEHPRPEOTSEGEQLARYWYPOTMGQDOEXGOAUDHGUTULTNEHFTFHPGXGVPHGURBDMEGWKLETCBOTNTFQLTAEHMTUGEOAHEVEROXGVPHGDEWTEWGQIEDLPILERWPMOATNGQKQEAHBMVRFKBRMKLXODXFREBHMNUKXRYKLRMFLWDDNCN</w:t>
+        <w:rPr>
+          <w:rFonts w:cs="Times New Roman"/>
+        </w:rPr>
+      </w:pPr>
+      <w:r>
+        <w:rPr>
+          <w:rFonts w:cs="Times New Roman"/>
+        </w:rPr>
+        <w:t>ARYWYPHCBVEBYGMPNCYGCNTDNCWTMGRMFTQPLEWTMLREFBEBQEBIYGBFLPHVOAEHKDHEUNGQFEROLEWTMLOPHEQGOSBEROQDWTLCMTHBWLNRKXRYLORYYPHCBVEBYRLGYDMKYGGWKLROANDBWGNERMNGYRLGHEWRTRLMBRHMUDGVODVTEGMCHLGWCMTFODNRRYCMZKODDUTDXGEOPOYRMFRMGUKXRYGHABROVTGQMCEHPRPEOTSEGEQLARYWYPOTMGQDOEXGOAUDHGUTULTNEHFTFHPGXGVPHGURBDMEGWKLETCBOTNTFQLTAEHMTUGEOAHEVEROXGVPHGDEWTEWG</w:t>
+      </w:r>
+      <w:r>
+        <w:rPr>
+          <w:rFonts w:cs="Times New Roman"/>
+        </w:rPr>
+        <w:lastRenderedPageBreak/>
+        <w:t>QIEDLPILERWPMOATNGQKQEAHBMVRFKBRMKLXODXFREBHMNUKXRYKLRMFLWDDNCN</w:t>
       </w:r>
     </w:p>
     <w:p>
       <w:pPr>
         <w:pStyle w:val="Vnbn"/>
-      </w:pPr>
-      <w:r>
-        <w:lastRenderedPageBreak/>
+        <w:rPr>
+          <w:rFonts w:cs="Times New Roman"/>
+        </w:rPr>
+      </w:pPr>
+      <w:r>
+        <w:rPr>
+          <w:rFonts w:cs="Times New Roman"/>
+        </w:rPr>
         <w:t>The key used was Harry Potter. Let’s decrypt the message.</w:t>
       </w:r>
     </w:p>
@@ -2294,6 +2696,7 @@
       <w:pPr>
         <w:pStyle w:val="Vnbn"/>
         <w:rPr>
+          <w:rFonts w:cs="Times New Roman"/>
           <w:b/>
           <w:bCs/>
           <w:sz w:val="32"/>
@@ -2302,6 +2705,7 @@
       </w:pPr>
       <w:r>
         <w:rPr>
+          <w:rFonts w:cs="Times New Roman"/>
           <w:b/>
           <w:bCs/>
           <w:sz w:val="32"/>
@@ -2312,9 +2716,16 @@
     </w:p>
     <w:p>
       <w:pPr>
-        <w:pStyle w:val="Vnbn"/>
-      </w:pPr>
-      <w:r>
+        <w:pStyle w:val="nh"/>
+        <w:rPr>
+          <w:rFonts w:ascii="Times New Roman" w:hAnsi="Times New Roman"/>
+        </w:rPr>
+      </w:pPr>
+      <w:r>
+        <w:rPr>
+          <w:rFonts w:ascii="Times New Roman" w:hAnsi="Times New Roman"/>
+          <w:noProof/>
+        </w:rPr>
         <w:drawing>
           <wp:inline distT="0" distB="0" distL="0" distR="0" wp14:anchorId="4C0C21F4" wp14:editId="23D967A9">
             <wp:extent cx="6115050" cy="2113280"/>
@@ -2354,10 +2765,22 @@
     </w:p>
     <w:p>
       <w:pPr>
+        <w:pStyle w:val="Hnh"/>
+      </w:pPr>
+      <w:r>
+        <w:t>Hình 4.1.1. Chạy và cho ra kết quả của chương trình code PlayFair</w:t>
+      </w:r>
+    </w:p>
+    <w:p>
+      <w:pPr>
         <w:pStyle w:val="Vnbn"/>
-      </w:pPr>
-      <w:r>
-        <w:rPr>
+        <w:rPr>
+          <w:rFonts w:cs="Times New Roman"/>
+        </w:rPr>
+      </w:pPr>
+      <w:r>
+        <w:rPr>
+          <w:rFonts w:cs="Times New Roman"/>
           <w:b/>
           <w:bCs/>
           <w:sz w:val="32"/>
@@ -2367,12 +2790,16 @@
       </w:r>
       <w:r>
         <w:rPr>
+          <w:rFonts w:cs="Times New Roman"/>
           <w:sz w:val="32"/>
           <w:szCs w:val="32"/>
         </w:rPr>
         <w:t xml:space="preserve"> </w:t>
       </w:r>
       <w:r>
+        <w:rPr>
+          <w:rFonts w:cs="Times New Roman"/>
+        </w:rPr>
         <w:t xml:space="preserve">In this extra task, you have to write an application using your own programming language to encrypt and decrypt a message using Playfair cypher. Your application should satisfy the following requirements: </w:t>
       </w:r>
     </w:p>
@@ -2383,8 +2810,14 @@
           <w:ilvl w:val="0"/>
           <w:numId w:val="12"/>
         </w:numPr>
-      </w:pPr>
-      <w:r>
+        <w:rPr>
+          <w:rFonts w:cs="Times New Roman"/>
+        </w:rPr>
+      </w:pPr>
+      <w:r>
+        <w:rPr>
+          <w:rFonts w:cs="Times New Roman"/>
+        </w:rPr>
         <w:t xml:space="preserve">Allow you to input a key and the plain text to encrypt or a cypher text to decrypt. </w:t>
       </w:r>
     </w:p>
@@ -2395,19 +2828,28 @@
           <w:ilvl w:val="0"/>
           <w:numId w:val="12"/>
         </w:numPr>
-      </w:pPr>
-      <w:r>
-        <w:t>Display the Playfair matrix (5x5) corresponding with the given key</w:t>
-      </w:r>
-      <w:r>
-        <w:t>.</w:t>
+        <w:rPr>
+          <w:rFonts w:cs="Times New Roman"/>
+        </w:rPr>
+      </w:pPr>
+      <w:r>
+        <w:rPr>
+          <w:rFonts w:cs="Times New Roman"/>
+        </w:rPr>
+        <w:t>Display the Playfair matrix (5x5) corresponding with the given key.</w:t>
       </w:r>
     </w:p>
     <w:p>
       <w:pPr>
         <w:pStyle w:val="Vnbn"/>
-      </w:pPr>
-      <w:r>
+        <w:rPr>
+          <w:rFonts w:cs="Times New Roman"/>
+        </w:rPr>
+      </w:pPr>
+      <w:r>
+        <w:rPr>
+          <w:rFonts w:cs="Times New Roman"/>
+        </w:rPr>
         <w:t xml:space="preserve">Test your program with a message of at least 100 words and compare the result with other cryptography tools (like Cryptool 2) to verify. </w:t>
       </w:r>
     </w:p>
@@ -2415,6 +2857,7 @@
       <w:pPr>
         <w:pStyle w:val="Vnbn"/>
         <w:rPr>
+          <w:rFonts w:cs="Times New Roman"/>
           <w:b/>
           <w:bCs/>
           <w:sz w:val="32"/>
@@ -2423,6 +2866,7 @@
       </w:pPr>
       <w:r>
         <w:rPr>
+          <w:rFonts w:cs="Times New Roman"/>
           <w:b/>
           <w:bCs/>
           <w:sz w:val="32"/>
@@ -2434,9 +2878,13 @@
     <w:p>
       <w:pPr>
         <w:pStyle w:val="nh"/>
-      </w:pPr>
-      <w:r>
-        <w:rPr>
+        <w:rPr>
+          <w:rFonts w:ascii="Times New Roman" w:hAnsi="Times New Roman"/>
+        </w:rPr>
+      </w:pPr>
+      <w:r>
+        <w:rPr>
+          <w:rFonts w:ascii="Times New Roman" w:hAnsi="Times New Roman"/>
           <w:noProof/>
         </w:rPr>
         <w:lastRenderedPageBreak/>
@@ -2479,10 +2927,25 @@
     </w:p>
     <w:p>
       <w:pPr>
+        <w:pStyle w:val="Hnh"/>
+      </w:pPr>
+      <w:r>
+        <w:t>Hình 4.2.1. Code chương trình thuật toán mã hóa/mã hóa Playfair</w:t>
+      </w:r>
+      <w:r>
+        <w:t xml:space="preserve"> (1)</w:t>
+      </w:r>
+    </w:p>
+    <w:p>
+      <w:pPr>
         <w:pStyle w:val="nh"/>
-      </w:pPr>
-      <w:r>
-        <w:rPr>
+        <w:rPr>
+          <w:rFonts w:ascii="Times New Roman" w:hAnsi="Times New Roman"/>
+        </w:rPr>
+      </w:pPr>
+      <w:r>
+        <w:rPr>
+          <w:rFonts w:ascii="Times New Roman" w:hAnsi="Times New Roman"/>
           <w:noProof/>
         </w:rPr>
         <w:lastRenderedPageBreak/>
@@ -2525,10 +2988,28 @@
     </w:p>
     <w:p>
       <w:pPr>
+        <w:pStyle w:val="Hnh"/>
+      </w:pPr>
+      <w:r>
+        <w:t xml:space="preserve">Hình 4.2.2. </w:t>
+      </w:r>
+      <w:r>
+        <w:t>Code chương trình thuật toán mã hóa/mã hóa Playfair</w:t>
+      </w:r>
+      <w:r>
+        <w:t xml:space="preserve"> (2)</w:t>
+      </w:r>
+    </w:p>
+    <w:p>
+      <w:pPr>
         <w:pStyle w:val="nh"/>
-      </w:pPr>
-      <w:r>
-        <w:rPr>
+        <w:rPr>
+          <w:rFonts w:ascii="Times New Roman" w:hAnsi="Times New Roman"/>
+        </w:rPr>
+      </w:pPr>
+      <w:r>
+        <w:rPr>
+          <w:rFonts w:ascii="Times New Roman" w:hAnsi="Times New Roman"/>
           <w:noProof/>
         </w:rPr>
         <w:lastRenderedPageBreak/>
@@ -2571,10 +3052,28 @@
     </w:p>
     <w:p>
       <w:pPr>
+        <w:pStyle w:val="Hnh"/>
+      </w:pPr>
+      <w:r>
+        <w:t xml:space="preserve">Hình 4.2.3. </w:t>
+      </w:r>
+      <w:r>
+        <w:t>Code chương trình thuật toán mã hóa/mã hóa Playfair</w:t>
+      </w:r>
+      <w:r>
+        <w:t xml:space="preserve"> (3)</w:t>
+      </w:r>
+    </w:p>
+    <w:p>
+      <w:pPr>
         <w:pStyle w:val="nh"/>
-      </w:pPr>
-      <w:r>
-        <w:rPr>
+        <w:rPr>
+          <w:rFonts w:ascii="Times New Roman" w:hAnsi="Times New Roman"/>
+        </w:rPr>
+      </w:pPr>
+      <w:r>
+        <w:rPr>
+          <w:rFonts w:ascii="Times New Roman" w:hAnsi="Times New Roman"/>
           <w:noProof/>
         </w:rPr>
         <w:lastRenderedPageBreak/>
@@ -2617,10 +3116,28 @@
     </w:p>
     <w:p>
       <w:pPr>
+        <w:pStyle w:val="Hnh"/>
+      </w:pPr>
+      <w:r>
+        <w:t xml:space="preserve">Hình 4.2.4. </w:t>
+      </w:r>
+      <w:r>
+        <w:t>Code chương trình thuật toán mã hóa/mã hóa Playfair</w:t>
+      </w:r>
+      <w:r>
+        <w:t xml:space="preserve"> (4)</w:t>
+      </w:r>
+    </w:p>
+    <w:p>
+      <w:pPr>
         <w:pStyle w:val="nh"/>
-      </w:pPr>
-      <w:r>
-        <w:rPr>
+        <w:rPr>
+          <w:rFonts w:ascii="Times New Roman" w:hAnsi="Times New Roman"/>
+        </w:rPr>
+      </w:pPr>
+      <w:r>
+        <w:rPr>
+          <w:rFonts w:ascii="Times New Roman" w:hAnsi="Times New Roman"/>
           <w:noProof/>
         </w:rPr>
         <w:lastRenderedPageBreak/>
@@ -2663,8 +3180,23 @@
     </w:p>
     <w:p>
       <w:pPr>
+        <w:pStyle w:val="Hnh"/>
+      </w:pPr>
+      <w:r>
+        <w:t xml:space="preserve">Hình 4.2.5. </w:t>
+      </w:r>
+      <w:r>
+        <w:t>Code chương trình thuật toán mã hóa/mã hóa Playfair</w:t>
+      </w:r>
+      <w:r>
+        <w:t xml:space="preserve"> (5)</w:t>
+      </w:r>
+    </w:p>
+    <w:p>
+      <w:pPr>
         <w:pStyle w:val="Vnbn"/>
         <w:rPr>
+          <w:rFonts w:cs="Times New Roman"/>
           <w:b/>
           <w:bCs/>
           <w:sz w:val="32"/>
@@ -2673,6 +3205,7 @@
       </w:pPr>
       <w:r>
         <w:rPr>
+          <w:rFonts w:cs="Times New Roman"/>
           <w:b/>
           <w:bCs/>
           <w:sz w:val="32"/>
@@ -2688,8 +3221,14 @@
           <w:ilvl w:val="0"/>
           <w:numId w:val="13"/>
         </w:numPr>
-      </w:pPr>
-      <w:r>
+        <w:rPr>
+          <w:rFonts w:cs="Times New Roman"/>
+        </w:rPr>
+      </w:pPr>
+      <w:r>
+        <w:rPr>
+          <w:rFonts w:cs="Times New Roman"/>
+        </w:rPr>
         <w:t>Hàm fillMatrix:</w:t>
       </w:r>
     </w:p>
@@ -2700,8 +3239,14 @@
           <w:ilvl w:val="0"/>
           <w:numId w:val="15"/>
         </w:numPr>
-      </w:pPr>
-      <w:r>
+        <w:rPr>
+          <w:rFonts w:cs="Times New Roman"/>
+        </w:rPr>
+      </w:pPr>
+      <w:r>
+        <w:rPr>
+          <w:rFonts w:cs="Times New Roman"/>
+        </w:rPr>
         <w:t>Hàm dùng để điền 1 ma trận kích thước 5x5 với khóa key đầu vào và sau đó điền các ký tự chữ cái còn thiếu ( ‘I’ và ‘J’ là một) dựa trên thuật toán Playfair.</w:t>
       </w:r>
     </w:p>
@@ -2712,8 +3257,14 @@
           <w:ilvl w:val="0"/>
           <w:numId w:val="15"/>
         </w:numPr>
-      </w:pPr>
-      <w:r>
+        <w:rPr>
+          <w:rFonts w:cs="Times New Roman"/>
+        </w:rPr>
+      </w:pPr>
+      <w:r>
+        <w:rPr>
+          <w:rFonts w:cs="Times New Roman"/>
+        </w:rPr>
         <w:t>Sử dụng set&lt;char&gt; used để lưu các ký tự chữ cái đã điền và ma trận nhằm tránh trùng lặp ký tự.</w:t>
       </w:r>
     </w:p>
@@ -2724,8 +3275,14 @@
           <w:ilvl w:val="0"/>
           <w:numId w:val="15"/>
         </w:numPr>
-      </w:pPr>
-      <w:r>
+        <w:rPr>
+          <w:rFonts w:cs="Times New Roman"/>
+        </w:rPr>
+      </w:pPr>
+      <w:r>
+        <w:rPr>
+          <w:rFonts w:cs="Times New Roman"/>
+        </w:rPr>
         <w:t>Tiếp theo điền các ký tự của khóa key vào ma trận khóa, ký tự sẽ được viết hoa để đồng bộ dữ liệu khóa.</w:t>
       </w:r>
     </w:p>
@@ -2736,8 +3293,15 @@
           <w:ilvl w:val="0"/>
           <w:numId w:val="15"/>
         </w:numPr>
-      </w:pPr>
-      <w:r>
+        <w:rPr>
+          <w:rFonts w:cs="Times New Roman"/>
+        </w:rPr>
+      </w:pPr>
+      <w:r>
+        <w:rPr>
+          <w:rFonts w:cs="Times New Roman"/>
+        </w:rPr>
+        <w:lastRenderedPageBreak/>
         <w:t>Tiếp đến thay ký tự ‘J’ thành ‘I’ để đủ 25 ký tự chữ cái cho ma trận 5x5, kế đến kiểm tra xem ký tự này đã được điền hay chưa bằng cách sử dụng used để kiểm tra.</w:t>
       </w:r>
     </w:p>
@@ -2748,9 +3312,14 @@
           <w:ilvl w:val="0"/>
           <w:numId w:val="15"/>
         </w:numPr>
-      </w:pPr>
-      <w:r>
-        <w:lastRenderedPageBreak/>
+        <w:rPr>
+          <w:rFonts w:cs="Times New Roman"/>
+        </w:rPr>
+      </w:pPr>
+      <w:r>
+        <w:rPr>
+          <w:rFonts w:cs="Times New Roman"/>
+        </w:rPr>
         <w:t>Sau khi đã điền xong khóa thì sẽ điền các ký tự chữ cái còn thiếu vào ma trận, cũng thay ‘J’ bằng ‘I’ và kiểm tra chữ cái đã được sử dụng hay chưa.</w:t>
       </w:r>
     </w:p>
@@ -2761,8 +3330,14 @@
           <w:ilvl w:val="0"/>
           <w:numId w:val="13"/>
         </w:numPr>
-      </w:pPr>
-      <w:r>
+        <w:rPr>
+          <w:rFonts w:cs="Times New Roman"/>
+        </w:rPr>
+      </w:pPr>
+      <w:r>
+        <w:rPr>
+          <w:rFonts w:cs="Times New Roman"/>
+        </w:rPr>
         <w:t>Hàm printMatrix: dùng để in ma trận khóa.</w:t>
       </w:r>
     </w:p>
@@ -2773,8 +3348,14 @@
           <w:ilvl w:val="0"/>
           <w:numId w:val="13"/>
         </w:numPr>
-      </w:pPr>
-      <w:r>
+        <w:rPr>
+          <w:rFonts w:cs="Times New Roman"/>
+        </w:rPr>
+      </w:pPr>
+      <w:r>
+        <w:rPr>
+          <w:rFonts w:cs="Times New Roman"/>
+        </w:rPr>
         <w:t>Hàm processString:</w:t>
       </w:r>
     </w:p>
@@ -2785,8 +3366,14 @@
           <w:ilvl w:val="0"/>
           <w:numId w:val="16"/>
         </w:numPr>
-      </w:pPr>
-      <w:r>
+        <w:rPr>
+          <w:rFonts w:cs="Times New Roman"/>
+        </w:rPr>
+      </w:pPr>
+      <w:r>
+        <w:rPr>
+          <w:rFonts w:cs="Times New Roman"/>
+        </w:rPr>
         <w:t>Hàm dùng để biến chuỗi văn bản thành 1 chuỗi có từng cặp 2 ký tự liền nhau và từng cặp cách nhau bởi 1 khoảng trắng, với mỗi 1 cặp ký tự giống nhau thì sẽ tách ra và thêm ‘X’ vào sau ký tự đầu tiên đó, còn ký tự còn lại sẽ liên kết với các ký tự sau của chuỗi văn bản theo thuật toán của Playfair.</w:t>
       </w:r>
     </w:p>
@@ -2797,8 +3384,14 @@
           <w:ilvl w:val="0"/>
           <w:numId w:val="16"/>
         </w:numPr>
-      </w:pPr>
-      <w:r>
+        <w:rPr>
+          <w:rFonts w:cs="Times New Roman"/>
+        </w:rPr>
+      </w:pPr>
+      <w:r>
+        <w:rPr>
+          <w:rFonts w:cs="Times New Roman"/>
+        </w:rPr>
         <w:t>Dòng 46 – 49: Loại bỏ khoảng trắng trong văn bản và biến chuỗi thành chuỗi in hoa.</w:t>
       </w:r>
     </w:p>
@@ -2809,8 +3402,14 @@
           <w:ilvl w:val="0"/>
           <w:numId w:val="16"/>
         </w:numPr>
-      </w:pPr>
-      <w:r>
+        <w:rPr>
+          <w:rFonts w:cs="Times New Roman"/>
+        </w:rPr>
+      </w:pPr>
+      <w:r>
+        <w:rPr>
+          <w:rFonts w:cs="Times New Roman"/>
+        </w:rPr>
         <w:t>Dòng 51: chia chuỗi thành từng cặp ký tự.</w:t>
       </w:r>
     </w:p>
@@ -2821,11 +3420,20 @@
           <w:ilvl w:val="0"/>
           <w:numId w:val="16"/>
         </w:numPr>
-      </w:pPr>
-      <w:r>
+        <w:rPr>
+          <w:rFonts w:cs="Times New Roman"/>
+        </w:rPr>
+      </w:pPr>
+      <w:r>
+        <w:rPr>
+          <w:rFonts w:cs="Times New Roman"/>
+        </w:rPr>
         <w:t xml:space="preserve">Dòng 52 – 53: lấy ký tự đầu của cặp và ký tự sau của cặp, nếu mà cặp cuối của chuỗi chỉ có 1 </w:t>
       </w:r>
       <w:r>
+        <w:rPr>
+          <w:rFonts w:cs="Times New Roman"/>
+        </w:rPr>
         <w:t>ký tự thì sẽ thêm ‘X’ vào sau ký tự đó để thành 1 cặp hoàn chỉnh.</w:t>
       </w:r>
     </w:p>
@@ -2836,8 +3444,14 @@
           <w:ilvl w:val="0"/>
           <w:numId w:val="16"/>
         </w:numPr>
-      </w:pPr>
-      <w:r>
+        <w:rPr>
+          <w:rFonts w:cs="Times New Roman"/>
+        </w:rPr>
+      </w:pPr>
+      <w:r>
+        <w:rPr>
+          <w:rFonts w:cs="Times New Roman"/>
+        </w:rPr>
         <w:t>Dòng 54 – 58: xử lý 2 ký tự trùng nhau, chèn thêm ‘X’ vào giữa chúng, i-- để nó lặp lại ở cặp tiếp theo.</w:t>
       </w:r>
     </w:p>
@@ -2848,8 +3462,14 @@
           <w:ilvl w:val="0"/>
           <w:numId w:val="16"/>
         </w:numPr>
-      </w:pPr>
-      <w:r>
+        <w:rPr>
+          <w:rFonts w:cs="Times New Roman"/>
+        </w:rPr>
+      </w:pPr>
+      <w:r>
+        <w:rPr>
+          <w:rFonts w:cs="Times New Roman"/>
+        </w:rPr>
         <w:t>Dòng 59 – 62: nếu 2 ký tự không trùng thì giữ nguyên cặp đó.</w:t>
       </w:r>
     </w:p>
@@ -2860,8 +3480,14 @@
           <w:ilvl w:val="0"/>
           <w:numId w:val="16"/>
         </w:numPr>
-      </w:pPr>
-      <w:r>
+        <w:rPr>
+          <w:rFonts w:cs="Times New Roman"/>
+        </w:rPr>
+      </w:pPr>
+      <w:r>
+        <w:rPr>
+          <w:rFonts w:cs="Times New Roman"/>
+        </w:rPr>
         <w:t>Dòng 63 – 64: sau đó thêm khoảng trắng vào giữa mỗi cặp.</w:t>
       </w:r>
     </w:p>
@@ -2872,8 +3498,14 @@
           <w:ilvl w:val="0"/>
           <w:numId w:val="16"/>
         </w:numPr>
-      </w:pPr>
-      <w:r>
+        <w:rPr>
+          <w:rFonts w:cs="Times New Roman"/>
+        </w:rPr>
+      </w:pPr>
+      <w:r>
+        <w:rPr>
+          <w:rFonts w:cs="Times New Roman"/>
+        </w:rPr>
         <w:t>Cuối cùng trả về chuỗi đã chỉnh sửa.</w:t>
       </w:r>
     </w:p>
@@ -2884,8 +3516,14 @@
           <w:ilvl w:val="0"/>
           <w:numId w:val="13"/>
         </w:numPr>
-      </w:pPr>
-      <w:r>
+        <w:rPr>
+          <w:rFonts w:cs="Times New Roman"/>
+        </w:rPr>
+      </w:pPr>
+      <w:r>
+        <w:rPr>
+          <w:rFonts w:cs="Times New Roman"/>
+        </w:rPr>
         <w:t>Struct Point: Tạo 1 kiểu biến Point để lưu giữ tọa độ của ký tự trong ma trận khóa.</w:t>
       </w:r>
     </w:p>
@@ -2896,8 +3534,14 @@
           <w:ilvl w:val="0"/>
           <w:numId w:val="13"/>
         </w:numPr>
-      </w:pPr>
-      <w:r>
+        <w:rPr>
+          <w:rFonts w:cs="Times New Roman"/>
+        </w:rPr>
+      </w:pPr>
+      <w:r>
+        <w:rPr>
+          <w:rFonts w:cs="Times New Roman"/>
+        </w:rPr>
         <w:t>Hàm EnCrytion và DeCrytion:</w:t>
       </w:r>
     </w:p>
@@ -2908,8 +3552,14 @@
           <w:ilvl w:val="0"/>
           <w:numId w:val="17"/>
         </w:numPr>
-      </w:pPr>
-      <w:r>
+        <w:rPr>
+          <w:rFonts w:cs="Times New Roman"/>
+        </w:rPr>
+      </w:pPr>
+      <w:r>
+        <w:rPr>
+          <w:rFonts w:cs="Times New Roman"/>
+        </w:rPr>
         <w:t>Hàm EnCrytion và DeCrytion dùng để mã hóa và giải mã ký tự theo thuật toán Playfair.</w:t>
       </w:r>
     </w:p>
@@ -2920,8 +3570,14 @@
           <w:ilvl w:val="0"/>
           <w:numId w:val="17"/>
         </w:numPr>
-      </w:pPr>
-      <w:r>
+        <w:rPr>
+          <w:rFonts w:cs="Times New Roman"/>
+        </w:rPr>
+      </w:pPr>
+      <w:r>
+        <w:rPr>
+          <w:rFonts w:cs="Times New Roman"/>
+        </w:rPr>
         <w:t>Dòng 78 – 79: Khai báo biến Point nhằm lưu trữ tọa độ cho 2 ký tự cần mã hóa.</w:t>
       </w:r>
     </w:p>
@@ -2932,8 +3588,14 @@
           <w:ilvl w:val="0"/>
           <w:numId w:val="17"/>
         </w:numPr>
-      </w:pPr>
-      <w:r>
+        <w:rPr>
+          <w:rFonts w:cs="Times New Roman"/>
+        </w:rPr>
+      </w:pPr>
+      <w:r>
+        <w:rPr>
+          <w:rFonts w:cs="Times New Roman"/>
+        </w:rPr>
         <w:t>Dòng 81 – 96: tìm kiếm tọa độ 2 ký tự mã hóa trong ma trận khóa.</w:t>
       </w:r>
     </w:p>
@@ -2944,17 +3606,33 @@
           <w:ilvl w:val="0"/>
           <w:numId w:val="17"/>
         </w:numPr>
-      </w:pPr>
-      <w:r>
+        <w:rPr>
+          <w:rFonts w:cs="Times New Roman"/>
+        </w:rPr>
+      </w:pPr>
+      <w:r>
+        <w:rPr>
+          <w:rFonts w:cs="Times New Roman"/>
+        </w:rPr>
+        <w:lastRenderedPageBreak/>
         <w:t>Dòng 97 – 101: nếu 2 ký tự mã hóa cùng hàng (row)</w:t>
       </w:r>
       <w:r>
+        <w:rPr>
+          <w:rFonts w:cs="Times New Roman"/>
+        </w:rPr>
         <w:t xml:space="preserve"> thì</w:t>
       </w:r>
       <w:r>
+        <w:rPr>
+          <w:rFonts w:cs="Times New Roman"/>
+        </w:rPr>
         <w:t xml:space="preserve"> </w:t>
       </w:r>
       <w:r>
+        <w:rPr>
+          <w:rFonts w:cs="Times New Roman"/>
+        </w:rPr>
         <w:t>cả 2 sẽ dịch qua phải 1 đơn vị, nếu ký tự ở cuối hàng (row) thì sẽ quay lại từ ký tự đầu hàng (row).</w:t>
       </w:r>
     </w:p>
@@ -2965,55 +3643,15 @@
           <w:ilvl w:val="0"/>
           <w:numId w:val="17"/>
         </w:numPr>
-      </w:pPr>
-      <w:r>
-        <w:lastRenderedPageBreak/>
-        <w:t xml:space="preserve">Dòng 102 – 106: </w:t>
-      </w:r>
-      <w:r>
-        <w:t xml:space="preserve">nếu 2 ký tự mã hóa cùng </w:t>
-      </w:r>
-      <w:r>
-        <w:t>cột</w:t>
-      </w:r>
-      <w:r>
-        <w:t xml:space="preserve"> (</w:t>
-      </w:r>
-      <w:r>
-        <w:t>col</w:t>
-      </w:r>
-      <w:r>
-        <w:t xml:space="preserve">) thì cả 2 sẽ dịch </w:t>
-      </w:r>
-      <w:r>
-        <w:t>xuống</w:t>
-      </w:r>
-      <w:r>
-        <w:t xml:space="preserve"> 1 đơn vị, nếu ký tự ở cuối </w:t>
-      </w:r>
-      <w:r>
-        <w:t>cột</w:t>
-      </w:r>
-      <w:r>
-        <w:t xml:space="preserve"> (</w:t>
-      </w:r>
-      <w:r>
-        <w:t>col</w:t>
-      </w:r>
-      <w:r>
-        <w:t xml:space="preserve">) thì sẽ quay lại từ ký tự đầu </w:t>
-      </w:r>
-      <w:r>
-        <w:t>cột</w:t>
-      </w:r>
-      <w:r>
-        <w:t xml:space="preserve"> (</w:t>
-      </w:r>
-      <w:r>
-        <w:t>col</w:t>
-      </w:r>
-      <w:r>
-        <w:t>).</w:t>
+        <w:rPr>
+          <w:rFonts w:cs="Times New Roman"/>
+        </w:rPr>
+      </w:pPr>
+      <w:r>
+        <w:rPr>
+          <w:rFonts w:cs="Times New Roman"/>
+        </w:rPr>
+        <w:t>Dòng 102 – 106: nếu 2 ký tự mã hóa cùng cột (col) thì cả 2 sẽ dịch xuống 1 đơn vị, nếu ký tự ở cuối cột (col) thì sẽ quay lại từ ký tự đầu cột (col).</w:t>
       </w:r>
     </w:p>
     <w:p>
@@ -3023,11 +3661,20 @@
           <w:ilvl w:val="0"/>
           <w:numId w:val="17"/>
         </w:numPr>
-      </w:pPr>
-      <w:r>
+        <w:rPr>
+          <w:rFonts w:cs="Times New Roman"/>
+        </w:rPr>
+      </w:pPr>
+      <w:r>
+        <w:rPr>
+          <w:rFonts w:cs="Times New Roman"/>
+        </w:rPr>
         <w:t xml:space="preserve">Dòng </w:t>
       </w:r>
       <w:r>
+        <w:rPr>
+          <w:rFonts w:cs="Times New Roman"/>
+        </w:rPr>
         <w:t>107 – 108: Trường hợp cuối là khi 2 ký tự mã hóa tọa nên 1 hình chữ nhật trong ma trận khóa, khi đó cả 2 sẽ trao đổi tọa độ cột cho nhau.</w:t>
       </w:r>
     </w:p>
@@ -3038,8 +3685,14 @@
           <w:ilvl w:val="0"/>
           <w:numId w:val="17"/>
         </w:numPr>
-      </w:pPr>
-      <w:r>
+        <w:rPr>
+          <w:rFonts w:cs="Times New Roman"/>
+        </w:rPr>
+      </w:pPr>
+      <w:r>
+        <w:rPr>
+          <w:rFonts w:cs="Times New Roman"/>
+        </w:rPr>
         <w:t>Dòng 109 – 110: 2 ký tự mã hóa sẽ lấy ký tự mới dựa trên tọa độ mới của mình.</w:t>
       </w:r>
     </w:p>
@@ -3050,8 +3703,14 @@
           <w:ilvl w:val="0"/>
           <w:numId w:val="17"/>
         </w:numPr>
-      </w:pPr>
-      <w:r>
+        <w:rPr>
+          <w:rFonts w:cs="Times New Roman"/>
+        </w:rPr>
+      </w:pPr>
+      <w:r>
+        <w:rPr>
+          <w:rFonts w:cs="Times New Roman"/>
+        </w:rPr>
         <w:t>Tương tự cho DeCrytion nhưng ngược lại so với EnCrytion.</w:t>
       </w:r>
     </w:p>
@@ -3062,8 +3721,14 @@
           <w:ilvl w:val="0"/>
           <w:numId w:val="13"/>
         </w:numPr>
-      </w:pPr>
-      <w:r>
+        <w:rPr>
+          <w:rFonts w:cs="Times New Roman"/>
+        </w:rPr>
+      </w:pPr>
+      <w:r>
+        <w:rPr>
+          <w:rFonts w:cs="Times New Roman"/>
+        </w:rPr>
         <w:t>Hàm main:</w:t>
       </w:r>
     </w:p>
@@ -3074,8 +3739,14 @@
           <w:ilvl w:val="0"/>
           <w:numId w:val="18"/>
         </w:numPr>
-      </w:pPr>
-      <w:r>
+        <w:rPr>
+          <w:rFonts w:cs="Times New Roman"/>
+        </w:rPr>
+      </w:pPr>
+      <w:r>
+        <w:rPr>
+          <w:rFonts w:cs="Times New Roman"/>
+        </w:rPr>
         <w:t>Nhập vào chuỗi văn bản, sau đó chuỗi văn bản sẽ được chỉnh sửa dựa vào hàm processString.</w:t>
       </w:r>
     </w:p>
@@ -3086,8 +3757,14 @@
           <w:ilvl w:val="0"/>
           <w:numId w:val="18"/>
         </w:numPr>
-      </w:pPr>
-      <w:r>
+        <w:rPr>
+          <w:rFonts w:cs="Times New Roman"/>
+        </w:rPr>
+      </w:pPr>
+      <w:r>
+        <w:rPr>
+          <w:rFonts w:cs="Times New Roman"/>
+        </w:rPr>
         <w:t>Sau đó nhập chuỗi khóa (key), khi đó sẽ tạo ra ma trận khóa dựa vào hàm fillMatrix.</w:t>
       </w:r>
     </w:p>
@@ -3098,8 +3775,14 @@
           <w:ilvl w:val="0"/>
           <w:numId w:val="18"/>
         </w:numPr>
-      </w:pPr>
-      <w:r>
+        <w:rPr>
+          <w:rFonts w:cs="Times New Roman"/>
+        </w:rPr>
+      </w:pPr>
+      <w:r>
+        <w:rPr>
+          <w:rFonts w:cs="Times New Roman"/>
+        </w:rPr>
         <w:t>Chọn các phương thức Encryt hoặc Decryt để mã hóa hoặc giải mã chuỗi văn bản.</w:t>
       </w:r>
     </w:p>
@@ -3110,8 +3793,14 @@
           <w:ilvl w:val="0"/>
           <w:numId w:val="18"/>
         </w:numPr>
-      </w:pPr>
-      <w:r>
+        <w:rPr>
+          <w:rFonts w:cs="Times New Roman"/>
+        </w:rPr>
+      </w:pPr>
+      <w:r>
+        <w:rPr>
+          <w:rFonts w:cs="Times New Roman"/>
+        </w:rPr>
         <w:t>Với mỗi phương thức thì sẽ duyệt qua từng cặp ký tự để mã hóa hoặc giải mã.</w:t>
       </w:r>
     </w:p>
@@ -3120,6 +3809,7 @@
         <w:pStyle w:val="Vnbn"/>
         <w:ind w:left="360" w:firstLine="0"/>
         <w:rPr>
+          <w:rFonts w:cs="Times New Roman"/>
           <w:b/>
           <w:bCs/>
           <w:sz w:val="32"/>
@@ -3128,6 +3818,7 @@
       </w:pPr>
       <w:r>
         <w:rPr>
+          <w:rFonts w:cs="Times New Roman"/>
           <w:b/>
           <w:bCs/>
           <w:sz w:val="32"/>
@@ -3140,29 +3831,49 @@
       <w:pPr>
         <w:pStyle w:val="Vnbn"/>
         <w:ind w:left="360" w:firstLine="0"/>
-      </w:pPr>
-      <w:r>
+        <w:rPr>
+          <w:rFonts w:cs="Times New Roman"/>
+        </w:rPr>
+      </w:pPr>
+      <w:r>
+        <w:rPr>
+          <w:rFonts w:cs="Times New Roman"/>
+        </w:rPr>
         <w:t>Với văn bản “</w:t>
       </w:r>
       <w:r>
         <w:rPr>
+          <w:rFonts w:cs="Times New Roman"/>
           <w:i/>
           <w:iCs/>
         </w:rPr>
         <w:t>Doan trich Xuan Toc Do cuu quoc la mot phan quan trong trong tac pham So Do cua nha van Vu Trong Phung Khong chi la mot cau chuyen no con la mot buc tranh song dong ve cuoc song va thoi dai Voi chi tiet va su sac net tac gia da tao ra mot buc tranh chan thuc ve xa hoi Viet Nam trong giai doan lich su day bien dong Tac pham khong chi tap trung vao nhan vat chinh ma con phan anh sau sac ve tinh hinh chinh tri xa hoi va tam ly con nguoi Su tuong tac giua cac nhan vat cung voi nhung hinh anh ve cuoc song hang ngay voi nhung rac roi trong quan he con nguoi da khien doc gia dam chim trong the gioi ma tac gia tao ra Dieu nay lam noi bat kha nang cua tieu thuyet trong viec phan anh va lam sang to nhung khia canh sau sac cua xa hoi va con nguoi Qua doan trich chung ta co the thay duoc kha nang sang tao da dang cua van hoc va ky thuat viet de mo ta cuoc song phong phu va da chieu cung voi thong diep tu tuong ma tac gia muon truyen dat qua nhung trang van</w:t>
       </w:r>
       <w:r>
+        <w:rPr>
+          <w:rFonts w:cs="Times New Roman"/>
+        </w:rPr>
         <w:t>”</w:t>
       </w:r>
       <w:r>
+        <w:rPr>
+          <w:rFonts w:cs="Times New Roman"/>
+        </w:rPr>
         <w:t xml:space="preserve"> thành chuỗi mã hóa với Key = “maytinh”:</w:t>
       </w:r>
     </w:p>
     <w:p>
       <w:pPr>
         <w:pStyle w:val="nh"/>
-      </w:pPr>
-      <w:r>
+        <w:rPr>
+          <w:rFonts w:ascii="Times New Roman" w:hAnsi="Times New Roman"/>
+        </w:rPr>
+      </w:pPr>
+      <w:r>
+        <w:rPr>
+          <w:rFonts w:ascii="Times New Roman" w:hAnsi="Times New Roman"/>
+          <w:noProof/>
+        </w:rPr>
         <w:lastRenderedPageBreak/>
         <w:drawing>
           <wp:inline distT="0" distB="0" distL="0" distR="0" wp14:anchorId="7A174C29" wp14:editId="2282085C">
@@ -3203,9 +3914,24 @@
     </w:p>
     <w:p>
       <w:pPr>
+        <w:pStyle w:val="Hnh"/>
+      </w:pPr>
+      <w:r>
+        <w:t>Hình 4.2.6. Chạy chương trình thuật toán Playfair (1)</w:t>
+      </w:r>
+    </w:p>
+    <w:p>
+      <w:pPr>
         <w:pStyle w:val="nh"/>
-      </w:pPr>
-      <w:r>
+        <w:rPr>
+          <w:rFonts w:ascii="Times New Roman" w:hAnsi="Times New Roman"/>
+        </w:rPr>
+      </w:pPr>
+      <w:r>
+        <w:rPr>
+          <w:rFonts w:ascii="Times New Roman" w:hAnsi="Times New Roman"/>
+          <w:noProof/>
+        </w:rPr>
         <w:drawing>
           <wp:inline distT="0" distB="0" distL="0" distR="0" wp14:anchorId="08A300F7" wp14:editId="2C5BA618">
             <wp:extent cx="6115050" cy="2222500"/>
@@ -3245,7 +3971,30 @@
     </w:p>
     <w:p>
       <w:pPr>
+        <w:pStyle w:val="Hnh"/>
+      </w:pPr>
+      <w:r>
+        <w:t>Hình 4.2.</w:t>
+      </w:r>
+      <w:r>
+        <w:t>7</w:t>
+      </w:r>
+      <w:r>
+        <w:t>. Chạy chương trình thuật toán Playfair (</w:t>
+      </w:r>
+      <w:r>
+        <w:t>2</w:t>
+      </w:r>
+      <w:r>
+        <w:t>)</w:t>
+      </w:r>
+    </w:p>
+    <w:p>
+      <w:pPr>
         <w:pStyle w:val="nh"/>
+        <w:rPr>
+          <w:rFonts w:ascii="Times New Roman" w:hAnsi="Times New Roman"/>
+        </w:rPr>
       </w:pPr>
     </w:p>
     <w:p>
@@ -3259,9 +4008,13 @@
     <w:p>
       <w:pPr>
         <w:pStyle w:val="Vnbn"/>
-      </w:pPr>
-      <w:r>
-        <w:rPr>
+        <w:rPr>
+          <w:rFonts w:cs="Times New Roman"/>
+        </w:rPr>
+      </w:pPr>
+      <w:r>
+        <w:rPr>
+          <w:rFonts w:cs="Times New Roman"/>
           <w:b/>
           <w:bCs/>
           <w:sz w:val="32"/>
@@ -3271,20 +4024,30 @@
       </w:r>
       <w:r>
         <w:rPr>
+          <w:rFonts w:cs="Times New Roman"/>
           <w:sz w:val="32"/>
           <w:szCs w:val="32"/>
         </w:rPr>
         <w:t xml:space="preserve"> </w:t>
       </w:r>
       <w:r>
+        <w:rPr>
+          <w:rFonts w:cs="Times New Roman"/>
+        </w:rPr>
         <w:t>In this task, your job is to write an application using your chosen programming language to encrypt and decrypt a message using Vigenère cipher.</w:t>
       </w:r>
     </w:p>
     <w:p>
       <w:pPr>
         <w:pStyle w:val="Vnbn"/>
-      </w:pPr>
-      <w:r>
+        <w:rPr>
+          <w:rFonts w:cs="Times New Roman"/>
+        </w:rPr>
+      </w:pPr>
+      <w:r>
+        <w:rPr>
+          <w:rFonts w:cs="Times New Roman"/>
+        </w:rPr>
         <w:t>Test your program with a message of at least 100 words and compare the result with other cryptography tools (like Cryptool 2) to verify.</w:t>
       </w:r>
     </w:p>
@@ -3292,6 +4055,7 @@
       <w:pPr>
         <w:pStyle w:val="Vnbn"/>
         <w:rPr>
+          <w:rFonts w:cs="Times New Roman"/>
           <w:b/>
           <w:bCs/>
           <w:sz w:val="32"/>
@@ -3300,6 +4064,7 @@
       </w:pPr>
       <w:r>
         <w:rPr>
+          <w:rFonts w:cs="Times New Roman"/>
           <w:b/>
           <w:bCs/>
           <w:sz w:val="32"/>
@@ -3311,14 +4076,21 @@
     <w:p>
       <w:pPr>
         <w:pStyle w:val="nh"/>
+        <w:rPr>
+          <w:rFonts w:ascii="Times New Roman" w:hAnsi="Times New Roman"/>
+        </w:rPr>
       </w:pPr>
     </w:p>
     <w:p>
       <w:pPr>
         <w:pStyle w:val="nh"/>
-      </w:pPr>
-      <w:r>
-        <w:rPr>
+        <w:rPr>
+          <w:rFonts w:ascii="Times New Roman" w:hAnsi="Times New Roman"/>
+        </w:rPr>
+      </w:pPr>
+      <w:r>
+        <w:rPr>
+          <w:rFonts w:ascii="Times New Roman" w:hAnsi="Times New Roman"/>
           <w:noProof/>
         </w:rPr>
         <w:lastRenderedPageBreak/>
@@ -3361,10 +4133,34 @@
     </w:p>
     <w:p>
       <w:pPr>
+        <w:pStyle w:val="Hnh"/>
+      </w:pPr>
+      <w:r>
+        <w:t xml:space="preserve">Hình 5.1.1 Code chương trình theo thuật toán mã hóa/giải mã </w:t>
+      </w:r>
+      <w:r>
+        <w:t xml:space="preserve">Vigenère </w:t>
+      </w:r>
+      <w:r>
+        <w:t>C</w:t>
+      </w:r>
+      <w:r>
+        <w:t>ipher</w:t>
+      </w:r>
+      <w:r>
+        <w:t xml:space="preserve"> (1)</w:t>
+      </w:r>
+    </w:p>
+    <w:p>
+      <w:pPr>
         <w:pStyle w:val="nh"/>
-      </w:pPr>
-      <w:r>
-        <w:rPr>
+        <w:rPr>
+          <w:rFonts w:ascii="Times New Roman" w:hAnsi="Times New Roman"/>
+        </w:rPr>
+      </w:pPr>
+      <w:r>
+        <w:rPr>
+          <w:rFonts w:ascii="Times New Roman" w:hAnsi="Times New Roman"/>
           <w:noProof/>
         </w:rPr>
         <w:lastRenderedPageBreak/>
@@ -3407,19 +4203,48 @@
     </w:p>
     <w:p>
       <w:pPr>
-        <w:pStyle w:val="nh"/>
-      </w:pPr>
+        <w:pStyle w:val="Hnh"/>
+      </w:pPr>
+      <w:r>
+        <w:t>Hình 5.1.</w:t>
+      </w:r>
+      <w:r>
+        <w:t>2</w:t>
+      </w:r>
+      <w:r>
+        <w:t xml:space="preserve"> Code chương trình theo thuật toán mã hóa/giải mã </w:t>
+      </w:r>
+      <w:r>
+        <w:t xml:space="preserve">Vigenère </w:t>
+      </w:r>
+      <w:r>
+        <w:t>C</w:t>
+      </w:r>
+      <w:r>
+        <w:t>ipher</w:t>
+      </w:r>
+      <w:r>
+        <w:t xml:space="preserve"> (</w:t>
+      </w:r>
+      <w:r>
+        <w:t>2</w:t>
+      </w:r>
+      <w:r>
+        <w:t>)</w:t>
+      </w:r>
     </w:p>
     <w:p>
       <w:pPr>
         <w:pStyle w:val="Vnbn"/>
         <w:rPr>
+          <w:rFonts w:cs="Times New Roman"/>
           <w:b/>
           <w:bCs/>
         </w:rPr>
       </w:pPr>
       <w:r>
         <w:rPr>
+          <w:rFonts w:cs="Times New Roman"/>
           <w:b/>
           <w:bCs/>
         </w:rPr>
@@ -3433,15 +4258,15 @@
           <w:ilvl w:val="0"/>
           <w:numId w:val="6"/>
         </w:numPr>
-      </w:pPr>
-      <w:r>
-        <w:t xml:space="preserve">Hàm EnCrytion và DeCrytion được dùng để mã hóa và giải mã ký tự ứng dụng theo thuật toán </w:t>
-      </w:r>
-      <w:r>
-        <w:t>Vigenère cipher</w:t>
-      </w:r>
-      <w:r>
-        <w:t>.</w:t>
+        <w:rPr>
+          <w:rFonts w:cs="Times New Roman"/>
+        </w:rPr>
+      </w:pPr>
+      <w:r>
+        <w:rPr>
+          <w:rFonts w:cs="Times New Roman"/>
+        </w:rPr>
+        <w:t>Hàm EnCrytion và DeCrytion được dùng để mã hóa và giải mã ký tự ứng dụng theo thuật toán Vigenère cipher.</w:t>
       </w:r>
     </w:p>
     <w:p>
@@ -3451,21 +4276,15 @@
           <w:ilvl w:val="0"/>
           <w:numId w:val="6"/>
         </w:numPr>
-      </w:pPr>
-      <w:r>
-        <w:t xml:space="preserve">Đầu tiên kiểm tra ký tự có viết hoa hay không viết hoa, còn không thì sẽ là các ký tự đặc biệt, sau đó trả về 1 ký tự theo biểu thức sau: </w:t>
-      </w:r>
-      <w:r>
-        <w:t xml:space="preserve">'A' + (input - 'A' - </w:t>
-      </w:r>
-      <w:r>
-        <w:t>key</w:t>
-      </w:r>
-      <w:r>
-        <w:t xml:space="preserve"> + 26) % 26</w:t>
-      </w:r>
-      <w:r>
-        <w:t>.</w:t>
+        <w:rPr>
+          <w:rFonts w:cs="Times New Roman"/>
+        </w:rPr>
+      </w:pPr>
+      <w:r>
+        <w:rPr>
+          <w:rFonts w:cs="Times New Roman"/>
+        </w:rPr>
+        <w:t>Đầu tiên kiểm tra ký tự có viết hoa hay không viết hoa, còn không thì sẽ là các ký tự đặc biệt, sau đó trả về 1 ký tự theo biểu thức sau: 'A' + (input - 'A' - key + 26) % 26.</w:t>
       </w:r>
     </w:p>
     <w:p>
@@ -3475,20 +4294,38 @@
           <w:ilvl w:val="0"/>
           <w:numId w:val="7"/>
         </w:numPr>
-      </w:pPr>
-      <w:r>
+        <w:rPr>
+          <w:rFonts w:cs="Times New Roman"/>
+        </w:rPr>
+      </w:pPr>
+      <w:r>
+        <w:rPr>
+          <w:rFonts w:cs="Times New Roman"/>
+        </w:rPr>
         <w:t xml:space="preserve">Input – </w:t>
       </w:r>
       <w:r>
+        <w:rPr>
+          <w:rFonts w:cs="Times New Roman"/>
+        </w:rPr>
         <w:t>‘</w:t>
       </w:r>
       <w:r>
+        <w:rPr>
+          <w:rFonts w:cs="Times New Roman"/>
+        </w:rPr>
         <w:t>A</w:t>
       </w:r>
       <w:r>
+        <w:rPr>
+          <w:rFonts w:cs="Times New Roman"/>
+        </w:rPr>
         <w:t>’</w:t>
       </w:r>
       <w:r>
+        <w:rPr>
+          <w:rFonts w:cs="Times New Roman"/>
+        </w:rPr>
         <w:t xml:space="preserve"> : lấy ra thứ tự của input trong bảng chữ cái.</w:t>
       </w:r>
     </w:p>
@@ -3499,11 +4336,20 @@
           <w:ilvl w:val="0"/>
           <w:numId w:val="7"/>
         </w:numPr>
-      </w:pPr>
-      <w:r>
+        <w:rPr>
+          <w:rFonts w:cs="Times New Roman"/>
+        </w:rPr>
+      </w:pPr>
+      <w:r>
+        <w:rPr>
+          <w:rFonts w:cs="Times New Roman"/>
+        </w:rPr>
         <w:t>Key – ‘A’</w:t>
       </w:r>
       <w:r>
+        <w:rPr>
+          <w:rFonts w:cs="Times New Roman"/>
+        </w:rPr>
         <w:t xml:space="preserve"> : lấy ra thứ tự của key trong bảng chữ cái.</w:t>
       </w:r>
     </w:p>
@@ -3514,21 +4360,39 @@
           <w:ilvl w:val="0"/>
           <w:numId w:val="7"/>
         </w:numPr>
-      </w:pPr>
-      <w:r>
+        <w:rPr>
+          <w:rFonts w:cs="Times New Roman"/>
+        </w:rPr>
+      </w:pPr>
+      <w:r>
+        <w:rPr>
+          <w:rFonts w:cs="Times New Roman"/>
+        </w:rPr>
         <w:lastRenderedPageBreak/>
         <w:t xml:space="preserve">input - 'A' </w:t>
       </w:r>
       <w:r>
+        <w:rPr>
+          <w:rFonts w:cs="Times New Roman"/>
+        </w:rPr>
         <w:t xml:space="preserve">+ (key – ‘A’) </w:t>
       </w:r>
       <w:r>
+        <w:rPr>
+          <w:rFonts w:cs="Times New Roman"/>
+        </w:rPr>
         <w:t>: dịch chuyển input về trước 1 khoảng shift</w:t>
       </w:r>
       <w:r>
+        <w:rPr>
+          <w:rFonts w:cs="Times New Roman"/>
+        </w:rPr>
         <w:t xml:space="preserve"> hay lấy khoảng cách từ ‘A’ tới chữ cái mới khi chuẩn bị dịch chuyển</w:t>
       </w:r>
       <w:r>
+        <w:rPr>
+          <w:rFonts w:cs="Times New Roman"/>
+        </w:rPr>
         <w:t>.</w:t>
       </w:r>
     </w:p>
@@ -3539,18 +4403,21 @@
           <w:ilvl w:val="0"/>
           <w:numId w:val="7"/>
         </w:numPr>
-      </w:pPr>
-      <w:r>
-        <w:t xml:space="preserve">input - 'A' </w:t>
-      </w:r>
-      <w:r>
-        <w:t xml:space="preserve">+ (key – ‘A’) </w:t>
-      </w:r>
-      <w:r>
-        <w:t>+ 26</w:t>
-      </w:r>
-      <w:r>
-        <w:t xml:space="preserve"> : cộng thêm 26 để kết quả luôn dương.</w:t>
+        <w:rPr>
+          <w:rFonts w:cs="Times New Roman"/>
+        </w:rPr>
+      </w:pPr>
+      <w:r>
+        <w:rPr>
+          <w:rFonts w:cs="Times New Roman"/>
+        </w:rPr>
+        <w:t xml:space="preserve">input - 'A' + (key – ‘A’) </w:t>
+      </w:r>
+      <w:r>
+        <w:rPr>
+          <w:rFonts w:cs="Times New Roman"/>
+        </w:rPr>
+        <w:t>+ 26 : cộng thêm 26 để kết quả luôn dương.</w:t>
       </w:r>
     </w:p>
     <w:p>
@@ -3560,8 +4427,14 @@
           <w:ilvl w:val="0"/>
           <w:numId w:val="7"/>
         </w:numPr>
-      </w:pPr>
-      <w:r>
+        <w:rPr>
+          <w:rFonts w:cs="Times New Roman"/>
+        </w:rPr>
+      </w:pPr>
+      <w:r>
+        <w:rPr>
+          <w:rFonts w:cs="Times New Roman"/>
+        </w:rPr>
         <w:t>% 26 : lấy dư để số luôn nằm trong khoảng [0, 25].</w:t>
       </w:r>
     </w:p>
@@ -3572,8 +4445,14 @@
           <w:ilvl w:val="0"/>
           <w:numId w:val="7"/>
         </w:numPr>
-      </w:pPr>
-      <w:r>
+        <w:rPr>
+          <w:rFonts w:cs="Times New Roman"/>
+        </w:rPr>
+      </w:pPr>
+      <w:r>
+        <w:rPr>
+          <w:rFonts w:cs="Times New Roman"/>
+        </w:rPr>
         <w:t>‘A’ + : để chuyển từ chỉ số qua lại ký tự chữ cái.</w:t>
       </w:r>
     </w:p>
@@ -3584,8 +4463,14 @@
           <w:ilvl w:val="0"/>
           <w:numId w:val="10"/>
         </w:numPr>
-      </w:pPr>
-      <w:r>
+        <w:rPr>
+          <w:rFonts w:cs="Times New Roman"/>
+        </w:rPr>
+      </w:pPr>
+      <w:r>
+        <w:rPr>
+          <w:rFonts w:cs="Times New Roman"/>
+        </w:rPr>
         <w:t>Tương tự cho DeCrytion.</w:t>
       </w:r>
     </w:p>
@@ -3596,8 +4481,14 @@
           <w:ilvl w:val="0"/>
           <w:numId w:val="10"/>
         </w:numPr>
-      </w:pPr>
-      <w:r>
+        <w:rPr>
+          <w:rFonts w:cs="Times New Roman"/>
+        </w:rPr>
+      </w:pPr>
+      <w:r>
+        <w:rPr>
+          <w:rFonts w:cs="Times New Roman"/>
+        </w:rPr>
         <w:t>Dòng 41 – 43: Nhập chuỗi văn bản (s) và lấy độ dài chuỗi.</w:t>
       </w:r>
     </w:p>
@@ -3608,8 +4499,14 @@
           <w:ilvl w:val="0"/>
           <w:numId w:val="10"/>
         </w:numPr>
-      </w:pPr>
-      <w:r>
+        <w:rPr>
+          <w:rFonts w:cs="Times New Roman"/>
+        </w:rPr>
+      </w:pPr>
+      <w:r>
+        <w:rPr>
+          <w:rFonts w:cs="Times New Roman"/>
+        </w:rPr>
         <w:t>Dòng 45 – 47: Nhập chuỗi key và lấy độ dài key.</w:t>
       </w:r>
     </w:p>
@@ -3620,8 +4517,14 @@
           <w:ilvl w:val="0"/>
           <w:numId w:val="10"/>
         </w:numPr>
-      </w:pPr>
-      <w:r>
+        <w:rPr>
+          <w:rFonts w:cs="Times New Roman"/>
+        </w:rPr>
+      </w:pPr>
+      <w:r>
+        <w:rPr>
+          <w:rFonts w:cs="Times New Roman"/>
+        </w:rPr>
         <w:t>Dòng 50 – 55: Người dùng chọn phương thức mã hóa (Encryt) hoặc giải mã (DeCryt).</w:t>
       </w:r>
     </w:p>
@@ -3632,8 +4535,14 @@
           <w:ilvl w:val="0"/>
           <w:numId w:val="10"/>
         </w:numPr>
-      </w:pPr>
-      <w:r>
+        <w:rPr>
+          <w:rFonts w:cs="Times New Roman"/>
+        </w:rPr>
+      </w:pPr>
+      <w:r>
+        <w:rPr>
+          <w:rFonts w:cs="Times New Roman"/>
+        </w:rPr>
         <w:t>Dòng 49: Biến j dùng để duyệt qua từng ký tự của chuỗi key, nếu j = độ dài chuỗi key thì sẽ qua trở lại bằng 0.</w:t>
       </w:r>
     </w:p>
@@ -3644,8 +4553,14 @@
           <w:ilvl w:val="0"/>
           <w:numId w:val="10"/>
         </w:numPr>
-      </w:pPr>
-      <w:r>
+        <w:rPr>
+          <w:rFonts w:cs="Times New Roman"/>
+        </w:rPr>
+      </w:pPr>
+      <w:r>
+        <w:rPr>
+          <w:rFonts w:cs="Times New Roman"/>
+        </w:rPr>
         <w:t>Dòng 56 – 68: Duyệt qua từng ký tự của chuỗi văn bản và tương ứng với đó là ký tự của chuỗi key để mã hóa từng ký tự, sau đó cho ra chuỗi mã hóa (Ciphertext).</w:t>
       </w:r>
     </w:p>
@@ -3656,8 +4571,14 @@
           <w:ilvl w:val="0"/>
           <w:numId w:val="10"/>
         </w:numPr>
-      </w:pPr>
-      <w:r>
+        <w:rPr>
+          <w:rFonts w:cs="Times New Roman"/>
+        </w:rPr>
+      </w:pPr>
+      <w:r>
+        <w:rPr>
+          <w:rFonts w:cs="Times New Roman"/>
+        </w:rPr>
         <w:t>Dòng 69 – 81: Duyệt qua từng ký tự của chuỗi văn bản và tương ứng với đó là ký tự của chuỗi key để giải mã từng ký tự, sau đó cho ra chuỗi giải mã (Plaintext).</w:t>
       </w:r>
     </w:p>
@@ -3666,12 +4587,14 @@
         <w:pStyle w:val="Vnbn"/>
         <w:ind w:left="720" w:firstLine="0"/>
         <w:rPr>
+          <w:rFonts w:cs="Times New Roman"/>
           <w:b/>
           <w:bCs/>
         </w:rPr>
       </w:pPr>
       <w:r>
         <w:rPr>
+          <w:rFonts w:cs="Times New Roman"/>
           <w:b/>
           <w:bCs/>
         </w:rPr>
@@ -3681,20 +4604,32 @@
     <w:p>
       <w:pPr>
         <w:pStyle w:val="Vnbn"/>
-      </w:pPr>
-      <w:r>
+        <w:rPr>
+          <w:rFonts w:cs="Times New Roman"/>
+        </w:rPr>
+      </w:pPr>
+      <w:r>
+        <w:rPr>
+          <w:rFonts w:cs="Times New Roman"/>
+        </w:rPr>
         <w:t>Mã hóa chuỗi văn bản “hello world”</w:t>
       </w:r>
       <w:r>
+        <w:rPr>
+          <w:rFonts w:cs="Times New Roman"/>
+        </w:rPr>
         <w:t xml:space="preserve"> với key = “maytinh”</w:t>
       </w:r>
       <w:r>
+        <w:rPr>
+          <w:rFonts w:cs="Times New Roman"/>
+        </w:rPr>
         <w:t>:</w:t>
       </w:r>
     </w:p>
     <w:p>
       <w:pPr>
-        <w:pStyle w:val="Vnbn"/>
+        <w:pStyle w:val="nh"/>
       </w:pPr>
       <w:r>
         <w:rPr>
@@ -3739,27 +4674,56 @@
     </w:p>
     <w:p>
       <w:pPr>
+        <w:pStyle w:val="Hnh"/>
+      </w:pPr>
+      <w:r>
+        <w:t>Hình 5.1.3. Chạy chương trình code thuật toán</w:t>
+      </w:r>
+      <w:r>
+        <w:t xml:space="preserve"> </w:t>
+      </w:r>
+      <w:r>
+        <w:t xml:space="preserve">Vigenère </w:t>
+      </w:r>
+      <w:r>
+        <w:t>C</w:t>
+      </w:r>
+      <w:r>
+        <w:t>ipher</w:t>
+      </w:r>
+      <w:r>
+        <w:t xml:space="preserve"> (1)</w:t>
+      </w:r>
+    </w:p>
+    <w:p>
+      <w:pPr>
         <w:pStyle w:val="Vnbn"/>
-      </w:pPr>
-      <w:r>
-        <w:t>Giải mã lại chuỗi mã hóa vừa rồi “</w:t>
-      </w:r>
-      <w:r>
-        <w:t>tejew jvdlb</w:t>
-      </w:r>
-      <w:r>
-        <w:t>”</w:t>
-      </w:r>
-      <w:r>
+        <w:rPr>
+          <w:rFonts w:cs="Times New Roman"/>
+        </w:rPr>
+      </w:pPr>
+      <w:r>
+        <w:rPr>
+          <w:rFonts w:cs="Times New Roman"/>
+        </w:rPr>
+        <w:t>Giải mã lại chuỗi mã hóa vừa rồi “tejew jvdlb”</w:t>
+      </w:r>
+      <w:r>
+        <w:rPr>
+          <w:rFonts w:cs="Times New Roman"/>
+        </w:rPr>
         <w:t xml:space="preserve"> với cùng key = “maytinh”</w:t>
       </w:r>
       <w:r>
+        <w:rPr>
+          <w:rFonts w:cs="Times New Roman"/>
+        </w:rPr>
         <w:t>:</w:t>
       </w:r>
     </w:p>
     <w:p>
       <w:pPr>
-        <w:pStyle w:val="Vnbn"/>
+        <w:pStyle w:val="nh"/>
       </w:pPr>
       <w:r>
         <w:rPr>
@@ -3805,8 +4769,35 @@
     </w:p>
     <w:p>
       <w:pPr>
-        <w:pStyle w:val="Vnbn"/>
-      </w:pPr>
+        <w:pStyle w:val="Hnh"/>
+      </w:pPr>
+      <w:r>
+        <w:t>Hình 5.1.</w:t>
+      </w:r>
+      <w:r>
+        <w:t>4</w:t>
+      </w:r>
+      <w:r>
+        <w:t xml:space="preserve">. Chạy chương trình code thuật toán </w:t>
+      </w:r>
+      <w:r>
+        <w:t xml:space="preserve">Vigenère </w:t>
+      </w:r>
+      <w:r>
+        <w:t>C</w:t>
+      </w:r>
+      <w:r>
+        <w:t>ipher</w:t>
+      </w:r>
+      <w:r>
+        <w:t xml:space="preserve"> (</w:t>
+      </w:r>
+      <w:r>
+        <w:t>2</w:t>
+      </w:r>
+      <w:r>
+        <w:t>)</w:t>
+      </w:r>
     </w:p>
     <w:sectPr>
       <w:headerReference w:type="default" r:id="rId26"/>
@@ -9377,12 +10368,14 @@
     <w:name w:val="Hình"/>
     <w:basedOn w:val="Normal"/>
     <w:qFormat/>
-    <w:rsid w:val="004E1F52"/>
+    <w:rsid w:val="0034351A"/>
     <w:pPr>
+      <w:spacing w:line="360" w:lineRule="auto"/>
       <w:ind w:left="-720" w:firstLine="720"/>
       <w:jc w:val="center"/>
     </w:pPr>
     <w:rPr>
+      <w:rFonts w:ascii="Times New Roman" w:hAnsi="Times New Roman"/>
       <w:bCs/>
       <w:i/>
       <w:kern w:val="0"/>

</xml_diff>